<commit_message>
write to me, preparation test deploy server
</commit_message>
<xml_diff>
--- a/client/public/Resume_Siniakou_Alex.docx
+++ b/client/public/Resume_Siniakou_Alex.docx
@@ -4,32 +4,1769 @@
   <w:body>
     <w:p>
       <w:pPr>
-        <w:jc w:val="center"/>
-        <w:rPr>
+        <w:rPr>
+          <w:b w:val="1"/>
           <w:sz w:val="36"/>
           <w:szCs w:val="36"/>
         </w:rPr>
       </w:pPr>
       <w:r>
         <w:rPr>
+          <w:b w:val="1"/>
           <w:sz w:val="36"/>
           <w:szCs w:val="36"/>
-          <w:rtl w:val="0"/>
-        </w:rPr>
-        <w:t xml:space="preserve">Резюме</w:t>
+        </w:rPr>
+        <w:drawing>
+          <wp:inline distB="114300" distT="114300" distL="114300" distR="114300">
+            <wp:extent cx="1771650" cy="2105025"/>
+            <wp:effectExtent b="0" l="0" r="0" t="0"/>
+            <wp:docPr id="1" name="image1.png"/>
+            <a:graphic>
+              <a:graphicData uri="http://schemas.openxmlformats.org/drawingml/2006/picture">
+                <pic:pic>
+                  <pic:nvPicPr>
+                    <pic:cNvPr id="0" name="image1.png"/>
+                    <pic:cNvPicPr preferRelativeResize="0"/>
+                  </pic:nvPicPr>
+                  <pic:blipFill>
+                    <a:blip r:embed="rId6"/>
+                    <a:srcRect b="0" l="0" r="0" t="0"/>
+                    <a:stretch>
+                      <a:fillRect/>
+                    </a:stretch>
+                  </pic:blipFill>
+                  <pic:spPr>
+                    <a:xfrm>
+                      <a:off x="0" y="0"/>
+                      <a:ext cx="1771650" cy="2105025"/>
+                    </a:xfrm>
+                    <a:prstGeom prst="rect"/>
+                    <a:ln/>
+                  </pic:spPr>
+                </pic:pic>
+              </a:graphicData>
+            </a:graphic>
+          </wp:inline>
+        </w:drawing>
+      </w:r>
+      <w:r>
+        <w:rPr>
+          <w:rtl w:val="0"/>
+        </w:rPr>
+      </w:r>
+    </w:p>
+    <w:p>
+      <w:pPr>
+        <w:jc w:val="right"/>
+        <w:rPr>
+          <w:b w:val="1"/>
+          <w:sz w:val="36"/>
+          <w:szCs w:val="36"/>
+        </w:rPr>
+      </w:pPr>
+      <w:r>
+        <w:rPr>
+          <w:b w:val="1"/>
+          <w:sz w:val="36"/>
+          <w:szCs w:val="36"/>
+          <w:rtl w:val="0"/>
+        </w:rPr>
+        <w:t xml:space="preserve">Siniakou Aliaksandr</w:t>
+      </w:r>
+    </w:p>
+    <w:p>
+      <w:pPr>
+        <w:jc w:val="right"/>
+        <w:rPr>
+          <w:sz w:val="28"/>
+          <w:szCs w:val="28"/>
+        </w:rPr>
+      </w:pPr>
+      <w:r>
+        <w:rPr>
+          <w:b w:val="1"/>
+          <w:sz w:val="28"/>
+          <w:szCs w:val="28"/>
+          <w:rtl w:val="0"/>
+        </w:rPr>
+        <w:t xml:space="preserve">Node.js Back-end developer</w:t>
+      </w:r>
+      <w:r>
+        <w:rPr>
+          <w:sz w:val="28"/>
+          <w:szCs w:val="28"/>
+          <w:rtl w:val="0"/>
+        </w:rPr>
+        <w:t xml:space="preserve">, Full-stack developer (React)</w:t>
+      </w:r>
+    </w:p>
+    <w:p>
+      <w:pPr>
+        <w:jc w:val="right"/>
+        <w:rPr>
+          <w:color w:val="4d5156"/>
+          <w:sz w:val="28"/>
+          <w:szCs w:val="28"/>
+          <w:highlight w:val="white"/>
+        </w:rPr>
+      </w:pPr>
+      <w:r>
+        <w:rPr>
+          <w:color w:val="4d5156"/>
+          <w:sz w:val="28"/>
+          <w:szCs w:val="28"/>
+          <w:highlight w:val="white"/>
+          <w:rtl w:val="0"/>
+        </w:rPr>
+        <w:t xml:space="preserve">Novolukoml, Belarus</w:t>
+      </w:r>
+    </w:p>
+    <w:p>
+      <w:pPr>
+        <w:jc w:val="right"/>
+        <w:rPr>
+          <w:color w:val="4d5156"/>
+          <w:sz w:val="21"/>
+          <w:szCs w:val="21"/>
+          <w:highlight w:val="white"/>
+        </w:rPr>
+      </w:pPr>
+      <w:r>
+        <w:rPr>
+          <w:rtl w:val="0"/>
+        </w:rPr>
+      </w:r>
+    </w:p>
+    <w:p>
+      <w:pPr>
+        <w:keepNext w:val="0"/>
+        <w:keepLines w:val="0"/>
+        <w:widowControl w:val="1"/>
+        <w:pBdr>
+          <w:top w:space="0" w:sz="0" w:val="nil"/>
+          <w:left w:space="0" w:sz="0" w:val="nil"/>
+          <w:bottom w:space="0" w:sz="0" w:val="nil"/>
+          <w:right w:space="0" w:sz="0" w:val="nil"/>
+          <w:between w:space="0" w:sz="0" w:val="nil"/>
+        </w:pBdr>
+        <w:shd w:fill="auto" w:val="clear"/>
+        <w:spacing w:after="0" w:before="0" w:line="276" w:lineRule="auto"/>
+        <w:ind w:left="0" w:right="0" w:firstLine="0"/>
+        <w:jc w:val="right"/>
+        <w:rPr>
+          <w:sz w:val="36"/>
+          <w:szCs w:val="36"/>
+        </w:rPr>
+      </w:pPr>
+      <w:r>
+        <w:rPr>
+          <w:b w:val="1"/>
+          <w:sz w:val="36"/>
+          <w:szCs w:val="36"/>
+          <w:rtl w:val="0"/>
+        </w:rPr>
+        <w:t xml:space="preserve">Contacts</w:t>
+      </w:r>
+      <w:r>
+        <w:rPr>
+          <w:sz w:val="36"/>
+          <w:szCs w:val="36"/>
+          <w:rtl w:val="0"/>
+        </w:rPr>
+        <w:t xml:space="preserve">:</w:t>
+      </w:r>
+    </w:p>
+    <w:p>
+      <w:pPr>
+        <w:keepNext w:val="0"/>
+        <w:keepLines w:val="0"/>
+        <w:widowControl w:val="1"/>
+        <w:pBdr>
+          <w:top w:space="0" w:sz="0" w:val="nil"/>
+          <w:left w:space="0" w:sz="0" w:val="nil"/>
+          <w:bottom w:space="0" w:sz="0" w:val="nil"/>
+          <w:right w:space="0" w:sz="0" w:val="nil"/>
+          <w:between w:space="0" w:sz="0" w:val="nil"/>
+        </w:pBdr>
+        <w:shd w:fill="auto" w:val="clear"/>
+        <w:spacing w:after="0" w:before="0" w:line="276" w:lineRule="auto"/>
+        <w:ind w:left="0" w:right="0" w:firstLine="0"/>
+        <w:jc w:val="right"/>
+        <w:rPr>
+          <w:sz w:val="28"/>
+          <w:szCs w:val="28"/>
+        </w:rPr>
+      </w:pPr>
+      <w:r>
+        <w:rPr>
+          <w:sz w:val="28"/>
+          <w:szCs w:val="28"/>
+          <w:rtl w:val="0"/>
+        </w:rPr>
+        <w:t xml:space="preserve">+375292991308</w:t>
+      </w:r>
+    </w:p>
+    <w:p>
+      <w:pPr>
+        <w:keepNext w:val="0"/>
+        <w:keepLines w:val="0"/>
+        <w:widowControl w:val="1"/>
+        <w:pBdr>
+          <w:top w:space="0" w:sz="0" w:val="nil"/>
+          <w:left w:space="0" w:sz="0" w:val="nil"/>
+          <w:bottom w:space="0" w:sz="0" w:val="nil"/>
+          <w:right w:space="0" w:sz="0" w:val="nil"/>
+          <w:between w:space="0" w:sz="0" w:val="nil"/>
+        </w:pBdr>
+        <w:shd w:fill="auto" w:val="clear"/>
+        <w:spacing w:after="0" w:before="0" w:line="276" w:lineRule="auto"/>
+        <w:ind w:left="-360" w:right="0" w:firstLine="0"/>
+        <w:jc w:val="right"/>
+        <w:rPr>
+          <w:sz w:val="28"/>
+          <w:szCs w:val="28"/>
+        </w:rPr>
+      </w:pPr>
+      <w:r>
+        <w:rPr>
+          <w:sz w:val="24"/>
+          <w:szCs w:val="24"/>
+          <w:rtl w:val="0"/>
+        </w:rPr>
+        <w:t xml:space="preserve">Email: </w:t>
+      </w:r>
+      <w:r>
+        <w:rPr>
+          <w:sz w:val="28"/>
+          <w:szCs w:val="28"/>
+          <w:rtl w:val="0"/>
+        </w:rPr>
+        <w:t xml:space="preserve">siniakoualiaksandr@gmail.com</w:t>
+      </w:r>
+      <w:r>
+        <w:rPr>
+          <w:rtl w:val="0"/>
+        </w:rPr>
+      </w:r>
+    </w:p>
+    <w:p>
+      <w:pPr>
+        <w:keepNext w:val="0"/>
+        <w:keepLines w:val="0"/>
+        <w:widowControl w:val="1"/>
+        <w:pBdr>
+          <w:top w:space="0" w:sz="0" w:val="nil"/>
+          <w:left w:space="0" w:sz="0" w:val="nil"/>
+          <w:bottom w:space="0" w:sz="0" w:val="nil"/>
+          <w:right w:space="0" w:sz="0" w:val="nil"/>
+          <w:between w:space="0" w:sz="0" w:val="nil"/>
+        </w:pBdr>
+        <w:shd w:fill="auto" w:val="clear"/>
+        <w:spacing w:after="0" w:before="0" w:line="276" w:lineRule="auto"/>
+        <w:ind w:left="0" w:right="0" w:firstLine="0"/>
+        <w:jc w:val="right"/>
+        <w:rPr>
+          <w:sz w:val="28"/>
+          <w:szCs w:val="28"/>
+        </w:rPr>
+        <w:sectPr>
+          <w:pgSz w:h="16834" w:w="11909" w:orient="portrait"/>
+          <w:pgMar w:bottom="682.9133858267733" w:top="850.3937007874016" w:left="1440" w:right="690.4724409448835" w:header="720" w:footer="720"/>
+          <w:pgNumType w:start="1"/>
+          <w:cols w:equalWidth="0" w:num="2">
+            <w:col w:space="720" w:w="4527.5"/>
+            <w:col w:space="0" w:w="4527.5"/>
+          </w:cols>
+        </w:sectPr>
+      </w:pPr>
+      <w:hyperlink r:id="rId7">
+        <w:r>
+          <w:rPr>
+            <w:color w:val="1155cc"/>
+            <w:sz w:val="28"/>
+            <w:szCs w:val="28"/>
+            <w:u w:val="single"/>
+            <w:rtl w:val="0"/>
+          </w:rPr>
+          <w:t xml:space="preserve">GitHub</w:t>
+        </w:r>
+      </w:hyperlink>
+      <w:r>
+        <w:rPr>
+          <w:rtl w:val="0"/>
+        </w:rPr>
+      </w:r>
+    </w:p>
+    <w:p>
+      <w:pPr>
+        <w:keepNext w:val="0"/>
+        <w:keepLines w:val="0"/>
+        <w:widowControl w:val="1"/>
+        <w:pBdr>
+          <w:top w:space="0" w:sz="0" w:val="nil"/>
+          <w:left w:space="0" w:sz="0" w:val="nil"/>
+          <w:bottom w:space="0" w:sz="0" w:val="nil"/>
+          <w:right w:space="0" w:sz="0" w:val="nil"/>
+          <w:between w:space="0" w:sz="0" w:val="nil"/>
+        </w:pBdr>
+        <w:shd w:fill="auto" w:val="clear"/>
+        <w:spacing w:after="0" w:before="0" w:line="276" w:lineRule="auto"/>
+        <w:ind w:left="0" w:right="0" w:firstLine="0"/>
+        <w:jc w:val="center"/>
+        <w:rPr>
+          <w:sz w:val="28"/>
+          <w:szCs w:val="28"/>
+        </w:rPr>
+      </w:pPr>
+      <w:r>
+        <w:pict>
+          <v:rect style="width:0.0pt;height:1.5pt" o:hr="t" o:hrstd="t" o:hralign="center" fillcolor="#A0A0A0" stroked="f"/>
+        </w:pict>
+      </w:r>
+      <w:r>
+        <w:rPr>
+          <w:rtl w:val="0"/>
+        </w:rPr>
+      </w:r>
+    </w:p>
+    <w:p>
+      <w:pPr>
+        <w:keepNext w:val="0"/>
+        <w:keepLines w:val="0"/>
+        <w:widowControl w:val="1"/>
+        <w:pBdr>
+          <w:top w:space="0" w:sz="0" w:val="nil"/>
+          <w:left w:space="0" w:sz="0" w:val="nil"/>
+          <w:bottom w:space="0" w:sz="0" w:val="nil"/>
+          <w:right w:space="0" w:sz="0" w:val="nil"/>
+          <w:between w:space="0" w:sz="0" w:val="nil"/>
+        </w:pBdr>
+        <w:shd w:fill="auto" w:val="clear"/>
+        <w:spacing w:after="0" w:before="0" w:line="276" w:lineRule="auto"/>
+        <w:ind w:left="0" w:right="0" w:firstLine="0"/>
+        <w:rPr>
+          <w:sz w:val="28"/>
+          <w:szCs w:val="28"/>
+        </w:rPr>
+        <w:sectPr>
+          <w:type w:val="continuous"/>
+          <w:pgSz w:h="16834" w:w="11909" w:orient="portrait"/>
+          <w:pgMar w:bottom="682.9133858267733" w:top="850.3937007874016" w:left="1440" w:right="690.4724409448835" w:header="720" w:footer="720"/>
+        </w:sectPr>
+      </w:pPr>
+      <w:r>
+        <w:rPr>
+          <w:b w:val="1"/>
+          <w:sz w:val="36"/>
+          <w:szCs w:val="36"/>
+          <w:rtl w:val="0"/>
+        </w:rPr>
+        <w:t xml:space="preserve">Skills:</w:t>
+      </w:r>
+      <w:r>
+        <w:rPr>
+          <w:rtl w:val="0"/>
+        </w:rPr>
+      </w:r>
+    </w:p>
+    <w:p>
+      <w:pPr>
+        <w:numPr>
+          <w:ilvl w:val="0"/>
+          <w:numId w:val="4"/>
+        </w:numPr>
+        <w:ind w:left="720" w:hanging="360"/>
+        <w:rPr>
+          <w:sz w:val="28"/>
+          <w:szCs w:val="28"/>
+        </w:rPr>
+      </w:pPr>
+      <w:r>
+        <w:rPr>
+          <w:sz w:val="28"/>
+          <w:szCs w:val="28"/>
+          <w:rtl w:val="0"/>
+        </w:rPr>
+        <w:t xml:space="preserve">javascript</w:t>
+      </w:r>
+    </w:p>
+    <w:p>
+      <w:pPr>
+        <w:numPr>
+          <w:ilvl w:val="0"/>
+          <w:numId w:val="4"/>
+        </w:numPr>
+        <w:ind w:left="720" w:hanging="360"/>
+        <w:rPr>
+          <w:sz w:val="28"/>
+          <w:szCs w:val="28"/>
+          <w:u w:val="none"/>
+        </w:rPr>
+      </w:pPr>
+      <w:r>
+        <w:rPr>
+          <w:sz w:val="28"/>
+          <w:szCs w:val="28"/>
+          <w:rtl w:val="0"/>
+        </w:rPr>
+        <w:t xml:space="preserve">Nodejs, Express, npm</w:t>
+      </w:r>
+    </w:p>
+    <w:p>
+      <w:pPr>
+        <w:keepNext w:val="0"/>
+        <w:keepLines w:val="0"/>
+        <w:widowControl w:val="1"/>
+        <w:numPr>
+          <w:ilvl w:val="0"/>
+          <w:numId w:val="1"/>
+        </w:numPr>
+        <w:pBdr>
+          <w:top w:space="0" w:sz="0" w:val="nil"/>
+          <w:left w:space="0" w:sz="0" w:val="nil"/>
+          <w:bottom w:space="0" w:sz="0" w:val="nil"/>
+          <w:right w:space="0" w:sz="0" w:val="nil"/>
+          <w:between w:space="0" w:sz="0" w:val="nil"/>
+        </w:pBdr>
+        <w:shd w:fill="auto" w:val="clear"/>
+        <w:spacing w:after="0" w:before="0" w:line="276" w:lineRule="auto"/>
+        <w:ind w:left="720" w:right="0" w:hanging="360"/>
+        <w:jc w:val="left"/>
+        <w:rPr>
+          <w:sz w:val="28"/>
+          <w:szCs w:val="28"/>
+          <w:u w:val="none"/>
+        </w:rPr>
+      </w:pPr>
+      <w:r>
+        <w:rPr>
+          <w:sz w:val="28"/>
+          <w:szCs w:val="28"/>
+          <w:rtl w:val="0"/>
+        </w:rPr>
+        <w:t xml:space="preserve">MongoDB, mongoose, PostgreSQL</w:t>
+      </w:r>
+    </w:p>
+    <w:p>
+      <w:pPr>
+        <w:keepNext w:val="0"/>
+        <w:keepLines w:val="0"/>
+        <w:widowControl w:val="1"/>
+        <w:numPr>
+          <w:ilvl w:val="0"/>
+          <w:numId w:val="1"/>
+        </w:numPr>
+        <w:pBdr>
+          <w:top w:space="0" w:sz="0" w:val="nil"/>
+          <w:left w:space="0" w:sz="0" w:val="nil"/>
+          <w:bottom w:space="0" w:sz="0" w:val="nil"/>
+          <w:right w:space="0" w:sz="0" w:val="nil"/>
+          <w:between w:space="0" w:sz="0" w:val="nil"/>
+        </w:pBdr>
+        <w:shd w:fill="auto" w:val="clear"/>
+        <w:spacing w:after="0" w:before="0" w:line="276" w:lineRule="auto"/>
+        <w:ind w:left="720" w:right="0" w:hanging="360"/>
+        <w:jc w:val="left"/>
+        <w:rPr>
+          <w:sz w:val="28"/>
+          <w:szCs w:val="28"/>
+          <w:u w:val="none"/>
+        </w:rPr>
+      </w:pPr>
+      <w:r>
+        <w:rPr>
+          <w:sz w:val="28"/>
+          <w:szCs w:val="28"/>
+          <w:rtl w:val="0"/>
+        </w:rPr>
+        <w:t xml:space="preserve">Linux, Nginx, pm2</w:t>
+      </w:r>
+    </w:p>
+    <w:p>
+      <w:pPr>
+        <w:keepNext w:val="0"/>
+        <w:keepLines w:val="0"/>
+        <w:widowControl w:val="1"/>
+        <w:numPr>
+          <w:ilvl w:val="0"/>
+          <w:numId w:val="1"/>
+        </w:numPr>
+        <w:pBdr>
+          <w:top w:space="0" w:sz="0" w:val="nil"/>
+          <w:left w:space="0" w:sz="0" w:val="nil"/>
+          <w:bottom w:space="0" w:sz="0" w:val="nil"/>
+          <w:right w:space="0" w:sz="0" w:val="nil"/>
+          <w:between w:space="0" w:sz="0" w:val="nil"/>
+        </w:pBdr>
+        <w:shd w:fill="auto" w:val="clear"/>
+        <w:spacing w:after="0" w:before="0" w:line="276" w:lineRule="auto"/>
+        <w:ind w:left="720" w:right="0" w:hanging="360"/>
+        <w:jc w:val="left"/>
+        <w:rPr>
+          <w:sz w:val="28"/>
+          <w:szCs w:val="28"/>
+        </w:rPr>
+      </w:pPr>
+      <w:r>
+        <w:rPr>
+          <w:sz w:val="28"/>
+          <w:szCs w:val="28"/>
+          <w:rtl w:val="0"/>
+        </w:rPr>
+        <w:t xml:space="preserve">React, JSX, </w:t>
+      </w:r>
+      <w:r>
+        <w:rPr>
+          <w:sz w:val="28"/>
+          <w:szCs w:val="28"/>
+          <w:rtl w:val="0"/>
+        </w:rPr>
+        <w:t xml:space="preserve"> Handlebars</w:t>
+      </w:r>
+      <w:r>
+        <w:rPr>
+          <w:rtl w:val="0"/>
+        </w:rPr>
+      </w:r>
+    </w:p>
+    <w:p>
+      <w:pPr>
+        <w:keepNext w:val="0"/>
+        <w:keepLines w:val="0"/>
+        <w:widowControl w:val="1"/>
+        <w:numPr>
+          <w:ilvl w:val="0"/>
+          <w:numId w:val="1"/>
+        </w:numPr>
+        <w:pBdr>
+          <w:top w:space="0" w:sz="0" w:val="nil"/>
+          <w:left w:space="0" w:sz="0" w:val="nil"/>
+          <w:bottom w:space="0" w:sz="0" w:val="nil"/>
+          <w:right w:space="0" w:sz="0" w:val="nil"/>
+          <w:between w:space="0" w:sz="0" w:val="nil"/>
+        </w:pBdr>
+        <w:shd w:fill="auto" w:val="clear"/>
+        <w:spacing w:after="0" w:before="0" w:line="276" w:lineRule="auto"/>
+        <w:ind w:left="720" w:right="0" w:hanging="360"/>
+        <w:jc w:val="left"/>
+        <w:rPr>
+          <w:sz w:val="28"/>
+          <w:szCs w:val="28"/>
+        </w:rPr>
+      </w:pPr>
+      <w:r>
+        <w:rPr>
+          <w:sz w:val="28"/>
+          <w:szCs w:val="28"/>
+          <w:rtl w:val="0"/>
+        </w:rPr>
+        <w:t xml:space="preserve">HTML, CSS, materializecss</w:t>
+      </w:r>
+    </w:p>
+    <w:p>
+      <w:pPr>
+        <w:keepNext w:val="0"/>
+        <w:keepLines w:val="0"/>
+        <w:widowControl w:val="1"/>
+        <w:numPr>
+          <w:ilvl w:val="0"/>
+          <w:numId w:val="1"/>
+        </w:numPr>
+        <w:pBdr>
+          <w:top w:space="0" w:sz="0" w:val="nil"/>
+          <w:left w:space="0" w:sz="0" w:val="nil"/>
+          <w:bottom w:space="0" w:sz="0" w:val="nil"/>
+          <w:right w:space="0" w:sz="0" w:val="nil"/>
+          <w:between w:space="0" w:sz="0" w:val="nil"/>
+        </w:pBdr>
+        <w:shd w:fill="auto" w:val="clear"/>
+        <w:spacing w:after="0" w:before="0" w:line="276" w:lineRule="auto"/>
+        <w:ind w:left="720" w:right="0" w:hanging="360"/>
+        <w:jc w:val="left"/>
+        <w:rPr>
+          <w:sz w:val="28"/>
+          <w:szCs w:val="28"/>
+          <w:u w:val="none"/>
+        </w:rPr>
+      </w:pPr>
+      <w:r>
+        <w:rPr>
+          <w:sz w:val="28"/>
+          <w:szCs w:val="28"/>
+          <w:rtl w:val="0"/>
+        </w:rPr>
+        <w:t xml:space="preserve">passport.js, mocha</w:t>
+      </w:r>
+    </w:p>
+    <w:p>
+      <w:pPr>
+        <w:numPr>
+          <w:ilvl w:val="0"/>
+          <w:numId w:val="1"/>
+        </w:numPr>
+        <w:ind w:left="720" w:hanging="360"/>
+        <w:rPr>
+          <w:sz w:val="28"/>
+          <w:szCs w:val="28"/>
+        </w:rPr>
+      </w:pPr>
+      <w:r>
+        <w:rPr>
+          <w:sz w:val="28"/>
+          <w:szCs w:val="28"/>
+          <w:rtl w:val="0"/>
+        </w:rPr>
+        <w:t xml:space="preserve">eslint, prettier</w:t>
+      </w:r>
+    </w:p>
+    <w:p>
+      <w:pPr>
+        <w:numPr>
+          <w:ilvl w:val="0"/>
+          <w:numId w:val="1"/>
+        </w:numPr>
+        <w:ind w:left="720" w:hanging="360"/>
+        <w:rPr>
+          <w:sz w:val="28"/>
+          <w:szCs w:val="28"/>
+          <w:u w:val="none"/>
+        </w:rPr>
+      </w:pPr>
+      <w:r>
+        <w:rPr>
+          <w:sz w:val="28"/>
+          <w:szCs w:val="28"/>
+          <w:rtl w:val="0"/>
+        </w:rPr>
+        <w:t xml:space="preserve">Git, GitHub</w:t>
+      </w:r>
+    </w:p>
+    <w:p>
+      <w:pPr>
+        <w:numPr>
+          <w:ilvl w:val="0"/>
+          <w:numId w:val="1"/>
+        </w:numPr>
+        <w:spacing w:line="480" w:lineRule="auto"/>
+        <w:ind w:left="720" w:hanging="360"/>
+        <w:rPr>
+          <w:sz w:val="28"/>
+          <w:szCs w:val="28"/>
+          <w:u w:val="none"/>
+        </w:rPr>
+      </w:pPr>
+      <w:r>
+        <w:rPr>
+          <w:sz w:val="28"/>
+          <w:szCs w:val="28"/>
+          <w:rtl w:val="0"/>
+        </w:rPr>
+        <w:t xml:space="preserve">VSCode, DevTools Chrome</w:t>
+      </w:r>
+    </w:p>
+    <w:p>
+      <w:pPr>
+        <w:numPr>
+          <w:ilvl w:val="0"/>
+          <w:numId w:val="1"/>
+        </w:numPr>
+        <w:ind w:left="720" w:hanging="360"/>
+        <w:rPr>
+          <w:color w:val="999999"/>
+          <w:sz w:val="28"/>
+          <w:szCs w:val="28"/>
+        </w:rPr>
+      </w:pPr>
+      <w:r>
+        <w:rPr>
+          <w:color w:val="999999"/>
+          <w:sz w:val="28"/>
+          <w:szCs w:val="28"/>
+          <w:rtl w:val="0"/>
+        </w:rPr>
+        <w:t xml:space="preserve">PHP</w:t>
+      </w:r>
+    </w:p>
+    <w:p>
+      <w:pPr>
+        <w:numPr>
+          <w:ilvl w:val="0"/>
+          <w:numId w:val="1"/>
+        </w:numPr>
+        <w:ind w:left="720" w:hanging="360"/>
+        <w:rPr>
+          <w:color w:val="999999"/>
+          <w:sz w:val="28"/>
+          <w:szCs w:val="28"/>
+        </w:rPr>
+      </w:pPr>
+      <w:r>
+        <w:rPr>
+          <w:color w:val="999999"/>
+          <w:sz w:val="28"/>
+          <w:szCs w:val="28"/>
+          <w:rtl w:val="0"/>
+        </w:rPr>
+        <w:t xml:space="preserve">JQuery</w:t>
+      </w:r>
+    </w:p>
+    <w:p>
+      <w:pPr>
+        <w:numPr>
+          <w:ilvl w:val="0"/>
+          <w:numId w:val="1"/>
+        </w:numPr>
+        <w:ind w:left="720" w:hanging="360"/>
+        <w:rPr>
+          <w:color w:val="999999"/>
+          <w:sz w:val="28"/>
+          <w:szCs w:val="28"/>
+        </w:rPr>
+        <w:sectPr>
+          <w:type w:val="continuous"/>
+          <w:pgSz w:h="16834" w:w="11909" w:orient="portrait"/>
+          <w:pgMar w:bottom="682.9133858267733" w:top="850.3937007874016" w:left="1440" w:right="690.4724409448835" w:header="720" w:footer="720"/>
+          <w:cols w:equalWidth="0" w:num="2">
+            <w:col w:space="720" w:w="4527.5"/>
+            <w:col w:space="0" w:w="4527.5"/>
+          </w:cols>
+        </w:sectPr>
+      </w:pPr>
+      <w:r>
+        <w:rPr>
+          <w:color w:val="999999"/>
+          <w:sz w:val="28"/>
+          <w:szCs w:val="28"/>
+          <w:rtl w:val="0"/>
+        </w:rPr>
+        <w:t xml:space="preserve">MySQL</w:t>
+      </w:r>
+    </w:p>
+    <w:p>
+      <w:pPr>
+        <w:rPr>
+          <w:sz w:val="28"/>
+          <w:szCs w:val="28"/>
+        </w:rPr>
+      </w:pPr>
+      <w:r>
+        <w:pict>
+          <v:rect style="width:0.0pt;height:1.5pt" o:hr="t" o:hrstd="t" o:hralign="center" fillcolor="#A0A0A0" stroked="f"/>
+        </w:pict>
+      </w:r>
+      <w:r>
+        <w:rPr>
+          <w:rtl w:val="0"/>
+        </w:rPr>
+      </w:r>
+    </w:p>
+    <w:p>
+      <w:pPr>
+        <w:rPr>
+          <w:sz w:val="28"/>
+          <w:szCs w:val="28"/>
+        </w:rPr>
+      </w:pPr>
+      <w:r>
+        <w:rPr>
+          <w:b w:val="1"/>
+          <w:i w:val="1"/>
+          <w:sz w:val="28"/>
+          <w:szCs w:val="28"/>
+          <w:rtl w:val="0"/>
+        </w:rPr>
+        <w:t xml:space="preserve">English</w:t>
+      </w:r>
+      <w:r>
+        <w:rPr>
+          <w:rFonts w:ascii="Georgia" w:cs="Georgia" w:eastAsia="Georgia" w:hAnsi="Georgia"/>
+          <w:i w:val="1"/>
+          <w:color w:val="333333"/>
+          <w:sz w:val="24"/>
+          <w:szCs w:val="24"/>
+          <w:highlight w:val="white"/>
+          <w:rtl w:val="0"/>
+        </w:rPr>
+        <w:t xml:space="preserve"> </w:t>
+      </w:r>
+      <w:r>
+        <w:rPr>
+          <w:sz w:val="28"/>
+          <w:szCs w:val="28"/>
+          <w:rtl w:val="0"/>
+        </w:rPr>
+        <w:t xml:space="preserve">: reading technical literature, </w:t>
+      </w:r>
+      <w:r>
+        <w:rPr>
+          <w:i w:val="1"/>
+          <w:sz w:val="28"/>
+          <w:szCs w:val="28"/>
+          <w:rtl w:val="0"/>
+        </w:rPr>
+        <w:t xml:space="preserve">Russian</w:t>
+      </w:r>
+      <w:r>
+        <w:rPr>
+          <w:sz w:val="28"/>
+          <w:szCs w:val="28"/>
+          <w:rtl w:val="0"/>
+        </w:rPr>
+        <w:t xml:space="preserve">: native</w:t>
+      </w:r>
+    </w:p>
+    <w:p>
+      <w:pPr>
+        <w:rPr>
+          <w:sz w:val="28"/>
+          <w:szCs w:val="28"/>
+        </w:rPr>
+      </w:pPr>
+      <w:r>
+        <w:pict>
+          <v:rect style="width:0.0pt;height:1.5pt" o:hr="t" o:hrstd="t" o:hralign="center" fillcolor="#A0A0A0" stroked="f"/>
+        </w:pict>
+      </w:r>
+      <w:r>
+        <w:rPr>
+          <w:rtl w:val="0"/>
+        </w:rPr>
+      </w:r>
+    </w:p>
+    <w:p>
+      <w:pPr>
+        <w:rPr>
+          <w:b w:val="1"/>
+          <w:sz w:val="36"/>
+          <w:szCs w:val="36"/>
+        </w:rPr>
+      </w:pPr>
+      <w:r>
+        <w:rPr>
+          <w:b w:val="1"/>
+          <w:sz w:val="36"/>
+          <w:szCs w:val="36"/>
+          <w:rtl w:val="0"/>
+        </w:rPr>
+        <w:t xml:space="preserve">Projects:</w:t>
+      </w:r>
+      <w:r>
+        <w:rPr>
+          <w:rtl w:val="0"/>
+        </w:rPr>
+      </w:r>
+    </w:p>
+    <w:p>
+      <w:pPr>
+        <w:numPr>
+          <w:ilvl w:val="0"/>
+          <w:numId w:val="3"/>
+        </w:numPr>
+        <w:spacing w:after="0" w:before="0" w:line="308.5714285714286" w:lineRule="auto"/>
+        <w:ind w:left="1440" w:hanging="360"/>
+        <w:rPr>
+          <w:sz w:val="24"/>
+          <w:szCs w:val="24"/>
+        </w:rPr>
+      </w:pPr>
+      <w:r>
+        <w:rPr>
+          <w:sz w:val="24"/>
+          <w:szCs w:val="24"/>
+          <w:rtl w:val="0"/>
+        </w:rPr>
+        <w:t xml:space="preserve">Portfolio website development</w:t>
+      </w:r>
+      <w:r>
+        <w:rPr>
+          <w:rFonts w:ascii="Georgia" w:cs="Georgia" w:eastAsia="Georgia" w:hAnsi="Georgia"/>
+          <w:i w:val="1"/>
+          <w:color w:val="333333"/>
+          <w:sz w:val="24"/>
+          <w:szCs w:val="24"/>
+          <w:highlight w:val="white"/>
+          <w:rtl w:val="0"/>
+        </w:rPr>
+        <w:t xml:space="preserve"> </w:t>
+      </w:r>
+      <w:hyperlink r:id="rId8">
+        <w:r>
+          <w:rPr>
+            <w:rFonts w:ascii="Georgia" w:cs="Georgia" w:eastAsia="Georgia" w:hAnsi="Georgia"/>
+            <w:i w:val="1"/>
+            <w:color w:val="1155cc"/>
+            <w:sz w:val="24"/>
+            <w:szCs w:val="24"/>
+            <w:highlight w:val="white"/>
+            <w:u w:val="single"/>
+            <w:rtl w:val="0"/>
+          </w:rPr>
+          <w:t xml:space="preserve">Link Siniakoualex.com</w:t>
+        </w:r>
+      </w:hyperlink>
+      <w:r>
+        <w:rPr>
+          <w:rtl w:val="0"/>
+        </w:rPr>
+      </w:r>
+    </w:p>
+    <w:p>
+      <w:pPr>
+        <w:ind w:left="1440" w:firstLine="0"/>
+        <w:rPr>
+          <w:rFonts w:ascii="Georgia" w:cs="Georgia" w:eastAsia="Georgia" w:hAnsi="Georgia"/>
+          <w:i w:val="1"/>
+          <w:color w:val="333333"/>
+          <w:sz w:val="24"/>
+          <w:szCs w:val="24"/>
+          <w:highlight w:val="white"/>
+        </w:rPr>
+      </w:pPr>
+      <w:r>
+        <w:rPr>
+          <w:b w:val="1"/>
+          <w:sz w:val="24"/>
+          <w:szCs w:val="24"/>
+          <w:rtl w:val="0"/>
+        </w:rPr>
+        <w:t xml:space="preserve">Technologies</w:t>
+      </w:r>
+      <w:r>
+        <w:rPr>
+          <w:sz w:val="24"/>
+          <w:szCs w:val="24"/>
+          <w:rtl w:val="0"/>
+        </w:rPr>
+        <w:t xml:space="preserve">: Nodejs, Express, npm, React, materializecss, PostgreSQL, Nginx, pm2, eslint, prettier, GitHub</w:t>
+      </w:r>
+      <w:r>
+        <w:rPr>
+          <w:rtl w:val="0"/>
+        </w:rPr>
+      </w:r>
+    </w:p>
+    <w:p>
+      <w:pPr>
+        <w:ind w:left="1440" w:firstLine="0"/>
+        <w:rPr>
+          <w:rFonts w:ascii="Georgia" w:cs="Georgia" w:eastAsia="Georgia" w:hAnsi="Georgia"/>
+          <w:i w:val="1"/>
+          <w:color w:val="333333"/>
+          <w:sz w:val="24"/>
+          <w:szCs w:val="24"/>
+          <w:highlight w:val="white"/>
+        </w:rPr>
+      </w:pPr>
+      <w:hyperlink r:id="rId9">
+        <w:r>
+          <w:rPr>
+            <w:rFonts w:ascii="Georgia" w:cs="Georgia" w:eastAsia="Georgia" w:hAnsi="Georgia"/>
+            <w:i w:val="1"/>
+            <w:color w:val="1155cc"/>
+            <w:sz w:val="24"/>
+            <w:szCs w:val="24"/>
+            <w:highlight w:val="white"/>
+            <w:u w:val="single"/>
+            <w:rtl w:val="0"/>
+          </w:rPr>
+          <w:t xml:space="preserve">Link GitHub</w:t>
+        </w:r>
+      </w:hyperlink>
+      <w:r>
+        <w:rPr>
+          <w:rtl w:val="0"/>
+        </w:rPr>
+      </w:r>
+    </w:p>
+    <w:p>
+      <w:pPr>
+        <w:numPr>
+          <w:ilvl w:val="0"/>
+          <w:numId w:val="3"/>
+        </w:numPr>
+        <w:ind w:left="1440" w:hanging="360"/>
+        <w:rPr>
+          <w:sz w:val="24"/>
+          <w:szCs w:val="24"/>
+        </w:rPr>
+      </w:pPr>
+      <w:r>
+        <w:rPr>
+          <w:rFonts w:ascii="Georgia" w:cs="Georgia" w:eastAsia="Georgia" w:hAnsi="Georgia"/>
+          <w:color w:val="333333"/>
+          <w:sz w:val="24"/>
+          <w:szCs w:val="24"/>
+          <w:highlight w:val="white"/>
+          <w:rtl w:val="0"/>
+        </w:rPr>
+        <w:t xml:space="preserve"> </w:t>
+      </w:r>
+      <w:r>
+        <w:rPr>
+          <w:sz w:val="24"/>
+          <w:szCs w:val="24"/>
+          <w:rtl w:val="0"/>
+        </w:rPr>
+        <w:t xml:space="preserve">Pet project development</w:t>
+      </w:r>
+      <w:r>
+        <w:rPr>
+          <w:rFonts w:ascii="Georgia" w:cs="Georgia" w:eastAsia="Georgia" w:hAnsi="Georgia"/>
+          <w:i w:val="1"/>
+          <w:color w:val="333333"/>
+          <w:sz w:val="24"/>
+          <w:szCs w:val="24"/>
+          <w:highlight w:val="white"/>
+          <w:rtl w:val="0"/>
+        </w:rPr>
+        <w:t xml:space="preserve"> </w:t>
+      </w:r>
+      <w:hyperlink r:id="rId10">
+        <w:r>
+          <w:rPr>
+            <w:rFonts w:ascii="Georgia" w:cs="Georgia" w:eastAsia="Georgia" w:hAnsi="Georgia"/>
+            <w:i w:val="1"/>
+            <w:color w:val="1155cc"/>
+            <w:sz w:val="24"/>
+            <w:szCs w:val="24"/>
+            <w:highlight w:val="white"/>
+            <w:u w:val="single"/>
+            <w:rtl w:val="0"/>
+          </w:rPr>
+          <w:t xml:space="preserve">Link “HomeMoneyCalc” </w:t>
+        </w:r>
+      </w:hyperlink>
+      <w:r>
+        <w:rPr>
+          <w:rFonts w:ascii="Georgia" w:cs="Georgia" w:eastAsia="Georgia" w:hAnsi="Georgia"/>
+          <w:i w:val="1"/>
+          <w:color w:val="333333"/>
+          <w:sz w:val="24"/>
+          <w:szCs w:val="24"/>
+          <w:highlight w:val="white"/>
+          <w:rtl w:val="0"/>
+        </w:rPr>
+        <w:t xml:space="preserve">. S</w:t>
+      </w:r>
+      <w:r>
+        <w:rPr>
+          <w:sz w:val="24"/>
+          <w:szCs w:val="24"/>
+          <w:rtl w:val="0"/>
+        </w:rPr>
+        <w:t xml:space="preserve">ervice that allows you to keep track of expenses and income.</w:t>
+      </w:r>
+    </w:p>
+    <w:p>
+      <w:pPr>
+        <w:ind w:left="1440" w:firstLine="0"/>
+        <w:rPr>
+          <w:rFonts w:ascii="Georgia" w:cs="Georgia" w:eastAsia="Georgia" w:hAnsi="Georgia"/>
+          <w:i w:val="1"/>
+          <w:color w:val="333333"/>
+          <w:sz w:val="24"/>
+          <w:szCs w:val="24"/>
+          <w:highlight w:val="white"/>
+        </w:rPr>
+      </w:pPr>
+      <w:r>
+        <w:rPr>
+          <w:b w:val="1"/>
+          <w:sz w:val="24"/>
+          <w:szCs w:val="24"/>
+          <w:rtl w:val="0"/>
+        </w:rPr>
+        <w:t xml:space="preserve">Technologies</w:t>
+      </w:r>
+      <w:r>
+        <w:rPr>
+          <w:sz w:val="24"/>
+          <w:szCs w:val="24"/>
+          <w:rtl w:val="0"/>
+        </w:rPr>
+        <w:t xml:space="preserve">: Nodejs, Express, npm, handlebars, MongoDB, mongoose, materializecss, Nginx, pm2, passport.js, mocha, eslint, prettier, GitHub</w:t>
+      </w:r>
+      <w:r>
+        <w:rPr>
+          <w:rtl w:val="0"/>
+        </w:rPr>
+      </w:r>
+    </w:p>
+    <w:p>
+      <w:pPr>
+        <w:ind w:left="1440" w:firstLine="0"/>
+        <w:rPr>
+          <w:rFonts w:ascii="Georgia" w:cs="Georgia" w:eastAsia="Georgia" w:hAnsi="Georgia"/>
+          <w:i w:val="1"/>
+          <w:color w:val="333333"/>
+          <w:sz w:val="24"/>
+          <w:szCs w:val="24"/>
+          <w:highlight w:val="white"/>
+        </w:rPr>
+      </w:pPr>
+      <w:hyperlink r:id="rId11">
+        <w:r>
+          <w:rPr>
+            <w:rFonts w:ascii="Georgia" w:cs="Georgia" w:eastAsia="Georgia" w:hAnsi="Georgia"/>
+            <w:i w:val="1"/>
+            <w:color w:val="1155cc"/>
+            <w:sz w:val="24"/>
+            <w:szCs w:val="24"/>
+            <w:highlight w:val="white"/>
+            <w:u w:val="single"/>
+            <w:rtl w:val="0"/>
+          </w:rPr>
+          <w:t xml:space="preserve">Link GitHub</w:t>
+        </w:r>
+      </w:hyperlink>
+      <w:r>
+        <w:rPr>
+          <w:rtl w:val="0"/>
+        </w:rPr>
+      </w:r>
+    </w:p>
+    <w:p>
+      <w:pPr>
+        <w:ind w:left="0" w:firstLine="0"/>
+        <w:rPr>
+          <w:rFonts w:ascii="Georgia" w:cs="Georgia" w:eastAsia="Georgia" w:hAnsi="Georgia"/>
+          <w:i w:val="1"/>
+          <w:color w:val="333333"/>
+          <w:sz w:val="24"/>
+          <w:szCs w:val="24"/>
+          <w:highlight w:val="white"/>
+        </w:rPr>
+      </w:pPr>
+      <w:r>
+        <w:pict>
+          <v:rect style="width:0.0pt;height:1.5pt" o:hr="t" o:hrstd="t" o:hralign="center" fillcolor="#A0A0A0" stroked="f"/>
+        </w:pict>
+      </w:r>
+      <w:r>
+        <w:rPr>
+          <w:rtl w:val="0"/>
+        </w:rPr>
+      </w:r>
+    </w:p>
+    <w:p>
+      <w:pPr>
+        <w:rPr>
+          <w:b w:val="1"/>
+          <w:i w:val="1"/>
+          <w:sz w:val="36"/>
+          <w:szCs w:val="36"/>
+        </w:rPr>
+      </w:pPr>
+      <w:r>
+        <w:rPr>
+          <w:b w:val="1"/>
+          <w:i w:val="1"/>
+          <w:sz w:val="36"/>
+          <w:szCs w:val="36"/>
+          <w:rtl w:val="0"/>
+        </w:rPr>
+        <w:t xml:space="preserve">Education: </w:t>
+      </w:r>
+    </w:p>
+    <w:p>
+      <w:pPr>
+        <w:keepNext w:val="0"/>
+        <w:keepLines w:val="0"/>
+        <w:widowControl w:val="1"/>
+        <w:numPr>
+          <w:ilvl w:val="0"/>
+          <w:numId w:val="2"/>
+        </w:numPr>
+        <w:pBdr>
+          <w:top w:space="0" w:sz="0" w:val="nil"/>
+          <w:left w:space="0" w:sz="0" w:val="nil"/>
+          <w:bottom w:space="0" w:sz="0" w:val="nil"/>
+          <w:right w:space="0" w:sz="0" w:val="nil"/>
+          <w:between w:space="0" w:sz="0" w:val="nil"/>
+        </w:pBdr>
+        <w:shd w:fill="auto" w:val="clear"/>
+        <w:spacing w:after="0" w:afterAutospacing="0" w:before="0" w:line="308.5714285714286" w:lineRule="auto"/>
+        <w:ind w:left="720" w:right="0" w:hanging="360"/>
+        <w:jc w:val="left"/>
+        <w:rPr>
+          <w:b w:val="1"/>
+          <w:i w:val="1"/>
+          <w:sz w:val="24"/>
+          <w:szCs w:val="24"/>
+        </w:rPr>
+      </w:pPr>
+      <w:r>
+        <w:rPr>
+          <w:sz w:val="24"/>
+          <w:szCs w:val="24"/>
+          <w:rtl w:val="0"/>
+        </w:rPr>
+        <w:t xml:space="preserve">Polotsk State University 2005-2010. “Faculty of Computer Science and Electronics. Modeling and computer design of radio electronic equipment”.</w:t>
+      </w:r>
+    </w:p>
+    <w:p>
+      <w:pPr>
+        <w:numPr>
+          <w:ilvl w:val="0"/>
+          <w:numId w:val="2"/>
+        </w:numPr>
+        <w:spacing w:after="0" w:before="0" w:line="308.5714285714286" w:lineRule="auto"/>
+        <w:ind w:left="720" w:hanging="360"/>
+        <w:rPr>
+          <w:b w:val="1"/>
+          <w:sz w:val="24"/>
+          <w:szCs w:val="24"/>
+        </w:rPr>
+      </w:pPr>
+      <w:r>
+        <w:rPr>
+          <w:sz w:val="24"/>
+          <w:szCs w:val="24"/>
+          <w:rtl w:val="0"/>
+        </w:rPr>
+        <w:t xml:space="preserve">Vitebsk State Polytechnic College 2001-2005. “Design and production of radio electronic equipment”</w:t>
+      </w:r>
+    </w:p>
+    <w:p>
+      <w:pPr>
+        <w:spacing w:after="0" w:before="0" w:line="308.5714285714286" w:lineRule="auto"/>
+        <w:ind w:left="720" w:firstLine="0"/>
+        <w:rPr>
+          <w:sz w:val="24"/>
+          <w:szCs w:val="24"/>
+        </w:rPr>
+      </w:pPr>
+      <w:r>
+        <w:rPr>
+          <w:rtl w:val="0"/>
+        </w:rPr>
+      </w:r>
+    </w:p>
+    <w:p>
+      <w:pPr>
+        <w:keepNext w:val="0"/>
+        <w:keepLines w:val="0"/>
+        <w:widowControl w:val="1"/>
+        <w:pBdr>
+          <w:top w:space="0" w:sz="0" w:val="nil"/>
+          <w:left w:space="0" w:sz="0" w:val="nil"/>
+          <w:bottom w:space="0" w:sz="0" w:val="nil"/>
+          <w:right w:space="0" w:sz="0" w:val="nil"/>
+          <w:between w:space="0" w:sz="0" w:val="nil"/>
+        </w:pBdr>
+        <w:shd w:fill="auto" w:val="clear"/>
+        <w:spacing w:after="0" w:before="0" w:line="276" w:lineRule="auto"/>
+        <w:ind w:left="0" w:right="0" w:firstLine="0"/>
+        <w:jc w:val="left"/>
+        <w:rPr>
+          <w:b w:val="1"/>
+          <w:i w:val="1"/>
+          <w:sz w:val="36"/>
+          <w:szCs w:val="36"/>
+        </w:rPr>
+      </w:pPr>
+      <w:r>
+        <w:rPr>
+          <w:b w:val="1"/>
+          <w:i w:val="1"/>
+          <w:sz w:val="28"/>
+          <w:szCs w:val="28"/>
+          <w:rtl w:val="0"/>
+        </w:rPr>
+        <w:t xml:space="preserve">hobby:</w:t>
+      </w:r>
+      <w:r>
+        <w:rPr>
+          <w:b w:val="1"/>
+          <w:i w:val="1"/>
+          <w:sz w:val="36"/>
+          <w:szCs w:val="36"/>
+          <w:rtl w:val="0"/>
+        </w:rPr>
+        <w:t xml:space="preserve"> </w:t>
+      </w:r>
+      <w:r>
+        <w:rPr>
+          <w:sz w:val="24"/>
+          <w:szCs w:val="24"/>
+          <w:rtl w:val="0"/>
+        </w:rPr>
+        <w:t xml:space="preserve">astronomy, psychology, physics, cryptocurrencies</w:t>
+      </w:r>
+      <w:r>
+        <w:rPr>
+          <w:rtl w:val="0"/>
+        </w:rPr>
       </w:r>
     </w:p>
     <w:sectPr>
+      <w:type w:val="continuous"/>
       <w:pgSz w:h="16834" w:w="11909" w:orient="portrait"/>
-      <w:pgMar w:bottom="1440" w:top="1440" w:left="1440" w:right="1440" w:header="720" w:footer="720"/>
-      <w:pgNumType w:start="1"/>
+      <w:pgMar w:bottom="682.9133858267733" w:top="850.3937007874016" w:left="1440" w:right="690.4724409448835" w:header="720" w:footer="720"/>
     </w:sectPr>
   </w:body>
 </w:document>
 </file>
 
 <file path=word/numbering.xml><?xml version="1.0" encoding="utf-8"?>
-<w:numbering xmlns:mc="http://schemas.openxmlformats.org/markup-compatibility/2006" xmlns:o="urn:schemas-microsoft-com:office:office" xmlns:r="http://schemas.openxmlformats.org/officeDocument/2006/relationships" xmlns:m="http://schemas.openxmlformats.org/officeDocument/2006/math" xmlns:v="urn:schemas-microsoft-com:vml" xmlns:wp="http://schemas.openxmlformats.org/drawingml/2006/wordprocessingDrawing" xmlns:w10="urn:schemas-microsoft-com:office:word" xmlns:w="http://schemas.openxmlformats.org/wordprocessingml/2006/main" xmlns:wne="http://schemas.microsoft.com/office/word/2006/wordml" xmlns:sl="http://schemas.openxmlformats.org/schemaLibrary/2006/main" xmlns:a="http://schemas.openxmlformats.org/drawingml/2006/main" xmlns:pic="http://schemas.openxmlformats.org/drawingml/2006/picture" xmlns:c="http://schemas.openxmlformats.org/drawingml/2006/chart" xmlns:lc="http://schemas.openxmlformats.org/drawingml/2006/lockedCanvas" xmlns:dgm="http://schemas.openxmlformats.org/drawingml/2006/diagram" xmlns:wps="http://schemas.microsoft.com/office/word/2010/wordprocessingShape" xmlns:wpg="http://schemas.microsoft.com/office/word/2010/wordprocessingGroup" xmlns:w14="http://schemas.microsoft.com/office/word/2010/wordml" xmlns:w15="http://schemas.microsoft.com/office/word/2012/wordml"/>
+<w:numbering xmlns:mc="http://schemas.openxmlformats.org/markup-compatibility/2006" xmlns:o="urn:schemas-microsoft-com:office:office" xmlns:r="http://schemas.openxmlformats.org/officeDocument/2006/relationships" xmlns:m="http://schemas.openxmlformats.org/officeDocument/2006/math" xmlns:v="urn:schemas-microsoft-com:vml" xmlns:wp="http://schemas.openxmlformats.org/drawingml/2006/wordprocessingDrawing" xmlns:w10="urn:schemas-microsoft-com:office:word" xmlns:w="http://schemas.openxmlformats.org/wordprocessingml/2006/main" xmlns:wne="http://schemas.microsoft.com/office/word/2006/wordml" xmlns:sl="http://schemas.openxmlformats.org/schemaLibrary/2006/main" xmlns:a="http://schemas.openxmlformats.org/drawingml/2006/main" xmlns:pic="http://schemas.openxmlformats.org/drawingml/2006/picture" xmlns:c="http://schemas.openxmlformats.org/drawingml/2006/chart" xmlns:lc="http://schemas.openxmlformats.org/drawingml/2006/lockedCanvas" xmlns:dgm="http://schemas.openxmlformats.org/drawingml/2006/diagram" xmlns:wps="http://schemas.microsoft.com/office/word/2010/wordprocessingShape" xmlns:wpg="http://schemas.microsoft.com/office/word/2010/wordprocessingGroup" xmlns:w14="http://schemas.microsoft.com/office/word/2010/wordml" xmlns:w15="http://schemas.microsoft.com/office/word/2012/wordml">
+  <w:abstractNum w:abstractNumId="1">
+    <w:lvl w:ilvl="0">
+      <w:start w:val="1"/>
+      <w:numFmt w:val="bullet"/>
+      <w:lvlText w:val="●"/>
+      <w:lvlJc w:val="left"/>
+      <w:pPr>
+        <w:ind w:left="720" w:hanging="360"/>
+      </w:pPr>
+      <w:rPr>
+        <w:u w:val="none"/>
+      </w:rPr>
+    </w:lvl>
+    <w:lvl w:ilvl="1">
+      <w:start w:val="1"/>
+      <w:numFmt w:val="bullet"/>
+      <w:lvlText w:val="○"/>
+      <w:lvlJc w:val="left"/>
+      <w:pPr>
+        <w:ind w:left="1440" w:hanging="360"/>
+      </w:pPr>
+      <w:rPr>
+        <w:u w:val="none"/>
+      </w:rPr>
+    </w:lvl>
+    <w:lvl w:ilvl="2">
+      <w:start w:val="1"/>
+      <w:numFmt w:val="bullet"/>
+      <w:lvlText w:val="■"/>
+      <w:lvlJc w:val="left"/>
+      <w:pPr>
+        <w:ind w:left="2160" w:hanging="360"/>
+      </w:pPr>
+      <w:rPr>
+        <w:u w:val="none"/>
+      </w:rPr>
+    </w:lvl>
+    <w:lvl w:ilvl="3">
+      <w:start w:val="1"/>
+      <w:numFmt w:val="bullet"/>
+      <w:lvlText w:val="●"/>
+      <w:lvlJc w:val="left"/>
+      <w:pPr>
+        <w:ind w:left="2880" w:hanging="360"/>
+      </w:pPr>
+      <w:rPr>
+        <w:u w:val="none"/>
+      </w:rPr>
+    </w:lvl>
+    <w:lvl w:ilvl="4">
+      <w:start w:val="1"/>
+      <w:numFmt w:val="bullet"/>
+      <w:lvlText w:val="○"/>
+      <w:lvlJc w:val="left"/>
+      <w:pPr>
+        <w:ind w:left="3600" w:hanging="360"/>
+      </w:pPr>
+      <w:rPr>
+        <w:u w:val="none"/>
+      </w:rPr>
+    </w:lvl>
+    <w:lvl w:ilvl="5">
+      <w:start w:val="1"/>
+      <w:numFmt w:val="bullet"/>
+      <w:lvlText w:val="■"/>
+      <w:lvlJc w:val="left"/>
+      <w:pPr>
+        <w:ind w:left="4320" w:hanging="360"/>
+      </w:pPr>
+      <w:rPr>
+        <w:u w:val="none"/>
+      </w:rPr>
+    </w:lvl>
+    <w:lvl w:ilvl="6">
+      <w:start w:val="1"/>
+      <w:numFmt w:val="bullet"/>
+      <w:lvlText w:val="●"/>
+      <w:lvlJc w:val="left"/>
+      <w:pPr>
+        <w:ind w:left="5040" w:hanging="360"/>
+      </w:pPr>
+      <w:rPr>
+        <w:u w:val="none"/>
+      </w:rPr>
+    </w:lvl>
+    <w:lvl w:ilvl="7">
+      <w:start w:val="1"/>
+      <w:numFmt w:val="bullet"/>
+      <w:lvlText w:val="○"/>
+      <w:lvlJc w:val="left"/>
+      <w:pPr>
+        <w:ind w:left="5760" w:hanging="360"/>
+      </w:pPr>
+      <w:rPr>
+        <w:u w:val="none"/>
+      </w:rPr>
+    </w:lvl>
+    <w:lvl w:ilvl="8">
+      <w:start w:val="1"/>
+      <w:numFmt w:val="bullet"/>
+      <w:lvlText w:val="■"/>
+      <w:lvlJc w:val="left"/>
+      <w:pPr>
+        <w:ind w:left="6480" w:hanging="360"/>
+      </w:pPr>
+      <w:rPr>
+        <w:u w:val="none"/>
+      </w:rPr>
+    </w:lvl>
+  </w:abstractNum>
+  <w:abstractNum w:abstractNumId="2">
+    <w:lvl w:ilvl="0">
+      <w:start w:val="1"/>
+      <w:numFmt w:val="decimal"/>
+      <w:lvlText w:val="%1."/>
+      <w:lvlJc w:val="left"/>
+      <w:pPr>
+        <w:ind w:left="720" w:hanging="360"/>
+      </w:pPr>
+      <w:rPr>
+        <w:sz w:val="28"/>
+        <w:szCs w:val="28"/>
+        <w:u w:val="none"/>
+      </w:rPr>
+    </w:lvl>
+    <w:lvl w:ilvl="1">
+      <w:start w:val="1"/>
+      <w:numFmt w:val="lowerLetter"/>
+      <w:lvlText w:val="%2."/>
+      <w:lvlJc w:val="left"/>
+      <w:pPr>
+        <w:ind w:left="1440" w:hanging="360"/>
+      </w:pPr>
+      <w:rPr>
+        <w:u w:val="none"/>
+      </w:rPr>
+    </w:lvl>
+    <w:lvl w:ilvl="2">
+      <w:start w:val="1"/>
+      <w:numFmt w:val="lowerRoman"/>
+      <w:lvlText w:val="%3."/>
+      <w:lvlJc w:val="right"/>
+      <w:pPr>
+        <w:ind w:left="2160" w:hanging="360"/>
+      </w:pPr>
+      <w:rPr>
+        <w:u w:val="none"/>
+      </w:rPr>
+    </w:lvl>
+    <w:lvl w:ilvl="3">
+      <w:start w:val="1"/>
+      <w:numFmt w:val="decimal"/>
+      <w:lvlText w:val="%4."/>
+      <w:lvlJc w:val="left"/>
+      <w:pPr>
+        <w:ind w:left="2880" w:hanging="360"/>
+      </w:pPr>
+      <w:rPr>
+        <w:u w:val="none"/>
+      </w:rPr>
+    </w:lvl>
+    <w:lvl w:ilvl="4">
+      <w:start w:val="1"/>
+      <w:numFmt w:val="lowerLetter"/>
+      <w:lvlText w:val="%5."/>
+      <w:lvlJc w:val="left"/>
+      <w:pPr>
+        <w:ind w:left="3600" w:hanging="360"/>
+      </w:pPr>
+      <w:rPr>
+        <w:u w:val="none"/>
+      </w:rPr>
+    </w:lvl>
+    <w:lvl w:ilvl="5">
+      <w:start w:val="1"/>
+      <w:numFmt w:val="lowerRoman"/>
+      <w:lvlText w:val="%6."/>
+      <w:lvlJc w:val="right"/>
+      <w:pPr>
+        <w:ind w:left="4320" w:hanging="360"/>
+      </w:pPr>
+      <w:rPr>
+        <w:u w:val="none"/>
+      </w:rPr>
+    </w:lvl>
+    <w:lvl w:ilvl="6">
+      <w:start w:val="1"/>
+      <w:numFmt w:val="decimal"/>
+      <w:lvlText w:val="%7."/>
+      <w:lvlJc w:val="left"/>
+      <w:pPr>
+        <w:ind w:left="5040" w:hanging="360"/>
+      </w:pPr>
+      <w:rPr>
+        <w:u w:val="none"/>
+      </w:rPr>
+    </w:lvl>
+    <w:lvl w:ilvl="7">
+      <w:start w:val="1"/>
+      <w:numFmt w:val="lowerLetter"/>
+      <w:lvlText w:val="%8."/>
+      <w:lvlJc w:val="left"/>
+      <w:pPr>
+        <w:ind w:left="5760" w:hanging="360"/>
+      </w:pPr>
+      <w:rPr>
+        <w:u w:val="none"/>
+      </w:rPr>
+    </w:lvl>
+    <w:lvl w:ilvl="8">
+      <w:start w:val="1"/>
+      <w:numFmt w:val="lowerRoman"/>
+      <w:lvlText w:val="%9."/>
+      <w:lvlJc w:val="right"/>
+      <w:pPr>
+        <w:ind w:left="6480" w:hanging="360"/>
+      </w:pPr>
+      <w:rPr>
+        <w:u w:val="none"/>
+      </w:rPr>
+    </w:lvl>
+  </w:abstractNum>
+  <w:abstractNum w:abstractNumId="3">
+    <w:lvl w:ilvl="0">
+      <w:start w:val="1"/>
+      <w:numFmt w:val="decimal"/>
+      <w:lvlText w:val="%1."/>
+      <w:lvlJc w:val="left"/>
+      <w:pPr>
+        <w:ind w:left="1440" w:hanging="360"/>
+      </w:pPr>
+      <w:rPr>
+        <w:rFonts w:ascii="Arial" w:cs="Arial" w:eastAsia="Arial" w:hAnsi="Arial"/>
+        <w:b w:val="1"/>
+        <w:u w:val="none"/>
+      </w:rPr>
+    </w:lvl>
+    <w:lvl w:ilvl="1">
+      <w:start w:val="1"/>
+      <w:numFmt w:val="lowerLetter"/>
+      <w:lvlText w:val="%2."/>
+      <w:lvlJc w:val="left"/>
+      <w:pPr>
+        <w:ind w:left="2160" w:hanging="360"/>
+      </w:pPr>
+      <w:rPr>
+        <w:u w:val="none"/>
+      </w:rPr>
+    </w:lvl>
+    <w:lvl w:ilvl="2">
+      <w:start w:val="1"/>
+      <w:numFmt w:val="lowerRoman"/>
+      <w:lvlText w:val="%3."/>
+      <w:lvlJc w:val="right"/>
+      <w:pPr>
+        <w:ind w:left="2880" w:hanging="360"/>
+      </w:pPr>
+      <w:rPr>
+        <w:u w:val="none"/>
+      </w:rPr>
+    </w:lvl>
+    <w:lvl w:ilvl="3">
+      <w:start w:val="1"/>
+      <w:numFmt w:val="decimal"/>
+      <w:lvlText w:val="%4."/>
+      <w:lvlJc w:val="left"/>
+      <w:pPr>
+        <w:ind w:left="3600" w:hanging="360"/>
+      </w:pPr>
+      <w:rPr>
+        <w:u w:val="none"/>
+      </w:rPr>
+    </w:lvl>
+    <w:lvl w:ilvl="4">
+      <w:start w:val="1"/>
+      <w:numFmt w:val="lowerLetter"/>
+      <w:lvlText w:val="%5."/>
+      <w:lvlJc w:val="left"/>
+      <w:pPr>
+        <w:ind w:left="4320" w:hanging="360"/>
+      </w:pPr>
+      <w:rPr>
+        <w:u w:val="none"/>
+      </w:rPr>
+    </w:lvl>
+    <w:lvl w:ilvl="5">
+      <w:start w:val="1"/>
+      <w:numFmt w:val="lowerRoman"/>
+      <w:lvlText w:val="%6."/>
+      <w:lvlJc w:val="right"/>
+      <w:pPr>
+        <w:ind w:left="5040" w:hanging="360"/>
+      </w:pPr>
+      <w:rPr>
+        <w:u w:val="none"/>
+      </w:rPr>
+    </w:lvl>
+    <w:lvl w:ilvl="6">
+      <w:start w:val="1"/>
+      <w:numFmt w:val="decimal"/>
+      <w:lvlText w:val="%7."/>
+      <w:lvlJc w:val="left"/>
+      <w:pPr>
+        <w:ind w:left="5760" w:hanging="360"/>
+      </w:pPr>
+      <w:rPr>
+        <w:u w:val="none"/>
+      </w:rPr>
+    </w:lvl>
+    <w:lvl w:ilvl="7">
+      <w:start w:val="1"/>
+      <w:numFmt w:val="lowerLetter"/>
+      <w:lvlText w:val="%8."/>
+      <w:lvlJc w:val="left"/>
+      <w:pPr>
+        <w:ind w:left="6480" w:hanging="360"/>
+      </w:pPr>
+      <w:rPr>
+        <w:u w:val="none"/>
+      </w:rPr>
+    </w:lvl>
+    <w:lvl w:ilvl="8">
+      <w:start w:val="1"/>
+      <w:numFmt w:val="lowerRoman"/>
+      <w:lvlText w:val="%9."/>
+      <w:lvlJc w:val="right"/>
+      <w:pPr>
+        <w:ind w:left="7200" w:hanging="360"/>
+      </w:pPr>
+      <w:rPr>
+        <w:u w:val="none"/>
+      </w:rPr>
+    </w:lvl>
+  </w:abstractNum>
+  <w:abstractNum w:abstractNumId="4">
+    <w:lvl w:ilvl="0">
+      <w:start w:val="1"/>
+      <w:numFmt w:val="bullet"/>
+      <w:lvlText w:val="●"/>
+      <w:lvlJc w:val="left"/>
+      <w:pPr>
+        <w:ind w:left="720" w:hanging="360"/>
+      </w:pPr>
+      <w:rPr>
+        <w:u w:val="none"/>
+      </w:rPr>
+    </w:lvl>
+    <w:lvl w:ilvl="1">
+      <w:start w:val="1"/>
+      <w:numFmt w:val="bullet"/>
+      <w:lvlText w:val="○"/>
+      <w:lvlJc w:val="left"/>
+      <w:pPr>
+        <w:ind w:left="1440" w:hanging="360"/>
+      </w:pPr>
+      <w:rPr>
+        <w:u w:val="none"/>
+      </w:rPr>
+    </w:lvl>
+    <w:lvl w:ilvl="2">
+      <w:start w:val="1"/>
+      <w:numFmt w:val="bullet"/>
+      <w:lvlText w:val="■"/>
+      <w:lvlJc w:val="left"/>
+      <w:pPr>
+        <w:ind w:left="2160" w:hanging="360"/>
+      </w:pPr>
+      <w:rPr>
+        <w:u w:val="none"/>
+      </w:rPr>
+    </w:lvl>
+    <w:lvl w:ilvl="3">
+      <w:start w:val="1"/>
+      <w:numFmt w:val="bullet"/>
+      <w:lvlText w:val="●"/>
+      <w:lvlJc w:val="left"/>
+      <w:pPr>
+        <w:ind w:left="2880" w:hanging="360"/>
+      </w:pPr>
+      <w:rPr>
+        <w:u w:val="none"/>
+      </w:rPr>
+    </w:lvl>
+    <w:lvl w:ilvl="4">
+      <w:start w:val="1"/>
+      <w:numFmt w:val="bullet"/>
+      <w:lvlText w:val="○"/>
+      <w:lvlJc w:val="left"/>
+      <w:pPr>
+        <w:ind w:left="3600" w:hanging="360"/>
+      </w:pPr>
+      <w:rPr>
+        <w:u w:val="none"/>
+      </w:rPr>
+    </w:lvl>
+    <w:lvl w:ilvl="5">
+      <w:start w:val="1"/>
+      <w:numFmt w:val="bullet"/>
+      <w:lvlText w:val="■"/>
+      <w:lvlJc w:val="left"/>
+      <w:pPr>
+        <w:ind w:left="4320" w:hanging="360"/>
+      </w:pPr>
+      <w:rPr>
+        <w:u w:val="none"/>
+      </w:rPr>
+    </w:lvl>
+    <w:lvl w:ilvl="6">
+      <w:start w:val="1"/>
+      <w:numFmt w:val="bullet"/>
+      <w:lvlText w:val="●"/>
+      <w:lvlJc w:val="left"/>
+      <w:pPr>
+        <w:ind w:left="5040" w:hanging="360"/>
+      </w:pPr>
+      <w:rPr>
+        <w:u w:val="none"/>
+      </w:rPr>
+    </w:lvl>
+    <w:lvl w:ilvl="7">
+      <w:start w:val="1"/>
+      <w:numFmt w:val="bullet"/>
+      <w:lvlText w:val="○"/>
+      <w:lvlJc w:val="left"/>
+      <w:pPr>
+        <w:ind w:left="5760" w:hanging="360"/>
+      </w:pPr>
+      <w:rPr>
+        <w:u w:val="none"/>
+      </w:rPr>
+    </w:lvl>
+    <w:lvl w:ilvl="8">
+      <w:start w:val="1"/>
+      <w:numFmt w:val="bullet"/>
+      <w:lvlText w:val="■"/>
+      <w:lvlJc w:val="left"/>
+      <w:pPr>
+        <w:ind w:left="6480" w:hanging="360"/>
+      </w:pPr>
+      <w:rPr>
+        <w:u w:val="none"/>
+      </w:rPr>
+    </w:lvl>
+  </w:abstractNum>
+  <w:num w:numId="1">
+    <w:abstractNumId w:val="1"/>
+  </w:num>
+  <w:num w:numId="2">
+    <w:abstractNumId w:val="2"/>
+  </w:num>
+  <w:num w:numId="3">
+    <w:abstractNumId w:val="3"/>
+  </w:num>
+  <w:num w:numId="4">
+    <w:abstractNumId w:val="4"/>
+  </w:num>
+</w:numbering>
 </file>
 
 <file path=word/styles.xml><?xml version="1.0" encoding="utf-8"?>

</xml_diff>

<commit_message>
icon pdf new window download pdf
</commit_message>
<xml_diff>
--- a/client/public/Resume_Siniakou_Alex.docx
+++ b/client/public/Resume_Siniakou_Alex.docx
@@ -409,7 +409,20 @@
           <w:szCs w:val="28"/>
           <w:rtl w:val="0"/>
         </w:rPr>
-        <w:t xml:space="preserve">Nodejs, Express, npm</w:t>
+        <w:t xml:space="preserve">Nodejs, Express, npm, </w:t>
+      </w:r>
+      <w:r>
+        <w:rPr>
+          <w:sz w:val="28"/>
+          <w:szCs w:val="28"/>
+          <w:rtl w:val="0"/>
+        </w:rPr>
+        <w:t xml:space="preserve">REST API</w:t>
+      </w:r>
+      <w:r>
+        <w:rPr>
+          <w:rtl w:val="0"/>
+        </w:rPr>
       </w:r>
     </w:p>
     <w:p>

</xml_diff>

<commit_message>
SMS settings, foto Resume, config/default_.json, modele node-fetch
</commit_message>
<xml_diff>
--- a/client/public/Resume_Siniakou_Alex.docx
+++ b/client/public/Resume_Siniakou_Alex.docx
@@ -1,6 +1,7 @@
 
 <file path=word/document.xml><?xml version="1.0" encoding="utf-8"?>
 <w:document xmlns:mc="http://schemas.openxmlformats.org/markup-compatibility/2006" xmlns:o="urn:schemas-microsoft-com:office:office" xmlns:r="http://schemas.openxmlformats.org/officeDocument/2006/relationships" xmlns:m="http://schemas.openxmlformats.org/officeDocument/2006/math" xmlns:v="urn:schemas-microsoft-com:vml" xmlns:wp="http://schemas.openxmlformats.org/drawingml/2006/wordprocessingDrawing" xmlns:w10="urn:schemas-microsoft-com:office:word" xmlns:w="http://schemas.openxmlformats.org/wordprocessingml/2006/main" xmlns:wne="http://schemas.microsoft.com/office/word/2006/wordml" xmlns:sl="http://schemas.openxmlformats.org/schemaLibrary/2006/main" xmlns:a="http://schemas.openxmlformats.org/drawingml/2006/main" xmlns:pic="http://schemas.openxmlformats.org/drawingml/2006/picture" xmlns:c="http://schemas.openxmlformats.org/drawingml/2006/chart" xmlns:lc="http://schemas.openxmlformats.org/drawingml/2006/lockedCanvas" xmlns:dgm="http://schemas.openxmlformats.org/drawingml/2006/diagram" xmlns:wps="http://schemas.microsoft.com/office/word/2010/wordprocessingShape" xmlns:wpg="http://schemas.microsoft.com/office/word/2010/wordprocessingGroup" xmlns:w14="http://schemas.microsoft.com/office/word/2010/wordml" xmlns:w15="http://schemas.microsoft.com/office/word/2012/wordml">
+  <w:background w:color="CFF2D6"/>
   <w:body>
     <w:p>
       <w:pPr>
@@ -12,54 +13,48 @@
       </w:pPr>
       <w:r>
         <w:rPr>
+          <w:rtl w:val="0"/>
+        </w:rPr>
+      </w:r>
+    </w:p>
+    <w:p>
+      <w:pPr>
+        <w:jc w:val="right"/>
+        <w:rPr>
           <w:b w:val="1"/>
+          <w:i w:val="1"/>
           <w:sz w:val="36"/>
           <w:szCs w:val="36"/>
         </w:rPr>
-        <w:drawing>
-          <wp:inline distB="114300" distT="114300" distL="114300" distR="114300">
-            <wp:extent cx="1771650" cy="2105025"/>
-            <wp:effectExtent b="0" l="0" r="0" t="0"/>
-            <wp:docPr id="1" name="image1.png"/>
-            <a:graphic>
-              <a:graphicData uri="http://schemas.openxmlformats.org/drawingml/2006/picture">
-                <pic:pic>
-                  <pic:nvPicPr>
-                    <pic:cNvPr id="0" name="image1.png"/>
-                    <pic:cNvPicPr preferRelativeResize="0"/>
-                  </pic:nvPicPr>
-                  <pic:blipFill>
-                    <a:blip r:embed="rId6"/>
-                    <a:srcRect b="0" l="0" r="0" t="0"/>
-                    <a:stretch>
-                      <a:fillRect/>
-                    </a:stretch>
-                  </pic:blipFill>
-                  <pic:spPr>
-                    <a:xfrm>
-                      <a:off x="0" y="0"/>
-                      <a:ext cx="1771650" cy="2105025"/>
-                    </a:xfrm>
-                    <a:prstGeom prst="rect"/>
-                    <a:ln/>
-                  </pic:spPr>
-                </pic:pic>
-              </a:graphicData>
-            </a:graphic>
-          </wp:inline>
-        </w:drawing>
-      </w:r>
-      <w:r>
-        <w:rPr>
-          <w:rtl w:val="0"/>
-        </w:rPr>
-      </w:r>
-    </w:p>
-    <w:p>
-      <w:pPr>
-        <w:jc w:val="right"/>
+        <w:sectPr>
+          <w:pgSz w:h="16834" w:w="11909" w:orient="portrait"/>
+          <w:pgMar w:bottom="680.3149606299213" w:top="850.3937007874016" w:left="1440.0000000000002" w:right="691.6535433070867" w:header="720" w:footer="720"/>
+          <w:pgNumType w:start="1"/>
+          <w:cols w:equalWidth="0" w:num="2">
+            <w:col w:space="720" w:w="4526.92"/>
+            <w:col w:space="0" w:w="4526.92"/>
+          </w:cols>
+          <w:sectPrChange w:author="Александр Синяков" w:id="0" w:date="2021-05-07T10:54:31Z">
+            <w:sectPr w:rsidR="000000" w:rsidDel="000000" w:rsidRPr="000000" w:rsidSect="000000">
+              <w:pgMar w:bottom="680.3149606299213" w:top="850.3937007874016" w:left="1440.0000000000002" w:right="691.6535433070867" w:header="720" w:footer="720"/>
+              <w:pgNumType w:start="1"/>
+              <w:pgSz w:h="16834" w:w="11909" w:orient="portrait"/>
+            </w:sectPr>
+          </w:sectPrChange>
+        </w:sectPr>
+      </w:pPr>
+      <w:r>
+        <w:rPr>
+          <w:rtl w:val="0"/>
+        </w:rPr>
+      </w:r>
+    </w:p>
+    <w:p>
+      <w:pPr>
+        <w:ind w:right="-360"/>
         <w:rPr>
           <w:b w:val="1"/>
+          <w:i w:val="1"/>
           <w:sz w:val="36"/>
           <w:szCs w:val="36"/>
         </w:rPr>
@@ -67,6 +62,7 @@
       <w:r>
         <w:rPr>
           <w:b w:val="1"/>
+          <w:i w:val="1"/>
           <w:sz w:val="36"/>
           <w:szCs w:val="36"/>
           <w:rtl w:val="0"/>
@@ -76,7 +72,7 @@
     </w:p>
     <w:p>
       <w:pPr>
-        <w:jc w:val="right"/>
+        <w:ind w:right="-360"/>
         <w:rPr>
           <w:sz w:val="28"/>
           <w:szCs w:val="28"/>
@@ -98,43 +94,6 @@
           <w:rtl w:val="0"/>
         </w:rPr>
         <w:t xml:space="preserve">, Full-stack developer (React)</w:t>
-      </w:r>
-    </w:p>
-    <w:p>
-      <w:pPr>
-        <w:jc w:val="right"/>
-        <w:rPr>
-          <w:color w:val="4d5156"/>
-          <w:sz w:val="28"/>
-          <w:szCs w:val="28"/>
-          <w:highlight w:val="white"/>
-        </w:rPr>
-      </w:pPr>
-      <w:r>
-        <w:rPr>
-          <w:color w:val="4d5156"/>
-          <w:sz w:val="28"/>
-          <w:szCs w:val="28"/>
-          <w:highlight w:val="white"/>
-          <w:rtl w:val="0"/>
-        </w:rPr>
-        <w:t xml:space="preserve">Novolukoml, Belarus</w:t>
-      </w:r>
-    </w:p>
-    <w:p>
-      <w:pPr>
-        <w:jc w:val="right"/>
-        <w:rPr>
-          <w:color w:val="4d5156"/>
-          <w:sz w:val="21"/>
-          <w:szCs w:val="21"/>
-          <w:highlight w:val="white"/>
-        </w:rPr>
-      </w:pPr>
-      <w:r>
-        <w:rPr>
-          <w:rtl w:val="0"/>
-        </w:rPr>
       </w:r>
     </w:p>
     <w:p>
@@ -151,29 +110,36 @@
         </w:pBdr>
         <w:shd w:fill="auto" w:val="clear"/>
         <w:spacing w:after="0" w:before="0" w:line="276" w:lineRule="auto"/>
-        <w:ind w:left="0" w:right="0" w:firstLine="0"/>
-        <w:jc w:val="right"/>
-        <w:rPr>
-          <w:sz w:val="36"/>
-          <w:szCs w:val="36"/>
-        </w:rPr>
-      </w:pPr>
-      <w:r>
-        <w:rPr>
-          <w:b w:val="1"/>
-          <w:sz w:val="36"/>
-          <w:szCs w:val="36"/>
-          <w:rtl w:val="0"/>
-        </w:rPr>
-        <w:t xml:space="preserve">Contacts</w:t>
-      </w:r>
-      <w:r>
-        <w:rPr>
-          <w:sz w:val="36"/>
-          <w:szCs w:val="36"/>
-          <w:rtl w:val="0"/>
-        </w:rPr>
-        <w:t xml:space="preserve">:</w:t>
+        <w:ind w:left="0" w:right="-360" w:firstLine="0"/>
+        <w:jc w:val="left"/>
+        <w:rPr>
+          <w:sz w:val="28"/>
+          <w:szCs w:val="28"/>
+        </w:rPr>
+      </w:pPr>
+      <w:r>
+        <w:rPr>
+          <w:sz w:val="28"/>
+          <w:szCs w:val="28"/>
+          <w:rtl w:val="0"/>
+        </w:rPr>
+        <w:t xml:space="preserve">Novolukoml, Belarus</w:t>
+      </w:r>
+    </w:p>
+    <w:p>
+      <w:pPr>
+        <w:ind w:right="-360"/>
+        <w:rPr>
+          <w:color w:val="4d5156"/>
+          <w:sz w:val="21"/>
+          <w:szCs w:val="21"/>
+          <w:highlight w:val="white"/>
+        </w:rPr>
+      </w:pPr>
+      <w:r>
+        <w:rPr>
+          <w:rtl w:val="0"/>
+        </w:rPr>
       </w:r>
     </w:p>
     <w:p>
@@ -190,20 +156,28 @@
         </w:pBdr>
         <w:shd w:fill="auto" w:val="clear"/>
         <w:spacing w:after="0" w:before="0" w:line="276" w:lineRule="auto"/>
-        <w:ind w:left="0" w:right="0" w:firstLine="0"/>
-        <w:jc w:val="right"/>
-        <w:rPr>
-          <w:sz w:val="28"/>
-          <w:szCs w:val="28"/>
-        </w:rPr>
-      </w:pPr>
-      <w:r>
-        <w:rPr>
-          <w:sz w:val="28"/>
-          <w:szCs w:val="28"/>
-          <w:rtl w:val="0"/>
-        </w:rPr>
-        <w:t xml:space="preserve">+375292991308</w:t>
+        <w:ind w:left="0" w:right="-360" w:firstLine="0"/>
+        <w:rPr>
+          <w:sz w:val="36"/>
+          <w:szCs w:val="36"/>
+        </w:rPr>
+      </w:pPr>
+      <w:r>
+        <w:rPr>
+          <w:b w:val="1"/>
+          <w:sz w:val="36"/>
+          <w:szCs w:val="36"/>
+          <w:rtl w:val="0"/>
+        </w:rPr>
+        <w:t xml:space="preserve">Contacts</w:t>
+      </w:r>
+      <w:r>
+        <w:rPr>
+          <w:sz w:val="36"/>
+          <w:szCs w:val="36"/>
+          <w:rtl w:val="0"/>
+        </w:rPr>
+        <w:t xml:space="preserve">:</w:t>
       </w:r>
     </w:p>
     <w:p>
@@ -220,33 +194,27 @@
         </w:pBdr>
         <w:shd w:fill="auto" w:val="clear"/>
         <w:spacing w:after="0" w:before="0" w:line="276" w:lineRule="auto"/>
-        <w:ind w:left="-360" w:right="0" w:firstLine="0"/>
-        <w:jc w:val="right"/>
-        <w:rPr>
-          <w:sz w:val="28"/>
-          <w:szCs w:val="28"/>
-        </w:rPr>
-      </w:pPr>
-      <w:r>
-        <w:rPr>
-          <w:sz w:val="24"/>
-          <w:szCs w:val="24"/>
-          <w:rtl w:val="0"/>
-        </w:rPr>
-        <w:t xml:space="preserve">Email: </w:t>
-      </w:r>
-      <w:r>
-        <w:rPr>
-          <w:sz w:val="28"/>
-          <w:szCs w:val="28"/>
-          <w:rtl w:val="0"/>
-        </w:rPr>
-        <w:t xml:space="preserve">siniakoualiaksandr@gmail.com</w:t>
-      </w:r>
-      <w:r>
-        <w:rPr>
-          <w:rtl w:val="0"/>
-        </w:rPr>
+        <w:ind w:left="0" w:right="-360" w:firstLine="0"/>
+        <w:rPr>
+          <w:sz w:val="28"/>
+          <w:szCs w:val="28"/>
+        </w:rPr>
+      </w:pPr>
+      <w:r>
+        <w:rPr>
+          <w:sz w:val="24"/>
+          <w:szCs w:val="24"/>
+          <w:rtl w:val="0"/>
+        </w:rPr>
+        <w:t xml:space="preserve">Phone:</w:t>
+      </w:r>
+      <w:r>
+        <w:rPr>
+          <w:sz w:val="28"/>
+          <w:szCs w:val="28"/>
+          <w:rtl w:val="0"/>
+        </w:rPr>
+        <w:t xml:space="preserve">+375292991308</w:t>
       </w:r>
     </w:p>
     <w:p>
@@ -263,23 +231,56 @@
         </w:pBdr>
         <w:shd w:fill="auto" w:val="clear"/>
         <w:spacing w:after="0" w:before="0" w:line="276" w:lineRule="auto"/>
-        <w:ind w:left="0" w:right="0" w:firstLine="0"/>
-        <w:jc w:val="right"/>
-        <w:rPr>
-          <w:sz w:val="28"/>
-          <w:szCs w:val="28"/>
-        </w:rPr>
-        <w:sectPr>
-          <w:pgSz w:h="16834" w:w="11909" w:orient="portrait"/>
-          <w:pgMar w:bottom="682.9133858267733" w:top="850.3937007874016" w:left="1440" w:right="690.4724409448835" w:header="720" w:footer="720"/>
-          <w:pgNumType w:start="1"/>
-          <w:cols w:equalWidth="0" w:num="2">
-            <w:col w:space="720" w:w="4527.5"/>
-            <w:col w:space="0" w:w="4527.5"/>
-          </w:cols>
-        </w:sectPr>
-      </w:pPr>
-      <w:hyperlink r:id="rId7">
+        <w:ind w:left="-360" w:right="-360" w:firstLine="360"/>
+        <w:rPr>
+          <w:sz w:val="28"/>
+          <w:szCs w:val="28"/>
+        </w:rPr>
+      </w:pPr>
+      <w:r>
+        <w:rPr>
+          <w:sz w:val="24"/>
+          <w:szCs w:val="24"/>
+          <w:rtl w:val="0"/>
+        </w:rPr>
+        <w:t xml:space="preserve">Email: </w:t>
+      </w:r>
+      <w:r>
+        <w:rPr>
+          <w:sz w:val="28"/>
+          <w:szCs w:val="28"/>
+          <w:rtl w:val="0"/>
+        </w:rPr>
+        <w:t xml:space="preserve">siniakoualiaksandr@gmail.com</w:t>
+      </w:r>
+      <w:r>
+        <w:rPr>
+          <w:rtl w:val="0"/>
+        </w:rPr>
+      </w:r>
+    </w:p>
+    <w:p>
+      <w:pPr>
+        <w:keepNext w:val="0"/>
+        <w:keepLines w:val="0"/>
+        <w:widowControl w:val="1"/>
+        <w:pBdr>
+          <w:top w:space="0" w:sz="0" w:val="nil"/>
+          <w:left w:space="0" w:sz="0" w:val="nil"/>
+          <w:bottom w:space="0" w:sz="0" w:val="nil"/>
+          <w:right w:space="0" w:sz="0" w:val="nil"/>
+          <w:between w:space="0" w:sz="0" w:val="nil"/>
+        </w:pBdr>
+        <w:shd w:fill="auto" w:val="clear"/>
+        <w:spacing w:after="0" w:before="0" w:line="276" w:lineRule="auto"/>
+        <w:ind w:left="0" w:right="-360" w:firstLine="0"/>
+        <w:rPr>
+          <w:b w:val="1"/>
+          <w:sz w:val="36"/>
+          <w:szCs w:val="36"/>
+        </w:rPr>
+      </w:pPr>
+      <w:hyperlink r:id="rId6">
         <w:r>
           <w:rPr>
             <w:color w:val="1155cc"/>
@@ -288,9 +289,75 @@
             <w:u w:val="single"/>
             <w:rtl w:val="0"/>
           </w:rPr>
-          <w:t xml:space="preserve">GitHub</w:t>
+          <w:t xml:space="preserve">github.com/illusionoff</w:t>
         </w:r>
       </w:hyperlink>
+      <w:r>
+        <w:rPr>
+          <w:b w:val="1"/>
+          <w:sz w:val="36"/>
+          <w:szCs w:val="36"/>
+          <w:rtl w:val="0"/>
+        </w:rPr>
+        <w:t xml:space="preserve"> </w:t>
+      </w:r>
+    </w:p>
+    <w:p>
+      <w:pPr>
+        <w:jc w:val="right"/>
+        <w:rPr>
+          <w:sz w:val="28"/>
+          <w:szCs w:val="28"/>
+        </w:rPr>
+        <w:sectPr>
+          <w:type w:val="continuous"/>
+          <w:pgSz w:h="16834" w:w="11909" w:orient="portrait"/>
+          <w:pgMar w:bottom="680.3149606299213" w:top="850.3937007874016" w:left="1440.0000000000002" w:right="691.6535433070867" w:header="720" w:footer="720"/>
+          <w:cols w:equalWidth="0" w:num="2">
+            <w:col w:space="720" w:w="4526.92"/>
+            <w:col w:space="0" w:w="4526.92"/>
+          </w:cols>
+        </w:sectPr>
+      </w:pPr>
+      <w:r>
+        <w:rPr>
+          <w:b w:val="1"/>
+          <w:sz w:val="36"/>
+          <w:szCs w:val="36"/>
+        </w:rPr>
+        <w:drawing>
+          <wp:inline distB="114300" distT="114300" distL="114300" distR="114300">
+            <wp:extent cx="1585913" cy="2117773"/>
+            <wp:effectExtent b="0" l="0" r="0" t="0"/>
+            <wp:docPr id="1" name="image1.jpg"/>
+            <a:graphic>
+              <a:graphicData uri="http://schemas.openxmlformats.org/drawingml/2006/picture">
+                <pic:pic>
+                  <pic:nvPicPr>
+                    <pic:cNvPr id="0" name="image1.jpg"/>
+                    <pic:cNvPicPr preferRelativeResize="0"/>
+                  </pic:nvPicPr>
+                  <pic:blipFill>
+                    <a:blip r:embed="rId7"/>
+                    <a:srcRect b="0" l="0" r="0" t="0"/>
+                    <a:stretch>
+                      <a:fillRect/>
+                    </a:stretch>
+                  </pic:blipFill>
+                  <pic:spPr>
+                    <a:xfrm>
+                      <a:off x="0" y="0"/>
+                      <a:ext cx="1585913" cy="2117773"/>
+                    </a:xfrm>
+                    <a:prstGeom prst="rect"/>
+                    <a:ln/>
+                  </pic:spPr>
+                </pic:pic>
+              </a:graphicData>
+            </a:graphic>
+          </wp:inline>
+        </w:drawing>
+      </w:r>
       <w:r>
         <w:rPr>
           <w:rtl w:val="0"/>
@@ -351,7 +418,7 @@
         <w:sectPr>
           <w:type w:val="continuous"/>
           <w:pgSz w:h="16834" w:w="11909" w:orient="portrait"/>
-          <w:pgMar w:bottom="682.9133858267733" w:top="850.3937007874016" w:left="1440" w:right="690.4724409448835" w:header="720" w:footer="720"/>
+          <w:pgMar w:bottom="680.3149606299213" w:top="850.3937007874016" w:left="1440.0000000000002" w:right="691.6535433070867" w:header="720" w:footer="720"/>
         </w:sectPr>
       </w:pPr>
       <w:r>
@@ -738,10 +805,10 @@
         <w:sectPr>
           <w:type w:val="continuous"/>
           <w:pgSz w:h="16834" w:w="11909" w:orient="portrait"/>
-          <w:pgMar w:bottom="682.9133858267733" w:top="850.3937007874016" w:left="1440" w:right="690.4724409448835" w:header="720" w:footer="720"/>
+          <w:pgMar w:bottom="680.3149606299213" w:top="850.3937007874016" w:left="1440.0000000000002" w:right="691.6535433070867" w:header="720" w:footer="720"/>
           <w:cols w:equalWidth="0" w:num="2">
-            <w:col w:space="720" w:w="4527.5"/>
-            <w:col w:space="0" w:w="4527.5"/>
+            <w:col w:space="720" w:w="4526.92"/>
+            <w:col w:space="0" w:w="4526.92"/>
           </w:cols>
         </w:sectPr>
       </w:pPr>
@@ -797,7 +864,7 @@
           <w:color w:val="333333"/>
           <w:sz w:val="24"/>
           <w:szCs w:val="24"/>
-          <w:highlight w:val="white"/>
+          <w:shd w:fill="cff2d6" w:val="clear"/>
           <w:rtl w:val="0"/>
         </w:rPr>
         <w:t xml:space="preserve"> </w:t>
@@ -888,19 +955,7 @@
           <w:szCs w:val="24"/>
           <w:rtl w:val="0"/>
         </w:rPr>
-        <w:t xml:space="preserve">Portfolio website development</w:t>
-      </w:r>
-      <w:r>
-        <w:rPr>
-          <w:rFonts w:ascii="Georgia" w:cs="Georgia" w:eastAsia="Georgia" w:hAnsi="Georgia"/>
-          <w:i w:val="1"/>
-          <w:color w:val="333333"/>
-          <w:sz w:val="24"/>
-          <w:szCs w:val="24"/>
-          <w:highlight w:val="white"/>
-          <w:rtl w:val="0"/>
-        </w:rPr>
-        <w:t xml:space="preserve"> </w:t>
+        <w:t xml:space="preserve">Portfolio website development </w:t>
       </w:r>
       <w:hyperlink r:id="rId8">
         <w:r>
@@ -910,9 +965,20 @@
             <w:color w:val="1155cc"/>
             <w:sz w:val="24"/>
             <w:szCs w:val="24"/>
-            <w:highlight w:val="white"/>
             <w:u w:val="single"/>
+            <w:shd w:fill="def9db" w:val="clear"/>
             <w:rtl w:val="0"/>
+            <w:rPrChange w:author="Александр Синяков" w:id="1" w:date="2021-05-07T10:56:04Z">
+              <w:rPr>
+                <w:rFonts w:ascii="Georgia" w:cs="Georgia" w:eastAsia="Georgia" w:hAnsi="Georgia"/>
+                <w:i w:val="1"/>
+                <w:color w:val="1155cc"/>
+                <w:sz w:val="24"/>
+                <w:szCs w:val="24"/>
+                <w:u w:val="single"/>
+                <w:shd w:fill="cff2d6" w:val="clear"/>
+              </w:rPr>
+            </w:rPrChange>
           </w:rPr>
           <w:t xml:space="preserve">Link Siniakoualex.com</w:t>
         </w:r>
@@ -967,7 +1033,17 @@
           <w:color w:val="333333"/>
           <w:sz w:val="24"/>
           <w:szCs w:val="24"/>
-          <w:highlight w:val="white"/>
+          <w:shd w:fill="def9db" w:val="clear"/>
+          <w:rPrChange w:author="Александр Синяков" w:id="2" w:date="2021-05-07T10:56:09Z">
+            <w:rPr>
+              <w:rFonts w:ascii="Georgia" w:cs="Georgia" w:eastAsia="Georgia" w:hAnsi="Georgia"/>
+              <w:i w:val="1"/>
+              <w:color w:val="333333"/>
+              <w:sz w:val="24"/>
+              <w:szCs w:val="24"/>
+              <w:shd w:fill="cff2d6" w:val="clear"/>
+            </w:rPr>
+          </w:rPrChange>
         </w:rPr>
       </w:pPr>
       <w:hyperlink r:id="rId9">
@@ -978,9 +1054,20 @@
             <w:color w:val="1155cc"/>
             <w:sz w:val="24"/>
             <w:szCs w:val="24"/>
-            <w:highlight w:val="white"/>
             <w:u w:val="single"/>
+            <w:shd w:fill="def9db" w:val="clear"/>
             <w:rtl w:val="0"/>
+            <w:rPrChange w:author="Александр Синяков" w:id="2" w:date="2021-05-07T10:56:09Z">
+              <w:rPr>
+                <w:rFonts w:ascii="Georgia" w:cs="Georgia" w:eastAsia="Georgia" w:hAnsi="Georgia"/>
+                <w:i w:val="1"/>
+                <w:color w:val="1155cc"/>
+                <w:sz w:val="24"/>
+                <w:szCs w:val="24"/>
+                <w:u w:val="single"/>
+                <w:shd w:fill="cff2d6" w:val="clear"/>
+              </w:rPr>
+            </w:rPrChange>
           </w:rPr>
           <w:t xml:space="preserve">Link GitHub</w:t>
         </w:r>
@@ -1009,7 +1096,7 @@
           <w:color w:val="333333"/>
           <w:sz w:val="24"/>
           <w:szCs w:val="24"/>
-          <w:highlight w:val="white"/>
+          <w:shd w:fill="cff2d6" w:val="clear"/>
           <w:rtl w:val="0"/>
         </w:rPr>
         <w:t xml:space="preserve"> </w:t>
@@ -1029,8 +1116,18 @@
           <w:color w:val="333333"/>
           <w:sz w:val="24"/>
           <w:szCs w:val="24"/>
-          <w:highlight w:val="white"/>
-          <w:rtl w:val="0"/>
+          <w:shd w:fill="def9db" w:val="clear"/>
+          <w:rtl w:val="0"/>
+          <w:rPrChange w:author="Александр Синяков" w:id="3" w:date="2021-05-07T10:56:14Z">
+            <w:rPr>
+              <w:rFonts w:ascii="Georgia" w:cs="Georgia" w:eastAsia="Georgia" w:hAnsi="Georgia"/>
+              <w:i w:val="1"/>
+              <w:color w:val="333333"/>
+              <w:sz w:val="24"/>
+              <w:szCs w:val="24"/>
+              <w:shd w:fill="cff2d6" w:val="clear"/>
+            </w:rPr>
+          </w:rPrChange>
         </w:rPr>
         <w:t xml:space="preserve"> </w:t>
       </w:r>
@@ -1042,9 +1139,20 @@
             <w:color w:val="1155cc"/>
             <w:sz w:val="24"/>
             <w:szCs w:val="24"/>
-            <w:highlight w:val="white"/>
             <w:u w:val="single"/>
+            <w:shd w:fill="def9db" w:val="clear"/>
             <w:rtl w:val="0"/>
+            <w:rPrChange w:author="Александр Синяков" w:id="3" w:date="2021-05-07T10:56:14Z">
+              <w:rPr>
+                <w:rFonts w:ascii="Georgia" w:cs="Georgia" w:eastAsia="Georgia" w:hAnsi="Georgia"/>
+                <w:i w:val="1"/>
+                <w:color w:val="1155cc"/>
+                <w:sz w:val="24"/>
+                <w:szCs w:val="24"/>
+                <w:u w:val="single"/>
+                <w:shd w:fill="cff2d6" w:val="clear"/>
+              </w:rPr>
+            </w:rPrChange>
           </w:rPr>
           <w:t xml:space="preserve">Link “HomeMoneyCalc” </w:t>
         </w:r>
@@ -1056,53 +1164,49 @@
           <w:color w:val="333333"/>
           <w:sz w:val="24"/>
           <w:szCs w:val="24"/>
-          <w:highlight w:val="white"/>
-          <w:rtl w:val="0"/>
-        </w:rPr>
-        <w:t xml:space="preserve">. S</w:t>
-      </w:r>
-      <w:r>
-        <w:rPr>
-          <w:sz w:val="24"/>
-          <w:szCs w:val="24"/>
-          <w:rtl w:val="0"/>
-        </w:rPr>
-        <w:t xml:space="preserve">ervice that allows you to keep track of expenses and income.</w:t>
-      </w:r>
-    </w:p>
-    <w:p>
-      <w:pPr>
-        <w:ind w:left="1440" w:firstLine="0"/>
+          <w:shd w:fill="def9db" w:val="clear"/>
+          <w:rtl w:val="0"/>
+          <w:rPrChange w:author="Александр Синяков" w:id="3" w:date="2021-05-07T10:56:14Z">
+            <w:rPr>
+              <w:rFonts w:ascii="Georgia" w:cs="Georgia" w:eastAsia="Georgia" w:hAnsi="Georgia"/>
+              <w:i w:val="1"/>
+              <w:color w:val="333333"/>
+              <w:sz w:val="24"/>
+              <w:szCs w:val="24"/>
+              <w:shd w:fill="cff2d6" w:val="clear"/>
+            </w:rPr>
+          </w:rPrChange>
+        </w:rPr>
+        <w:t xml:space="preserve">. </w:t>
+      </w:r>
+      <w:r>
         <w:rPr>
           <w:rFonts w:ascii="Georgia" w:cs="Georgia" w:eastAsia="Georgia" w:hAnsi="Georgia"/>
           <w:i w:val="1"/>
           <w:color w:val="333333"/>
           <w:sz w:val="24"/>
           <w:szCs w:val="24"/>
-          <w:highlight w:val="white"/>
-        </w:rPr>
-      </w:pPr>
-      <w:r>
-        <w:rPr>
-          <w:b w:val="1"/>
-          <w:sz w:val="24"/>
-          <w:szCs w:val="24"/>
-          <w:rtl w:val="0"/>
-        </w:rPr>
-        <w:t xml:space="preserve">Technologies</w:t>
-      </w:r>
-      <w:r>
-        <w:rPr>
-          <w:sz w:val="24"/>
-          <w:szCs w:val="24"/>
-          <w:rtl w:val="0"/>
-        </w:rPr>
-        <w:t xml:space="preserve">: Nodejs, Express, npm, handlebars, MongoDB, mongoose, materializecss, Nginx, pm2, passport.js, mocha, eslint, prettier, GitHub</w:t>
-      </w:r>
-      <w:r>
-        <w:rPr>
-          <w:rtl w:val="0"/>
-        </w:rPr>
+          <w:shd w:fill="cff2d6" w:val="clear"/>
+          <w:rtl w:val="0"/>
+        </w:rPr>
+        <w:t xml:space="preserve">S</w:t>
+      </w:r>
+      <w:r>
+        <w:rPr>
+          <w:sz w:val="24"/>
+          <w:szCs w:val="24"/>
+          <w:shd w:fill="cff2d6" w:val="clear"/>
+          <w:rtl w:val="0"/>
+        </w:rPr>
+        <w:t xml:space="preserve">e</w:t>
+      </w:r>
+      <w:r>
+        <w:rPr>
+          <w:sz w:val="24"/>
+          <w:szCs w:val="24"/>
+          <w:rtl w:val="0"/>
+        </w:rPr>
+        <w:t xml:space="preserve">rvice that allows you to keep track of expenses and income.</w:t>
       </w:r>
     </w:p>
     <w:p>
@@ -1115,6 +1219,51 @@
           <w:sz w:val="24"/>
           <w:szCs w:val="24"/>
           <w:highlight w:val="white"/>
+        </w:rPr>
+      </w:pPr>
+      <w:r>
+        <w:rPr>
+          <w:b w:val="1"/>
+          <w:sz w:val="24"/>
+          <w:szCs w:val="24"/>
+          <w:rtl w:val="0"/>
+        </w:rPr>
+        <w:t xml:space="preserve">Technologies</w:t>
+      </w:r>
+      <w:r>
+        <w:rPr>
+          <w:sz w:val="24"/>
+          <w:szCs w:val="24"/>
+          <w:rtl w:val="0"/>
+        </w:rPr>
+        <w:t xml:space="preserve">: Nodejs, Express, npm, handlebars, MongoDB, mongoose, materializecss, Nginx, pm2, passport.js, mocha, eslint, prettier, GitHub</w:t>
+      </w:r>
+      <w:r>
+        <w:rPr>
+          <w:rtl w:val="0"/>
+        </w:rPr>
+      </w:r>
+    </w:p>
+    <w:p>
+      <w:pPr>
+        <w:ind w:left="1440" w:firstLine="0"/>
+        <w:rPr>
+          <w:rFonts w:ascii="Georgia" w:cs="Georgia" w:eastAsia="Georgia" w:hAnsi="Georgia"/>
+          <w:i w:val="1"/>
+          <w:color w:val="333333"/>
+          <w:sz w:val="24"/>
+          <w:szCs w:val="24"/>
+          <w:shd w:fill="def9db" w:val="clear"/>
+          <w:rPrChange w:author="Александр Синяков" w:id="4" w:date="2021-05-07T10:56:18Z">
+            <w:rPr>
+              <w:rFonts w:ascii="Georgia" w:cs="Georgia" w:eastAsia="Georgia" w:hAnsi="Georgia"/>
+              <w:i w:val="1"/>
+              <w:color w:val="333333"/>
+              <w:sz w:val="24"/>
+              <w:szCs w:val="24"/>
+              <w:shd w:fill="cff2d6" w:val="clear"/>
+            </w:rPr>
+          </w:rPrChange>
         </w:rPr>
       </w:pPr>
       <w:hyperlink r:id="rId11">
@@ -1125,9 +1274,20 @@
             <w:color w:val="1155cc"/>
             <w:sz w:val="24"/>
             <w:szCs w:val="24"/>
-            <w:highlight w:val="white"/>
             <w:u w:val="single"/>
+            <w:shd w:fill="def9db" w:val="clear"/>
             <w:rtl w:val="0"/>
+            <w:rPrChange w:author="Александр Синяков" w:id="4" w:date="2021-05-07T10:56:18Z">
+              <w:rPr>
+                <w:rFonts w:ascii="Georgia" w:cs="Georgia" w:eastAsia="Georgia" w:hAnsi="Georgia"/>
+                <w:i w:val="1"/>
+                <w:color w:val="1155cc"/>
+                <w:sz w:val="24"/>
+                <w:szCs w:val="24"/>
+                <w:u w:val="single"/>
+                <w:shd w:fill="cff2d6" w:val="clear"/>
+              </w:rPr>
+            </w:rPrChange>
           </w:rPr>
           <w:t xml:space="preserve">Link GitHub</w:t>
         </w:r>
@@ -1142,12 +1302,8 @@
       <w:pPr>
         <w:ind w:left="0" w:firstLine="0"/>
         <w:rPr>
-          <w:rFonts w:ascii="Georgia" w:cs="Georgia" w:eastAsia="Georgia" w:hAnsi="Georgia"/>
-          <w:i w:val="1"/>
-          <w:color w:val="333333"/>
-          <w:sz w:val="24"/>
-          <w:szCs w:val="24"/>
-          <w:highlight w:val="white"/>
+          <w:sz w:val="28"/>
+          <w:szCs w:val="28"/>
         </w:rPr>
       </w:pPr>
       <w:r>
@@ -1242,21 +1398,6 @@
     </w:p>
     <w:p>
       <w:pPr>
-        <w:spacing w:after="0" w:before="0" w:line="308.5714285714286" w:lineRule="auto"/>
-        <w:ind w:left="720" w:firstLine="0"/>
-        <w:rPr>
-          <w:sz w:val="24"/>
-          <w:szCs w:val="24"/>
-        </w:rPr>
-      </w:pPr>
-      <w:r>
-        <w:rPr>
-          <w:rtl w:val="0"/>
-        </w:rPr>
-      </w:r>
-    </w:p>
-    <w:p>
-      <w:pPr>
         <w:keepNext w:val="0"/>
         <w:keepLines w:val="0"/>
         <w:widowControl w:val="1"/>
@@ -1315,7 +1456,7 @@
     <w:sectPr>
       <w:type w:val="continuous"/>
       <w:pgSz w:h="16834" w:w="11909" w:orient="portrait"/>
-      <w:pgMar w:bottom="682.9133858267733" w:top="850.3937007874016" w:left="1440" w:right="690.4724409448835" w:header="720" w:footer="720"/>
+      <w:pgMar w:bottom="680.3149606299213" w:top="850.3937007874016" w:left="1440.0000000000002" w:right="691.6535433070867" w:header="720" w:footer="720"/>
     </w:sectPr>
   </w:body>
 </w:document>

</xml_diff>

<commit_message>
.docx .pdf new pornfolio files
</commit_message>
<xml_diff>
--- a/client/public/Resume_Siniakou_Alex.docx
+++ b/client/public/Resume_Siniakou_Alex.docx
@@ -1,25 +1,12 @@
 
 <file path=word/document.xml><?xml version="1.0" encoding="utf-8"?>
 <w:document xmlns:mc="http://schemas.openxmlformats.org/markup-compatibility/2006" xmlns:o="urn:schemas-microsoft-com:office:office" xmlns:r="http://schemas.openxmlformats.org/officeDocument/2006/relationships" xmlns:m="http://schemas.openxmlformats.org/officeDocument/2006/math" xmlns:v="urn:schemas-microsoft-com:vml" xmlns:wp="http://schemas.openxmlformats.org/drawingml/2006/wordprocessingDrawing" xmlns:w10="urn:schemas-microsoft-com:office:word" xmlns:w="http://schemas.openxmlformats.org/wordprocessingml/2006/main" xmlns:wne="http://schemas.microsoft.com/office/word/2006/wordml" xmlns:sl="http://schemas.openxmlformats.org/schemaLibrary/2006/main" xmlns:a="http://schemas.openxmlformats.org/drawingml/2006/main" xmlns:pic="http://schemas.openxmlformats.org/drawingml/2006/picture" xmlns:c="http://schemas.openxmlformats.org/drawingml/2006/chart" xmlns:lc="http://schemas.openxmlformats.org/drawingml/2006/lockedCanvas" xmlns:dgm="http://schemas.openxmlformats.org/drawingml/2006/diagram" xmlns:wps="http://schemas.microsoft.com/office/word/2010/wordprocessingShape" xmlns:wpg="http://schemas.microsoft.com/office/word/2010/wordprocessingGroup" xmlns:w14="http://schemas.microsoft.com/office/word/2010/wordml" xmlns:w15="http://schemas.microsoft.com/office/word/2012/wordml">
-  <w:background w:color="CFF2D6"/>
+  <w:background w:color="FFFFFF"/>
   <w:body>
     <w:p>
       <w:pPr>
-        <w:rPr>
-          <w:b w:val="1"/>
-          <w:sz w:val="36"/>
-          <w:szCs w:val="36"/>
-        </w:rPr>
-      </w:pPr>
-      <w:r>
-        <w:rPr>
-          <w:rtl w:val="0"/>
-        </w:rPr>
-      </w:r>
-    </w:p>
-    <w:p>
-      <w:pPr>
-        <w:jc w:val="right"/>
+        <w:pageBreakBefore w:val="0"/>
+        <w:jc w:val="left"/>
         <w:rPr>
           <w:b w:val="1"/>
           <w:i w:val="1"/>
@@ -28,19 +15,12 @@
         </w:rPr>
         <w:sectPr>
           <w:pgSz w:h="16834" w:w="11909" w:orient="portrait"/>
-          <w:pgMar w:bottom="680.3149606299213" w:top="850.3937007874016" w:left="1440.0000000000002" w:right="691.6535433070867" w:header="720" w:footer="720"/>
+          <w:pgMar w:bottom="453.5433070866142" w:top="992.1259842519685" w:left="1440.0000000000002" w:right="691.6535433070867" w:header="720" w:footer="720"/>
           <w:pgNumType w:start="1"/>
           <w:cols w:equalWidth="0" w:num="2">
             <w:col w:space="720" w:w="4526.92"/>
             <w:col w:space="0" w:w="4526.92"/>
           </w:cols>
-          <w:sectPrChange w:author="Александр Синяков" w:id="0" w:date="2021-05-07T10:54:31Z">
-            <w:sectPr w:rsidR="000000" w:rsidDel="000000" w:rsidRPr="000000" w:rsidSect="000000">
-              <w:pgMar w:bottom="680.3149606299213" w:top="850.3937007874016" w:left="1440.0000000000002" w:right="691.6535433070867" w:header="720" w:footer="720"/>
-              <w:pgNumType w:start="1"/>
-              <w:pgSz w:h="16834" w:w="11909" w:orient="portrait"/>
-            </w:sectPr>
-          </w:sectPrChange>
         </w:sectPr>
       </w:pPr>
       <w:r>
@@ -51,6 +31,7 @@
     </w:p>
     <w:p>
       <w:pPr>
+        <w:pageBreakBefore w:val="0"/>
         <w:ind w:right="-360"/>
         <w:rPr>
           <w:b w:val="1"/>
@@ -72,34 +53,9 @@
     </w:p>
     <w:p>
       <w:pPr>
-        <w:ind w:right="-360"/>
-        <w:rPr>
-          <w:sz w:val="28"/>
-          <w:szCs w:val="28"/>
-        </w:rPr>
-      </w:pPr>
-      <w:r>
-        <w:rPr>
-          <w:b w:val="1"/>
-          <w:sz w:val="28"/>
-          <w:szCs w:val="28"/>
-          <w:rtl w:val="0"/>
-        </w:rPr>
-        <w:t xml:space="preserve">Node.js Back-end developer</w:t>
-      </w:r>
-      <w:r>
-        <w:rPr>
-          <w:sz w:val="28"/>
-          <w:szCs w:val="28"/>
-          <w:rtl w:val="0"/>
-        </w:rPr>
-        <w:t xml:space="preserve">, Full-stack developer (React)</w:t>
-      </w:r>
-    </w:p>
-    <w:p>
-      <w:pPr>
         <w:keepNext w:val="0"/>
         <w:keepLines w:val="0"/>
+        <w:pageBreakBefore w:val="0"/>
         <w:widowControl w:val="1"/>
         <w:pBdr>
           <w:top w:space="0" w:sz="0" w:val="nil"/>
@@ -113,39 +69,77 @@
         <w:ind w:left="0" w:right="-360" w:firstLine="0"/>
         <w:jc w:val="left"/>
         <w:rPr>
+          <w:sz w:val="24"/>
+          <w:szCs w:val="24"/>
+        </w:rPr>
+      </w:pPr>
+      <w:r>
+        <w:rPr>
+          <w:b w:val="1"/>
+          <w:color w:val="000000"/>
           <w:sz w:val="28"/>
           <w:szCs w:val="28"/>
-        </w:rPr>
-      </w:pPr>
-      <w:r>
-        <w:rPr>
+          <w:rtl w:val="0"/>
+        </w:rPr>
+        <w:t xml:space="preserve">Junior</w:t>
+      </w:r>
+      <w:r>
+        <w:rPr>
+          <w:b w:val="1"/>
           <w:sz w:val="28"/>
           <w:szCs w:val="28"/>
           <w:rtl w:val="0"/>
         </w:rPr>
-        <w:t xml:space="preserve">Novolukoml, Belarus</w:t>
-      </w:r>
-    </w:p>
-    <w:p>
-      <w:pPr>
-        <w:ind w:right="-360"/>
-        <w:rPr>
-          <w:color w:val="4d5156"/>
-          <w:sz w:val="21"/>
-          <w:szCs w:val="21"/>
-          <w:highlight w:val="white"/>
-        </w:rPr>
-      </w:pPr>
-      <w:r>
-        <w:rPr>
-          <w:rtl w:val="0"/>
-        </w:rPr>
+        <w:t xml:space="preserve"> </w:t>
+      </w:r>
+      <w:r>
+        <w:rPr>
+          <w:b w:val="1"/>
+          <w:sz w:val="28"/>
+          <w:szCs w:val="28"/>
+          <w:rtl w:val="0"/>
+        </w:rPr>
+        <w:t xml:space="preserve">Node.js Back-end developer</w:t>
+      </w:r>
+      <w:r>
+        <w:rPr>
+          <w:sz w:val="28"/>
+          <w:szCs w:val="28"/>
+          <w:rtl w:val="0"/>
+        </w:rPr>
+        <w:t xml:space="preserve">, </w:t>
+      </w:r>
+      <w:r>
+        <w:rPr>
+          <w:sz w:val="24"/>
+          <w:szCs w:val="24"/>
+          <w:rtl w:val="0"/>
+        </w:rPr>
+        <w:t xml:space="preserve">Junior</w:t>
+      </w:r>
+      <w:r>
+        <w:rPr>
+          <w:b w:val="1"/>
+          <w:sz w:val="24"/>
+          <w:szCs w:val="24"/>
+          <w:rtl w:val="0"/>
+        </w:rPr>
+        <w:t xml:space="preserve"> </w:t>
+      </w:r>
+      <w:r>
+        <w:rPr>
+          <w:sz w:val="24"/>
+          <w:szCs w:val="24"/>
+          <w:rtl w:val="0"/>
+        </w:rPr>
+        <w:t xml:space="preserve">Full-stack Node.js React developer </w:t>
       </w:r>
     </w:p>
     <w:p>
       <w:pPr>
         <w:keepNext w:val="0"/>
         <w:keepLines w:val="0"/>
+        <w:pageBreakBefore w:val="0"/>
         <w:widowControl w:val="1"/>
         <w:pBdr>
           <w:top w:space="0" w:sz="0" w:val="nil"/>
@@ -157,33 +151,40 @@
         <w:shd w:fill="auto" w:val="clear"/>
         <w:spacing w:after="0" w:before="0" w:line="276" w:lineRule="auto"/>
         <w:ind w:left="0" w:right="-360" w:firstLine="0"/>
-        <w:rPr>
-          <w:sz w:val="36"/>
-          <w:szCs w:val="36"/>
-        </w:rPr>
-      </w:pPr>
-      <w:r>
-        <w:rPr>
-          <w:b w:val="1"/>
-          <w:sz w:val="36"/>
-          <w:szCs w:val="36"/>
-          <w:rtl w:val="0"/>
-        </w:rPr>
-        <w:t xml:space="preserve">Contacts</w:t>
-      </w:r>
-      <w:r>
-        <w:rPr>
-          <w:sz w:val="36"/>
-          <w:szCs w:val="36"/>
-          <w:rtl w:val="0"/>
-        </w:rPr>
-        <w:t xml:space="preserve">:</w:t>
+        <w:jc w:val="left"/>
+        <w:rPr>
+          <w:color w:val="4d5156"/>
+          <w:sz w:val="21"/>
+          <w:szCs w:val="21"/>
+        </w:rPr>
+      </w:pPr>
+      <w:r>
+        <w:rPr>
+          <w:sz w:val="28"/>
+          <w:szCs w:val="28"/>
+          <w:rtl w:val="0"/>
+        </w:rPr>
+        <w:t xml:space="preserve">Novolukoml</w:t>
+      </w:r>
+      <w:r>
+        <w:rPr>
+          <w:sz w:val="28"/>
+          <w:szCs w:val="28"/>
+          <w:rtl w:val="0"/>
+        </w:rPr>
+        <w:t xml:space="preserve">, Belarus</w:t>
+      </w:r>
+      <w:r>
+        <w:rPr>
+          <w:rtl w:val="0"/>
+        </w:rPr>
       </w:r>
     </w:p>
     <w:p>
       <w:pPr>
         <w:keepNext w:val="0"/>
         <w:keepLines w:val="0"/>
+        <w:pageBreakBefore w:val="0"/>
         <w:widowControl w:val="1"/>
         <w:pBdr>
           <w:top w:space="0" w:sz="0" w:val="nil"/>
@@ -196,6 +197,43 @@
         <w:spacing w:after="0" w:before="0" w:line="276" w:lineRule="auto"/>
         <w:ind w:left="0" w:right="-360" w:firstLine="0"/>
         <w:rPr>
+          <w:sz w:val="32"/>
+          <w:szCs w:val="32"/>
+        </w:rPr>
+      </w:pPr>
+      <w:r>
+        <w:rPr>
+          <w:b w:val="1"/>
+          <w:i w:val="1"/>
+          <w:sz w:val="32"/>
+          <w:szCs w:val="32"/>
+          <w:rtl w:val="0"/>
+        </w:rPr>
+        <w:t xml:space="preserve">Contacts:</w:t>
+      </w:r>
+      <w:r>
+        <w:rPr>
+          <w:rtl w:val="0"/>
+        </w:rPr>
+      </w:r>
+    </w:p>
+    <w:p>
+      <w:pPr>
+        <w:keepNext w:val="0"/>
+        <w:keepLines w:val="0"/>
+        <w:pageBreakBefore w:val="0"/>
+        <w:widowControl w:val="1"/>
+        <w:pBdr>
+          <w:top w:space="0" w:sz="0" w:val="nil"/>
+          <w:left w:space="0" w:sz="0" w:val="nil"/>
+          <w:bottom w:space="0" w:sz="0" w:val="nil"/>
+          <w:right w:space="0" w:sz="0" w:val="nil"/>
+          <w:between w:space="0" w:sz="0" w:val="nil"/>
+        </w:pBdr>
+        <w:shd w:fill="auto" w:val="clear"/>
+        <w:spacing w:after="0" w:before="0" w:line="276" w:lineRule="auto"/>
+        <w:ind w:left="0" w:right="-360" w:firstLine="0"/>
+        <w:rPr>
           <w:sz w:val="28"/>
           <w:szCs w:val="28"/>
         </w:rPr>
@@ -221,6 +259,7 @@
       <w:pPr>
         <w:keepNext w:val="0"/>
         <w:keepLines w:val="0"/>
+        <w:pageBreakBefore w:val="0"/>
         <w:widowControl w:val="1"/>
         <w:pBdr>
           <w:top w:space="0" w:sz="0" w:val="nil"/>
@@ -233,8 +272,8 @@
         <w:spacing w:after="0" w:before="0" w:line="276" w:lineRule="auto"/>
         <w:ind w:left="-360" w:right="-360" w:firstLine="360"/>
         <w:rPr>
-          <w:sz w:val="28"/>
-          <w:szCs w:val="28"/>
+          <w:sz w:val="24"/>
+          <w:szCs w:val="24"/>
         </w:rPr>
       </w:pPr>
       <w:r>
@@ -245,14 +284,18 @@
         </w:rPr>
         <w:t xml:space="preserve">Email: </w:t>
       </w:r>
-      <w:r>
-        <w:rPr>
-          <w:sz w:val="28"/>
-          <w:szCs w:val="28"/>
-          <w:rtl w:val="0"/>
-        </w:rPr>
-        <w:t xml:space="preserve">siniakoualiaksandr@gmail.com</w:t>
-      </w:r>
+      <w:hyperlink r:id="rId6">
+        <w:r>
+          <w:rPr>
+            <w:color w:val="1155cc"/>
+            <w:sz w:val="24"/>
+            <w:szCs w:val="24"/>
+            <w:u w:val="single"/>
+            <w:rtl w:val="0"/>
+          </w:rPr>
+          <w:t xml:space="preserve">siniakoualiaksandr@gmail.com</w:t>
+        </w:r>
+      </w:hyperlink>
       <w:r>
         <w:rPr>
           <w:rtl w:val="0"/>
@@ -263,6 +306,7 @@
       <w:pPr>
         <w:keepNext w:val="0"/>
         <w:keepLines w:val="0"/>
+        <w:pageBreakBefore w:val="0"/>
         <w:widowControl w:val="1"/>
         <w:pBdr>
           <w:top w:space="0" w:sz="0" w:val="nil"/>
@@ -273,19 +317,94 @@
         </w:pBdr>
         <w:shd w:fill="auto" w:val="clear"/>
         <w:spacing w:after="0" w:before="0" w:line="276" w:lineRule="auto"/>
-        <w:ind w:left="0" w:right="-360" w:firstLine="0"/>
-        <w:rPr>
-          <w:b w:val="1"/>
-          <w:sz w:val="36"/>
-          <w:szCs w:val="36"/>
-        </w:rPr>
-      </w:pPr>
-      <w:hyperlink r:id="rId6">
+        <w:ind w:left="-360" w:right="-360" w:firstLine="360"/>
+        <w:jc w:val="left"/>
+        <w:rPr>
+          <w:sz w:val="24"/>
+          <w:szCs w:val="24"/>
+        </w:rPr>
+      </w:pPr>
+      <w:r>
+        <w:rPr>
+          <w:sz w:val="24"/>
+          <w:szCs w:val="24"/>
+          <w:rtl w:val="0"/>
+        </w:rPr>
+        <w:t xml:space="preserve">Site:</w:t>
+        <w:tab/>
+      </w:r>
+      <w:hyperlink r:id="rId7">
         <w:r>
           <w:rPr>
             <w:color w:val="1155cc"/>
-            <w:sz w:val="28"/>
-            <w:szCs w:val="28"/>
+            <w:sz w:val="24"/>
+            <w:szCs w:val="24"/>
+            <w:u w:val="single"/>
+            <w:rtl w:val="0"/>
+          </w:rPr>
+          <w:t xml:space="preserve">Siniakoualex</w:t>
+        </w:r>
+      </w:hyperlink>
+      <w:hyperlink r:id="rId8">
+        <w:r>
+          <w:rPr>
+            <w:rFonts w:ascii="Georgia" w:cs="Georgia" w:eastAsia="Georgia" w:hAnsi="Georgia"/>
+            <w:i w:val="1"/>
+            <w:color w:val="1155cc"/>
+            <w:sz w:val="24"/>
+            <w:szCs w:val="24"/>
+            <w:u w:val="single"/>
+            <w:rtl w:val="0"/>
+          </w:rPr>
+          <w:t xml:space="preserve">.</w:t>
+        </w:r>
+      </w:hyperlink>
+      <w:hyperlink r:id="rId9">
+        <w:r>
+          <w:rPr>
+            <w:color w:val="1155cc"/>
+            <w:sz w:val="24"/>
+            <w:szCs w:val="24"/>
+            <w:u w:val="single"/>
+            <w:rtl w:val="0"/>
+          </w:rPr>
+          <w:t xml:space="preserve">com</w:t>
+        </w:r>
+      </w:hyperlink>
+      <w:r>
+        <w:rPr>
+          <w:rtl w:val="0"/>
+        </w:rPr>
+      </w:r>
+    </w:p>
+    <w:p>
+      <w:pPr>
+        <w:keepNext w:val="0"/>
+        <w:keepLines w:val="0"/>
+        <w:pageBreakBefore w:val="0"/>
+        <w:widowControl w:val="1"/>
+        <w:pBdr>
+          <w:top w:space="0" w:sz="0" w:val="nil"/>
+          <w:left w:space="0" w:sz="0" w:val="nil"/>
+          <w:bottom w:space="0" w:sz="0" w:val="nil"/>
+          <w:right w:space="0" w:sz="0" w:val="nil"/>
+          <w:between w:space="0" w:sz="0" w:val="nil"/>
+        </w:pBdr>
+        <w:shd w:fill="auto" w:val="clear"/>
+        <w:spacing w:after="0" w:before="0" w:line="276" w:lineRule="auto"/>
+        <w:ind w:left="720" w:right="-360" w:firstLine="0"/>
+        <w:rPr>
+          <w:b w:val="1"/>
+          <w:sz w:val="24"/>
+          <w:szCs w:val="24"/>
+        </w:rPr>
+      </w:pPr>
+      <w:hyperlink r:id="rId10">
+        <w:r>
+          <w:rPr>
+            <w:color w:val="1155cc"/>
+            <w:sz w:val="24"/>
+            <w:szCs w:val="24"/>
             <w:u w:val="single"/>
             <w:rtl w:val="0"/>
           </w:rPr>
@@ -295,8 +414,8 @@
       <w:r>
         <w:rPr>
           <w:b w:val="1"/>
-          <w:sz w:val="36"/>
-          <w:szCs w:val="36"/>
+          <w:sz w:val="24"/>
+          <w:szCs w:val="24"/>
           <w:rtl w:val="0"/>
         </w:rPr>
         <w:t xml:space="preserve"> </w:t>
@@ -304,6 +423,39 @@
     </w:p>
     <w:p>
       <w:pPr>
+        <w:pageBreakBefore w:val="0"/>
+        <w:ind w:left="0" w:right="-360" w:firstLine="0"/>
+        <w:rPr>
+          <w:b w:val="1"/>
+          <w:sz w:val="24"/>
+          <w:szCs w:val="24"/>
+        </w:rPr>
+      </w:pPr>
+      <w:r>
+        <w:rPr>
+          <w:rtl w:val="0"/>
+        </w:rPr>
+      </w:r>
+    </w:p>
+    <w:p>
+      <w:pPr>
+        <w:pageBreakBefore w:val="0"/>
+        <w:ind w:right="-360"/>
+        <w:rPr>
+          <w:b w:val="1"/>
+          <w:sz w:val="24"/>
+          <w:szCs w:val="24"/>
+        </w:rPr>
+      </w:pPr>
+      <w:r>
+        <w:rPr>
+          <w:rtl w:val="0"/>
+        </w:rPr>
+      </w:r>
+    </w:p>
+    <w:p>
+      <w:pPr>
+        <w:pageBreakBefore w:val="0"/>
         <w:jc w:val="right"/>
         <w:rPr>
           <w:sz w:val="28"/>
@@ -321,13 +473,14 @@
       </w:pPr>
       <w:r>
         <w:rPr>
-          <w:b w:val="1"/>
-          <w:sz w:val="36"/>
-          <w:szCs w:val="36"/>
+          <w:color w:val="1155cc"/>
+          <w:sz w:val="28"/>
+          <w:szCs w:val="28"/>
+          <w:u w:val="single"/>
         </w:rPr>
         <w:drawing>
           <wp:inline distB="114300" distT="114300" distL="114300" distR="114300">
-            <wp:extent cx="1585913" cy="2117773"/>
+            <wp:extent cx="1482697" cy="1971010"/>
             <wp:effectExtent b="0" l="0" r="0" t="0"/>
             <wp:docPr id="1" name="image1.jpg"/>
             <a:graphic>
@@ -338,7 +491,7 @@
                     <pic:cNvPicPr preferRelativeResize="0"/>
                   </pic:nvPicPr>
                   <pic:blipFill>
-                    <a:blip r:embed="rId7"/>
+                    <a:blip r:embed="rId11"/>
                     <a:srcRect b="0" l="0" r="0" t="0"/>
                     <a:stretch>
                       <a:fillRect/>
@@ -347,7 +500,7 @@
                   <pic:spPr>
                     <a:xfrm>
                       <a:off x="0" y="0"/>
-                      <a:ext cx="1585913" cy="2117773"/>
+                      <a:ext cx="1482697" cy="1971010"/>
                     </a:xfrm>
                     <a:prstGeom prst="rect"/>
                     <a:ln/>
@@ -368,6 +521,7 @@
       <w:pPr>
         <w:keepNext w:val="0"/>
         <w:keepLines w:val="0"/>
+        <w:pageBreakBefore w:val="0"/>
         <w:widowControl w:val="1"/>
         <w:pBdr>
           <w:top w:space="0" w:sz="0" w:val="nil"/>
@@ -400,6 +554,7 @@
       <w:pPr>
         <w:keepNext w:val="0"/>
         <w:keepLines w:val="0"/>
+        <w:pageBreakBefore w:val="0"/>
         <w:widowControl w:val="1"/>
         <w:pBdr>
           <w:top w:space="0" w:sz="0" w:val="nil"/>
@@ -412,8 +567,8 @@
         <w:spacing w:after="0" w:before="0" w:line="276" w:lineRule="auto"/>
         <w:ind w:left="0" w:right="0" w:firstLine="0"/>
         <w:rPr>
-          <w:sz w:val="28"/>
-          <w:szCs w:val="28"/>
+          <w:sz w:val="24"/>
+          <w:szCs w:val="24"/>
         </w:rPr>
         <w:sectPr>
           <w:type w:val="continuous"/>
@@ -424,8 +579,9 @@
       <w:r>
         <w:rPr>
           <w:b w:val="1"/>
-          <w:sz w:val="36"/>
-          <w:szCs w:val="36"/>
+          <w:i w:val="1"/>
+          <w:sz w:val="32"/>
+          <w:szCs w:val="32"/>
           <w:rtl w:val="0"/>
         </w:rPr>
         <w:t xml:space="preserve">Skills:</w:t>
@@ -438,50 +594,51 @@
     </w:p>
     <w:p>
       <w:pPr>
+        <w:pageBreakBefore w:val="0"/>
         <w:numPr>
           <w:ilvl w:val="0"/>
           <w:numId w:val="4"/>
         </w:numPr>
         <w:ind w:left="720" w:hanging="360"/>
         <w:rPr>
-          <w:sz w:val="28"/>
-          <w:szCs w:val="28"/>
-        </w:rPr>
-      </w:pPr>
-      <w:r>
-        <w:rPr>
-          <w:sz w:val="28"/>
-          <w:szCs w:val="28"/>
-          <w:rtl w:val="0"/>
-        </w:rPr>
-        <w:t xml:space="preserve">javascript</w:t>
-      </w:r>
-    </w:p>
-    <w:p>
-      <w:pPr>
+          <w:sz w:val="24"/>
+          <w:szCs w:val="24"/>
+        </w:rPr>
+      </w:pPr>
+      <w:r>
+        <w:rPr>
+          <w:sz w:val="24"/>
+          <w:szCs w:val="24"/>
+          <w:rtl w:val="0"/>
+        </w:rPr>
+        <w:t xml:space="preserve">Javascript</w:t>
+      </w:r>
+    </w:p>
+    <w:p>
+      <w:pPr>
+        <w:pageBreakBefore w:val="0"/>
         <w:numPr>
           <w:ilvl w:val="0"/>
           <w:numId w:val="4"/>
         </w:numPr>
         <w:ind w:left="720" w:hanging="360"/>
         <w:rPr>
-          <w:sz w:val="28"/>
-          <w:szCs w:val="28"/>
-          <w:u w:val="none"/>
-        </w:rPr>
-      </w:pPr>
-      <w:r>
-        <w:rPr>
-          <w:sz w:val="28"/>
-          <w:szCs w:val="28"/>
-          <w:rtl w:val="0"/>
-        </w:rPr>
-        <w:t xml:space="preserve">Nodejs, Express, npm, </w:t>
-      </w:r>
-      <w:r>
-        <w:rPr>
-          <w:sz w:val="28"/>
-          <w:szCs w:val="28"/>
+          <w:sz w:val="24"/>
+          <w:szCs w:val="24"/>
+        </w:rPr>
+      </w:pPr>
+      <w:r>
+        <w:rPr>
+          <w:sz w:val="24"/>
+          <w:szCs w:val="24"/>
+          <w:rtl w:val="0"/>
+        </w:rPr>
+        <w:t xml:space="preserve">Node.js, Express, npm, </w:t>
+      </w:r>
+      <w:r>
+        <w:rPr>
+          <w:sz w:val="24"/>
+          <w:szCs w:val="24"/>
           <w:rtl w:val="0"/>
         </w:rPr>
         <w:t xml:space="preserve">REST API</w:t>
@@ -496,6 +653,7 @@
       <w:pPr>
         <w:keepNext w:val="0"/>
         <w:keepLines w:val="0"/>
+        <w:pageBreakBefore w:val="0"/>
         <w:widowControl w:val="1"/>
         <w:numPr>
           <w:ilvl w:val="0"/>
@@ -513,24 +671,24 @@
         <w:ind w:left="720" w:right="0" w:hanging="360"/>
         <w:jc w:val="left"/>
         <w:rPr>
-          <w:sz w:val="28"/>
-          <w:szCs w:val="28"/>
-          <w:u w:val="none"/>
-        </w:rPr>
-      </w:pPr>
-      <w:r>
-        <w:rPr>
-          <w:sz w:val="28"/>
-          <w:szCs w:val="28"/>
-          <w:rtl w:val="0"/>
-        </w:rPr>
-        <w:t xml:space="preserve">MongoDB, mongoose, PostgreSQL</w:t>
+          <w:sz w:val="24"/>
+          <w:szCs w:val="24"/>
+        </w:rPr>
+      </w:pPr>
+      <w:r>
+        <w:rPr>
+          <w:sz w:val="24"/>
+          <w:szCs w:val="24"/>
+          <w:rtl w:val="0"/>
+        </w:rPr>
+        <w:t xml:space="preserve">MongoDB, Mongoose, PostgreSQL</w:t>
       </w:r>
     </w:p>
     <w:p>
       <w:pPr>
         <w:keepNext w:val="0"/>
         <w:keepLines w:val="0"/>
+        <w:pageBreakBefore w:val="0"/>
         <w:widowControl w:val="1"/>
         <w:numPr>
           <w:ilvl w:val="0"/>
@@ -548,15 +706,14 @@
         <w:ind w:left="720" w:right="0" w:hanging="360"/>
         <w:jc w:val="left"/>
         <w:rPr>
-          <w:sz w:val="28"/>
-          <w:szCs w:val="28"/>
-          <w:u w:val="none"/>
-        </w:rPr>
-      </w:pPr>
-      <w:r>
-        <w:rPr>
-          <w:sz w:val="28"/>
-          <w:szCs w:val="28"/>
+          <w:sz w:val="24"/>
+          <w:szCs w:val="24"/>
+        </w:rPr>
+      </w:pPr>
+      <w:r>
+        <w:rPr>
+          <w:sz w:val="24"/>
+          <w:szCs w:val="24"/>
           <w:rtl w:val="0"/>
         </w:rPr>
         <w:t xml:space="preserve">Linux, Nginx, pm2</w:t>
@@ -566,6 +723,7 @@
       <w:pPr>
         <w:keepNext w:val="0"/>
         <w:keepLines w:val="0"/>
+        <w:pageBreakBefore w:val="0"/>
         <w:widowControl w:val="1"/>
         <w:numPr>
           <w:ilvl w:val="0"/>
@@ -583,25 +741,25 @@
         <w:ind w:left="720" w:right="0" w:hanging="360"/>
         <w:jc w:val="left"/>
         <w:rPr>
-          <w:sz w:val="28"/>
-          <w:szCs w:val="28"/>
-        </w:rPr>
-      </w:pPr>
-      <w:r>
-        <w:rPr>
-          <w:sz w:val="28"/>
-          <w:szCs w:val="28"/>
+          <w:sz w:val="24"/>
+          <w:szCs w:val="24"/>
+        </w:rPr>
+      </w:pPr>
+      <w:r>
+        <w:rPr>
+          <w:sz w:val="24"/>
+          <w:szCs w:val="24"/>
           <w:rtl w:val="0"/>
         </w:rPr>
         <w:t xml:space="preserve">React, JSX, </w:t>
       </w:r>
       <w:r>
         <w:rPr>
-          <w:sz w:val="28"/>
-          <w:szCs w:val="28"/>
-          <w:rtl w:val="0"/>
-        </w:rPr>
-        <w:t xml:space="preserve"> Handlebars</w:t>
+          <w:sz w:val="24"/>
+          <w:szCs w:val="24"/>
+          <w:rtl w:val="0"/>
+        </w:rPr>
+        <w:t xml:space="preserve">Handlebars</w:t>
       </w:r>
       <w:r>
         <w:rPr>
@@ -613,6 +771,7 @@
       <w:pPr>
         <w:keepNext w:val="0"/>
         <w:keepLines w:val="0"/>
+        <w:pageBreakBefore w:val="0"/>
         <w:widowControl w:val="1"/>
         <w:numPr>
           <w:ilvl w:val="0"/>
@@ -630,23 +789,24 @@
         <w:ind w:left="720" w:right="0" w:hanging="360"/>
         <w:jc w:val="left"/>
         <w:rPr>
-          <w:sz w:val="28"/>
-          <w:szCs w:val="28"/>
-        </w:rPr>
-      </w:pPr>
-      <w:r>
-        <w:rPr>
-          <w:sz w:val="28"/>
-          <w:szCs w:val="28"/>
-          <w:rtl w:val="0"/>
-        </w:rPr>
-        <w:t xml:space="preserve">HTML, CSS, materializecss</w:t>
+          <w:sz w:val="24"/>
+          <w:szCs w:val="24"/>
+        </w:rPr>
+      </w:pPr>
+      <w:r>
+        <w:rPr>
+          <w:sz w:val="24"/>
+          <w:szCs w:val="24"/>
+          <w:rtl w:val="0"/>
+        </w:rPr>
+        <w:t xml:space="preserve">HTML, CSS, Materializecss</w:t>
       </w:r>
     </w:p>
     <w:p>
       <w:pPr>
         <w:keepNext w:val="0"/>
         <w:keepLines w:val="0"/>
+        <w:pageBreakBefore w:val="0"/>
         <w:widowControl w:val="1"/>
         <w:numPr>
           <w:ilvl w:val="0"/>
@@ -664,58 +824,58 @@
         <w:ind w:left="720" w:right="0" w:hanging="360"/>
         <w:jc w:val="left"/>
         <w:rPr>
-          <w:sz w:val="28"/>
-          <w:szCs w:val="28"/>
-          <w:u w:val="none"/>
-        </w:rPr>
-      </w:pPr>
-      <w:r>
-        <w:rPr>
-          <w:sz w:val="28"/>
-          <w:szCs w:val="28"/>
-          <w:rtl w:val="0"/>
-        </w:rPr>
-        <w:t xml:space="preserve">passport.js, mocha</w:t>
-      </w:r>
-    </w:p>
-    <w:p>
-      <w:pPr>
+          <w:sz w:val="24"/>
+          <w:szCs w:val="24"/>
+        </w:rPr>
+      </w:pPr>
+      <w:r>
+        <w:rPr>
+          <w:sz w:val="24"/>
+          <w:szCs w:val="24"/>
+          <w:rtl w:val="0"/>
+        </w:rPr>
+        <w:t xml:space="preserve">Passport.js, Mocha</w:t>
+      </w:r>
+    </w:p>
+    <w:p>
+      <w:pPr>
+        <w:pageBreakBefore w:val="0"/>
         <w:numPr>
           <w:ilvl w:val="0"/>
           <w:numId w:val="1"/>
         </w:numPr>
         <w:ind w:left="720" w:hanging="360"/>
         <w:rPr>
-          <w:sz w:val="28"/>
-          <w:szCs w:val="28"/>
-        </w:rPr>
-      </w:pPr>
-      <w:r>
-        <w:rPr>
-          <w:sz w:val="28"/>
-          <w:szCs w:val="28"/>
-          <w:rtl w:val="0"/>
-        </w:rPr>
-        <w:t xml:space="preserve">eslint, prettier</w:t>
-      </w:r>
-    </w:p>
-    <w:p>
-      <w:pPr>
+          <w:sz w:val="24"/>
+          <w:szCs w:val="24"/>
+        </w:rPr>
+      </w:pPr>
+      <w:r>
+        <w:rPr>
+          <w:sz w:val="24"/>
+          <w:szCs w:val="24"/>
+          <w:rtl w:val="0"/>
+        </w:rPr>
+        <w:t xml:space="preserve">Eslint, Prettier</w:t>
+      </w:r>
+    </w:p>
+    <w:p>
+      <w:pPr>
+        <w:pageBreakBefore w:val="0"/>
         <w:numPr>
           <w:ilvl w:val="0"/>
           <w:numId w:val="1"/>
         </w:numPr>
         <w:ind w:left="720" w:hanging="360"/>
         <w:rPr>
-          <w:sz w:val="28"/>
-          <w:szCs w:val="28"/>
-          <w:u w:val="none"/>
-        </w:rPr>
-      </w:pPr>
-      <w:r>
-        <w:rPr>
-          <w:sz w:val="28"/>
-          <w:szCs w:val="28"/>
+          <w:sz w:val="24"/>
+          <w:szCs w:val="24"/>
+        </w:rPr>
+      </w:pPr>
+      <w:r>
+        <w:rPr>
+          <w:sz w:val="24"/>
+          <w:szCs w:val="24"/>
           <w:rtl w:val="0"/>
         </w:rPr>
         <w:t xml:space="preserve">Git, GitHub</w:t>
@@ -723,84 +883,42 @@
     </w:p>
     <w:p>
       <w:pPr>
-        <w:numPr>
-          <w:ilvl w:val="0"/>
-          <w:numId w:val="1"/>
-        </w:numPr>
-        <w:spacing w:line="480" w:lineRule="auto"/>
-        <w:ind w:left="720" w:hanging="360"/>
-        <w:rPr>
-          <w:sz w:val="28"/>
-          <w:szCs w:val="28"/>
-          <w:u w:val="none"/>
-        </w:rPr>
-      </w:pPr>
-      <w:r>
-        <w:rPr>
-          <w:sz w:val="28"/>
-          <w:szCs w:val="28"/>
-          <w:rtl w:val="0"/>
-        </w:rPr>
-        <w:t xml:space="preserve">VSCode, DevTools Chrome</w:t>
-      </w:r>
-    </w:p>
-    <w:p>
-      <w:pPr>
+        <w:pageBreakBefore w:val="0"/>
         <w:numPr>
           <w:ilvl w:val="0"/>
           <w:numId w:val="1"/>
         </w:numPr>
         <w:ind w:left="720" w:hanging="360"/>
         <w:rPr>
-          <w:color w:val="999999"/>
-          <w:sz w:val="28"/>
-          <w:szCs w:val="28"/>
-        </w:rPr>
-      </w:pPr>
-      <w:r>
-        <w:rPr>
-          <w:color w:val="999999"/>
-          <w:sz w:val="28"/>
-          <w:szCs w:val="28"/>
-          <w:rtl w:val="0"/>
-        </w:rPr>
-        <w:t xml:space="preserve">PHP</w:t>
-      </w:r>
-    </w:p>
-    <w:p>
-      <w:pPr>
+          <w:sz w:val="24"/>
+          <w:szCs w:val="24"/>
+        </w:rPr>
+      </w:pPr>
+      <w:r>
+        <w:rPr>
+          <w:sz w:val="24"/>
+          <w:szCs w:val="24"/>
+          <w:rtl w:val="0"/>
+        </w:rPr>
+        <w:t xml:space="preserve">VSCode, DevTools Chrome</w:t>
+      </w:r>
+      <w:r>
+        <w:rPr>
+          <w:rtl w:val="0"/>
+        </w:rPr>
+      </w:r>
+    </w:p>
+    <w:p>
+      <w:pPr>
+        <w:pageBreakBefore w:val="0"/>
         <w:numPr>
           <w:ilvl w:val="0"/>
           <w:numId w:val="1"/>
         </w:numPr>
         <w:ind w:left="720" w:hanging="360"/>
         <w:rPr>
-          <w:color w:val="999999"/>
-          <w:sz w:val="28"/>
-          <w:szCs w:val="28"/>
-        </w:rPr>
-      </w:pPr>
-      <w:r>
-        <w:rPr>
-          <w:color w:val="999999"/>
-          <w:sz w:val="28"/>
-          <w:szCs w:val="28"/>
-          <w:rtl w:val="0"/>
-        </w:rPr>
-        <w:t xml:space="preserve">JQuery</w:t>
-      </w:r>
-    </w:p>
-    <w:p>
-      <w:pPr>
-        <w:numPr>
-          <w:ilvl w:val="0"/>
-          <w:numId w:val="1"/>
-        </w:numPr>
-        <w:ind w:left="720" w:hanging="360"/>
-        <w:rPr>
-          <w:color w:val="999999"/>
-          <w:sz w:val="28"/>
-          <w:szCs w:val="28"/>
+          <w:sz w:val="24"/>
+          <w:szCs w:val="24"/>
         </w:rPr>
         <w:sectPr>
           <w:type w:val="continuous"/>
@@ -814,16 +932,21 @@
       </w:pPr>
       <w:r>
         <w:rPr>
-          <w:color w:val="999999"/>
-          <w:sz w:val="28"/>
-          <w:szCs w:val="28"/>
-          <w:rtl w:val="0"/>
-        </w:rPr>
-        <w:t xml:space="preserve">MySQL</w:t>
-      </w:r>
-    </w:p>
-    <w:p>
-      <w:pPr>
+          <w:sz w:val="24"/>
+          <w:szCs w:val="24"/>
+          <w:rtl w:val="0"/>
+        </w:rPr>
+        <w:t xml:space="preserve">As a hobby, I have been developing in php, javascript, jQuery, MySQL, delphi for about 10 years intermittently.</w:t>
+      </w:r>
+      <w:r>
+        <w:rPr>
+          <w:rtl w:val="0"/>
+        </w:rPr>
+      </w:r>
+    </w:p>
+    <w:p>
+      <w:pPr>
+        <w:pageBreakBefore w:val="0"/>
         <w:rPr>
           <w:sz w:val="28"/>
           <w:szCs w:val="28"/>
@@ -842,6 +965,7 @@
     </w:p>
     <w:p>
       <w:pPr>
+        <w:pageBreakBefore w:val="0"/>
         <w:rPr>
           <w:sz w:val="28"/>
           <w:szCs w:val="28"/>
@@ -850,24 +974,64 @@
       <w:r>
         <w:rPr>
           <w:b w:val="1"/>
+          <w:i w:val="1"/>
+          <w:sz w:val="32"/>
+          <w:szCs w:val="32"/>
+          <w:rtl w:val="0"/>
+        </w:rPr>
+        <w:t xml:space="preserve">English</w:t>
+      </w:r>
+      <w:r>
+        <w:rPr>
+          <w:rFonts w:ascii="Georgia" w:cs="Georgia" w:eastAsia="Georgia" w:hAnsi="Georgia"/>
+          <w:i w:val="1"/>
+          <w:color w:val="333333"/>
+          <w:sz w:val="24"/>
+          <w:szCs w:val="24"/>
+          <w:rtl w:val="0"/>
+        </w:rPr>
+        <w:t xml:space="preserve"> </w:t>
+      </w:r>
+      <w:r>
+        <w:rPr>
+          <w:sz w:val="28"/>
+          <w:szCs w:val="28"/>
+          <w:rtl w:val="0"/>
+        </w:rPr>
+        <w:t xml:space="preserve">: </w:t>
+      </w:r>
+      <w:r>
+        <w:rPr>
+          <w:sz w:val="28"/>
+          <w:szCs w:val="28"/>
+          <w:rtl w:val="0"/>
+        </w:rPr>
+        <w:t xml:space="preserve">A2/Pre-Intermediate</w:t>
+      </w:r>
+      <w:r>
+        <w:rPr>
+          <w:sz w:val="28"/>
+          <w:szCs w:val="28"/>
+          <w:rtl w:val="0"/>
+        </w:rPr>
+        <w:t xml:space="preserve"> (</w:t>
+      </w:r>
+      <w:r>
+        <w:rPr>
+          <w:sz w:val="28"/>
+          <w:szCs w:val="28"/>
+          <w:rtl w:val="0"/>
+        </w:rPr>
+        <w:t xml:space="preserve">reading technical literature), </w:t>
+      </w:r>
+      <w:r>
+        <w:rPr>
           <w:i w:val="1"/>
           <w:sz w:val="28"/>
           <w:szCs w:val="28"/>
           <w:rtl w:val="0"/>
         </w:rPr>
-        <w:t xml:space="preserve">English</w:t>
-      </w:r>
-      <w:r>
-        <w:rPr>
-          <w:rFonts w:ascii="Georgia" w:cs="Georgia" w:eastAsia="Georgia" w:hAnsi="Georgia"/>
-          <w:i w:val="1"/>
-          <w:color w:val="333333"/>
-          <w:sz w:val="24"/>
-          <w:szCs w:val="24"/>
-          <w:shd w:fill="cff2d6" w:val="clear"/>
-          <w:rtl w:val="0"/>
-        </w:rPr>
-        <w:t xml:space="preserve"> </w:t>
+        <w:t xml:space="preserve">Russian</w:t>
       </w:r>
       <w:r>
         <w:rPr>
@@ -875,31 +1039,16 @@
           <w:szCs w:val="28"/>
           <w:rtl w:val="0"/>
         </w:rPr>
-        <w:t xml:space="preserve">: reading technical literature, </w:t>
-      </w:r>
-      <w:r>
-        <w:rPr>
-          <w:i w:val="1"/>
-          <w:sz w:val="28"/>
-          <w:szCs w:val="28"/>
-          <w:rtl w:val="0"/>
-        </w:rPr>
-        <w:t xml:space="preserve">Russian</w:t>
-      </w:r>
-      <w:r>
-        <w:rPr>
-          <w:sz w:val="28"/>
-          <w:szCs w:val="28"/>
-          <w:rtl w:val="0"/>
-        </w:rPr>
         <w:t xml:space="preserve">: native</w:t>
       </w:r>
     </w:p>
     <w:p>
       <w:pPr>
-        <w:rPr>
-          <w:sz w:val="28"/>
-          <w:szCs w:val="28"/>
+        <w:pageBreakBefore w:val="0"/>
+        <w:rPr>
+          <w:b w:val="1"/>
+          <w:sz w:val="32"/>
+          <w:szCs w:val="32"/>
         </w:rPr>
       </w:pPr>
       <w:r>
@@ -915,17 +1064,19 @@
     </w:p>
     <w:p>
       <w:pPr>
+        <w:pageBreakBefore w:val="0"/>
+        <w:rPr>
+          <w:color w:val="ff0000"/>
+          <w:sz w:val="24"/>
+          <w:szCs w:val="24"/>
+        </w:rPr>
+      </w:pPr>
+      <w:r>
         <w:rPr>
           <w:b w:val="1"/>
-          <w:sz w:val="36"/>
-          <w:szCs w:val="36"/>
-        </w:rPr>
-      </w:pPr>
-      <w:r>
-        <w:rPr>
-          <w:b w:val="1"/>
-          <w:sz w:val="36"/>
-          <w:szCs w:val="36"/>
+          <w:i w:val="1"/>
+          <w:sz w:val="32"/>
+          <w:szCs w:val="32"/>
           <w:rtl w:val="0"/>
         </w:rPr>
         <w:t xml:space="preserve">Projects:</w:t>
@@ -938,26 +1089,19 @@
     </w:p>
     <w:p>
       <w:pPr>
+        <w:pageBreakBefore w:val="0"/>
         <w:numPr>
           <w:ilvl w:val="0"/>
           <w:numId w:val="3"/>
         </w:numPr>
         <w:spacing w:after="0" w:before="0" w:line="308.5714285714286" w:lineRule="auto"/>
-        <w:ind w:left="1440" w:hanging="360"/>
-        <w:rPr>
-          <w:sz w:val="24"/>
-          <w:szCs w:val="24"/>
-        </w:rPr>
-      </w:pPr>
-      <w:r>
-        <w:rPr>
-          <w:sz w:val="24"/>
-          <w:szCs w:val="24"/>
-          <w:rtl w:val="0"/>
-        </w:rPr>
-        <w:t xml:space="preserve">Portfolio website development </w:t>
-      </w:r>
-      <w:hyperlink r:id="rId8">
+        <w:ind w:left="850.3937007874017" w:hanging="425.19685039370086"/>
+        <w:rPr>
+          <w:sz w:val="24"/>
+          <w:szCs w:val="24"/>
+        </w:rPr>
+      </w:pPr>
+      <w:hyperlink r:id="rId12">
         <w:r>
           <w:rPr>
             <w:rFonts w:ascii="Georgia" w:cs="Georgia" w:eastAsia="Georgia" w:hAnsi="Georgia"/>
@@ -966,87 +1110,23 @@
             <w:sz w:val="24"/>
             <w:szCs w:val="24"/>
             <w:u w:val="single"/>
-            <w:shd w:fill="def9db" w:val="clear"/>
             <w:rtl w:val="0"/>
-            <w:rPrChange w:author="Александр Синяков" w:id="1" w:date="2021-05-07T10:56:04Z">
-              <w:rPr>
-                <w:rFonts w:ascii="Georgia" w:cs="Georgia" w:eastAsia="Georgia" w:hAnsi="Georgia"/>
-                <w:i w:val="1"/>
-                <w:color w:val="1155cc"/>
-                <w:sz w:val="24"/>
-                <w:szCs w:val="24"/>
-                <w:u w:val="single"/>
-                <w:shd w:fill="cff2d6" w:val="clear"/>
-              </w:rPr>
-            </w:rPrChange>
           </w:rPr>
-          <w:t xml:space="preserve">Link Siniakoualex.com</w:t>
+          <w:t xml:space="preserve"> Siniakoualex.com</w:t>
         </w:r>
       </w:hyperlink>
       <w:r>
-        <w:rPr>
-          <w:rtl w:val="0"/>
-        </w:rPr>
-      </w:r>
-    </w:p>
-    <w:p>
-      <w:pPr>
-        <w:ind w:left="1440" w:firstLine="0"/>
         <w:rPr>
           <w:rFonts w:ascii="Georgia" w:cs="Georgia" w:eastAsia="Georgia" w:hAnsi="Georgia"/>
           <w:i w:val="1"/>
           <w:color w:val="333333"/>
           <w:sz w:val="24"/>
           <w:szCs w:val="24"/>
-          <w:highlight w:val="white"/>
-        </w:rPr>
-      </w:pPr>
-      <w:r>
-        <w:rPr>
-          <w:b w:val="1"/>
-          <w:sz w:val="24"/>
-          <w:szCs w:val="24"/>
-          <w:rtl w:val="0"/>
-        </w:rPr>
-        <w:t xml:space="preserve">Technologies</w:t>
-      </w:r>
-      <w:r>
-        <w:rPr>
-          <w:sz w:val="24"/>
-          <w:szCs w:val="24"/>
-          <w:rtl w:val="0"/>
-        </w:rPr>
-        <w:t xml:space="preserve">: Nodejs, Express, npm, React, materializecss, PostgreSQL, Nginx, pm2, eslint, prettier, GitHub</w:t>
-      </w:r>
-      <w:r>
-        <w:rPr>
-          <w:rtl w:val="0"/>
-        </w:rPr>
-      </w:r>
-    </w:p>
-    <w:p>
-      <w:pPr>
-        <w:ind w:left="1440" w:firstLine="0"/>
-        <w:rPr>
-          <w:rFonts w:ascii="Georgia" w:cs="Georgia" w:eastAsia="Georgia" w:hAnsi="Georgia"/>
-          <w:i w:val="1"/>
-          <w:color w:val="333333"/>
-          <w:sz w:val="24"/>
-          <w:szCs w:val="24"/>
-          <w:shd w:fill="def9db" w:val="clear"/>
-          <w:rPrChange w:author="Александр Синяков" w:id="2" w:date="2021-05-07T10:56:09Z">
-            <w:rPr>
-              <w:rFonts w:ascii="Georgia" w:cs="Georgia" w:eastAsia="Georgia" w:hAnsi="Georgia"/>
-              <w:i w:val="1"/>
-              <w:color w:val="333333"/>
-              <w:sz w:val="24"/>
-              <w:szCs w:val="24"/>
-              <w:shd w:fill="cff2d6" w:val="clear"/>
-            </w:rPr>
-          </w:rPrChange>
-        </w:rPr>
-      </w:pPr>
-      <w:hyperlink r:id="rId9">
+          <w:rtl w:val="0"/>
+        </w:rPr>
+        <w:t xml:space="preserve"> ,  </w:t>
+      </w:r>
+      <w:hyperlink r:id="rId13">
         <w:r>
           <w:rPr>
             <w:rFonts w:ascii="Georgia" w:cs="Georgia" w:eastAsia="Georgia" w:hAnsi="Georgia"/>
@@ -1055,60 +1135,75 @@
             <w:sz w:val="24"/>
             <w:szCs w:val="24"/>
             <w:u w:val="single"/>
-            <w:shd w:fill="def9db" w:val="clear"/>
             <w:rtl w:val="0"/>
-            <w:rPrChange w:author="Александр Синяков" w:id="2" w:date="2021-05-07T10:56:09Z">
-              <w:rPr>
-                <w:rFonts w:ascii="Georgia" w:cs="Georgia" w:eastAsia="Georgia" w:hAnsi="Georgia"/>
-                <w:i w:val="1"/>
-                <w:color w:val="1155cc"/>
-                <w:sz w:val="24"/>
-                <w:szCs w:val="24"/>
-                <w:u w:val="single"/>
-                <w:shd w:fill="cff2d6" w:val="clear"/>
-              </w:rPr>
-            </w:rPrChange>
           </w:rPr>
-          <w:t xml:space="preserve">Link GitHub</w:t>
+          <w:t xml:space="preserve">GitHub</w:t>
         </w:r>
       </w:hyperlink>
       <w:r>
         <w:rPr>
-          <w:rtl w:val="0"/>
-        </w:rPr>
-      </w:r>
-    </w:p>
-    <w:p>
-      <w:pPr>
+          <w:rFonts w:ascii="Georgia" w:cs="Georgia" w:eastAsia="Georgia" w:hAnsi="Georgia"/>
+          <w:i w:val="1"/>
+          <w:color w:val="333333"/>
+          <w:sz w:val="24"/>
+          <w:szCs w:val="24"/>
+          <w:rtl w:val="0"/>
+        </w:rPr>
+        <w:t xml:space="preserve"> . </w:t>
+      </w:r>
+      <w:r>
+        <w:rPr>
+          <w:sz w:val="24"/>
+          <w:szCs w:val="24"/>
+          <w:rtl w:val="0"/>
+        </w:rPr>
+        <w:t xml:space="preserve">Portfolio website.</w:t>
+      </w:r>
+      <w:r>
+        <w:rPr>
+          <w:rtl w:val="0"/>
+        </w:rPr>
+      </w:r>
+    </w:p>
+    <w:p>
+      <w:pPr>
+        <w:pageBreakBefore w:val="0"/>
+        <w:ind w:left="850.3937007874017" w:firstLine="0"/>
+        <w:rPr>
+          <w:rFonts w:ascii="Georgia" w:cs="Georgia" w:eastAsia="Georgia" w:hAnsi="Georgia"/>
+          <w:i w:val="1"/>
+          <w:color w:val="333333"/>
+          <w:sz w:val="24"/>
+          <w:szCs w:val="24"/>
+        </w:rPr>
+      </w:pPr>
+      <w:r>
+        <w:rPr>
+          <w:sz w:val="24"/>
+          <w:szCs w:val="24"/>
+          <w:rtl w:val="0"/>
+        </w:rPr>
+        <w:t xml:space="preserve">Node.js, Express, npm, React, materializecss, PostgreSQL, Nginx, pm2, GitHub</w:t>
+      </w:r>
+      <w:r>
+        <w:rPr>
+          <w:rtl w:val="0"/>
+        </w:rPr>
+      </w:r>
+    </w:p>
+    <w:p>
+      <w:pPr>
+        <w:pageBreakBefore w:val="0"/>
         <w:numPr>
           <w:ilvl w:val="0"/>
           <w:numId w:val="3"/>
         </w:numPr>
-        <w:ind w:left="1440" w:hanging="360"/>
-        <w:rPr>
-          <w:sz w:val="24"/>
-          <w:szCs w:val="24"/>
-        </w:rPr>
-      </w:pPr>
-      <w:r>
-        <w:rPr>
-          <w:rFonts w:ascii="Georgia" w:cs="Georgia" w:eastAsia="Georgia" w:hAnsi="Georgia"/>
-          <w:color w:val="333333"/>
-          <w:sz w:val="24"/>
-          <w:szCs w:val="24"/>
-          <w:shd w:fill="cff2d6" w:val="clear"/>
-          <w:rtl w:val="0"/>
-        </w:rPr>
-        <w:t xml:space="preserve"> </w:t>
-      </w:r>
-      <w:r>
-        <w:rPr>
-          <w:sz w:val="24"/>
-          <w:szCs w:val="24"/>
-          <w:rtl w:val="0"/>
-        </w:rPr>
-        <w:t xml:space="preserve">Pet project development</w:t>
-      </w:r>
+        <w:ind w:left="850.3937007874017" w:hanging="425.19685039370086"/>
+        <w:rPr>
+          <w:sz w:val="24"/>
+          <w:szCs w:val="24"/>
+        </w:rPr>
+      </w:pPr>
       <w:r>
         <w:rPr>
           <w:rFonts w:ascii="Georgia" w:cs="Georgia" w:eastAsia="Georgia" w:hAnsi="Georgia"/>
@@ -1116,22 +1211,11 @@
           <w:color w:val="333333"/>
           <w:sz w:val="24"/>
           <w:szCs w:val="24"/>
-          <w:shd w:fill="def9db" w:val="clear"/>
-          <w:rtl w:val="0"/>
-          <w:rPrChange w:author="Александр Синяков" w:id="3" w:date="2021-05-07T10:56:14Z">
-            <w:rPr>
-              <w:rFonts w:ascii="Georgia" w:cs="Georgia" w:eastAsia="Georgia" w:hAnsi="Georgia"/>
-              <w:i w:val="1"/>
-              <w:color w:val="333333"/>
-              <w:sz w:val="24"/>
-              <w:szCs w:val="24"/>
-              <w:shd w:fill="cff2d6" w:val="clear"/>
-            </w:rPr>
-          </w:rPrChange>
+          <w:rtl w:val="0"/>
         </w:rPr>
         <w:t xml:space="preserve"> </w:t>
       </w:r>
-      <w:hyperlink r:id="rId10">
+      <w:hyperlink r:id="rId14">
         <w:r>
           <w:rPr>
             <w:rFonts w:ascii="Georgia" w:cs="Georgia" w:eastAsia="Georgia" w:hAnsi="Georgia"/>
@@ -1140,21 +1224,9 @@
             <w:sz w:val="24"/>
             <w:szCs w:val="24"/>
             <w:u w:val="single"/>
-            <w:shd w:fill="def9db" w:val="clear"/>
             <w:rtl w:val="0"/>
-            <w:rPrChange w:author="Александр Синяков" w:id="3" w:date="2021-05-07T10:56:14Z">
-              <w:rPr>
-                <w:rFonts w:ascii="Georgia" w:cs="Georgia" w:eastAsia="Georgia" w:hAnsi="Georgia"/>
-                <w:i w:val="1"/>
-                <w:color w:val="1155cc"/>
-                <w:sz w:val="24"/>
-                <w:szCs w:val="24"/>
-                <w:u w:val="single"/>
-                <w:shd w:fill="cff2d6" w:val="clear"/>
-              </w:rPr>
-            </w:rPrChange>
           </w:rPr>
-          <w:t xml:space="preserve">Link “HomeMoneyCalc” </w:t>
+          <w:t xml:space="preserve">“HomeMoneyCalc”</w:t>
         </w:r>
       </w:hyperlink>
       <w:r>
@@ -1164,109 +1236,11 @@
           <w:color w:val="333333"/>
           <w:sz w:val="24"/>
           <w:szCs w:val="24"/>
-          <w:shd w:fill="def9db" w:val="clear"/>
-          <w:rtl w:val="0"/>
-          <w:rPrChange w:author="Александр Синяков" w:id="3" w:date="2021-05-07T10:56:14Z">
-            <w:rPr>
-              <w:rFonts w:ascii="Georgia" w:cs="Georgia" w:eastAsia="Georgia" w:hAnsi="Georgia"/>
-              <w:i w:val="1"/>
-              <w:color w:val="333333"/>
-              <w:sz w:val="24"/>
-              <w:szCs w:val="24"/>
-              <w:shd w:fill="cff2d6" w:val="clear"/>
-            </w:rPr>
-          </w:rPrChange>
-        </w:rPr>
-        <w:t xml:space="preserve">. </w:t>
-      </w:r>
-      <w:r>
-        <w:rPr>
-          <w:rFonts w:ascii="Georgia" w:cs="Georgia" w:eastAsia="Georgia" w:hAnsi="Georgia"/>
-          <w:i w:val="1"/>
-          <w:color w:val="333333"/>
-          <w:sz w:val="24"/>
-          <w:szCs w:val="24"/>
-          <w:shd w:fill="cff2d6" w:val="clear"/>
-          <w:rtl w:val="0"/>
-        </w:rPr>
-        <w:t xml:space="preserve">S</w:t>
-      </w:r>
-      <w:r>
-        <w:rPr>
-          <w:sz w:val="24"/>
-          <w:szCs w:val="24"/>
-          <w:shd w:fill="cff2d6" w:val="clear"/>
-          <w:rtl w:val="0"/>
-        </w:rPr>
-        <w:t xml:space="preserve">e</w:t>
-      </w:r>
-      <w:r>
-        <w:rPr>
-          <w:sz w:val="24"/>
-          <w:szCs w:val="24"/>
-          <w:rtl w:val="0"/>
-        </w:rPr>
-        <w:t xml:space="preserve">rvice that allows you to keep track of expenses and income.</w:t>
-      </w:r>
-    </w:p>
-    <w:p>
-      <w:pPr>
-        <w:ind w:left="1440" w:firstLine="0"/>
-        <w:rPr>
-          <w:rFonts w:ascii="Georgia" w:cs="Georgia" w:eastAsia="Georgia" w:hAnsi="Georgia"/>
-          <w:i w:val="1"/>
-          <w:color w:val="333333"/>
-          <w:sz w:val="24"/>
-          <w:szCs w:val="24"/>
-          <w:highlight w:val="white"/>
-        </w:rPr>
-      </w:pPr>
-      <w:r>
-        <w:rPr>
-          <w:b w:val="1"/>
-          <w:sz w:val="24"/>
-          <w:szCs w:val="24"/>
-          <w:rtl w:val="0"/>
-        </w:rPr>
-        <w:t xml:space="preserve">Technologies</w:t>
-      </w:r>
-      <w:r>
-        <w:rPr>
-          <w:sz w:val="24"/>
-          <w:szCs w:val="24"/>
-          <w:rtl w:val="0"/>
-        </w:rPr>
-        <w:t xml:space="preserve">: Nodejs, Express, npm, handlebars, MongoDB, mongoose, materializecss, Nginx, pm2, passport.js, mocha, eslint, prettier, GitHub</w:t>
-      </w:r>
-      <w:r>
-        <w:rPr>
-          <w:rtl w:val="0"/>
-        </w:rPr>
-      </w:r>
-    </w:p>
-    <w:p>
-      <w:pPr>
-        <w:ind w:left="1440" w:firstLine="0"/>
-        <w:rPr>
-          <w:rFonts w:ascii="Georgia" w:cs="Georgia" w:eastAsia="Georgia" w:hAnsi="Georgia"/>
-          <w:i w:val="1"/>
-          <w:color w:val="333333"/>
-          <w:sz w:val="24"/>
-          <w:szCs w:val="24"/>
-          <w:shd w:fill="def9db" w:val="clear"/>
-          <w:rPrChange w:author="Александр Синяков" w:id="4" w:date="2021-05-07T10:56:18Z">
-            <w:rPr>
-              <w:rFonts w:ascii="Georgia" w:cs="Georgia" w:eastAsia="Georgia" w:hAnsi="Georgia"/>
-              <w:i w:val="1"/>
-              <w:color w:val="333333"/>
-              <w:sz w:val="24"/>
-              <w:szCs w:val="24"/>
-              <w:shd w:fill="cff2d6" w:val="clear"/>
-            </w:rPr>
-          </w:rPrChange>
-        </w:rPr>
-      </w:pPr>
-      <w:hyperlink r:id="rId11">
+          <w:rtl w:val="0"/>
+        </w:rPr>
+        <w:t xml:space="preserve">, </w:t>
+      </w:r>
+      <w:hyperlink r:id="rId15">
         <w:r>
           <w:rPr>
             <w:rFonts w:ascii="Georgia" w:cs="Georgia" w:eastAsia="Georgia" w:hAnsi="Georgia"/>
@@ -1275,31 +1249,71 @@
             <w:sz w:val="24"/>
             <w:szCs w:val="24"/>
             <w:u w:val="single"/>
-            <w:shd w:fill="def9db" w:val="clear"/>
             <w:rtl w:val="0"/>
-            <w:rPrChange w:author="Александр Синяков" w:id="4" w:date="2021-05-07T10:56:18Z">
-              <w:rPr>
-                <w:rFonts w:ascii="Georgia" w:cs="Georgia" w:eastAsia="Georgia" w:hAnsi="Georgia"/>
-                <w:i w:val="1"/>
-                <w:color w:val="1155cc"/>
-                <w:sz w:val="24"/>
-                <w:szCs w:val="24"/>
-                <w:u w:val="single"/>
-                <w:shd w:fill="cff2d6" w:val="clear"/>
-              </w:rPr>
-            </w:rPrChange>
           </w:rPr>
-          <w:t xml:space="preserve">Link GitHub</w:t>
+          <w:t xml:space="preserve">GitHub</w:t>
         </w:r>
       </w:hyperlink>
       <w:r>
         <w:rPr>
-          <w:rtl w:val="0"/>
-        </w:rPr>
-      </w:r>
-    </w:p>
-    <w:p>
-      <w:pPr>
+          <w:rFonts w:ascii="Georgia" w:cs="Georgia" w:eastAsia="Georgia" w:hAnsi="Georgia"/>
+          <w:i w:val="1"/>
+          <w:color w:val="333333"/>
+          <w:sz w:val="24"/>
+          <w:szCs w:val="24"/>
+          <w:rtl w:val="0"/>
+        </w:rPr>
+        <w:t xml:space="preserve">. </w:t>
+      </w:r>
+      <w:r>
+        <w:rPr>
+          <w:rFonts w:ascii="Georgia" w:cs="Georgia" w:eastAsia="Georgia" w:hAnsi="Georgia"/>
+          <w:i w:val="1"/>
+          <w:color w:val="333333"/>
+          <w:sz w:val="24"/>
+          <w:szCs w:val="24"/>
+          <w:rtl w:val="0"/>
+        </w:rPr>
+        <w:t xml:space="preserve">S</w:t>
+      </w:r>
+      <w:r>
+        <w:rPr>
+          <w:sz w:val="24"/>
+          <w:szCs w:val="24"/>
+          <w:rtl w:val="0"/>
+        </w:rPr>
+        <w:t xml:space="preserve">e</w:t>
+      </w:r>
+      <w:r>
+        <w:rPr>
+          <w:sz w:val="24"/>
+          <w:szCs w:val="24"/>
+          <w:rtl w:val="0"/>
+        </w:rPr>
+        <w:t xml:space="preserve">rvice that allows you to keep track of expenses and income.</w:t>
+      </w:r>
+    </w:p>
+    <w:p>
+      <w:pPr>
+        <w:pageBreakBefore w:val="0"/>
+        <w:ind w:left="850.3937007874017" w:firstLine="0"/>
+        <w:rPr>
+          <w:sz w:val="24"/>
+          <w:szCs w:val="24"/>
+        </w:rPr>
+      </w:pPr>
+      <w:r>
+        <w:rPr>
+          <w:sz w:val="24"/>
+          <w:szCs w:val="24"/>
+          <w:rtl w:val="0"/>
+        </w:rPr>
+        <w:t xml:space="preserve">Node.js, Express, npm, handlebars, MongoDB, mongoose, materializecss, Nginx, pm2, passport.js, mocha, eslint, prettier, GitHub</w:t>
+      </w:r>
+    </w:p>
+    <w:p>
+      <w:pPr>
+        <w:pageBreakBefore w:val="0"/>
         <w:ind w:left="0" w:firstLine="0"/>
         <w:rPr>
           <w:sz w:val="28"/>
@@ -1319,6 +1333,7 @@
     </w:p>
     <w:p>
       <w:pPr>
+        <w:pageBreakBefore w:val="0"/>
         <w:rPr>
           <w:b w:val="1"/>
           <w:i w:val="1"/>
@@ -1330,17 +1345,28 @@
         <w:rPr>
           <w:b w:val="1"/>
           <w:i w:val="1"/>
+          <w:sz w:val="32"/>
+          <w:szCs w:val="32"/>
+          <w:rtl w:val="0"/>
+        </w:rPr>
+        <w:t xml:space="preserve">Education:</w:t>
+      </w:r>
+      <w:r>
+        <w:rPr>
+          <w:b w:val="1"/>
+          <w:i w:val="1"/>
           <w:sz w:val="36"/>
           <w:szCs w:val="36"/>
           <w:rtl w:val="0"/>
         </w:rPr>
-        <w:t xml:space="preserve">Education: </w:t>
+        <w:t xml:space="preserve"> </w:t>
       </w:r>
     </w:p>
     <w:p>
       <w:pPr>
         <w:keepNext w:val="0"/>
         <w:keepLines w:val="0"/>
+        <w:pageBreakBefore w:val="0"/>
         <w:widowControl w:val="1"/>
         <w:numPr>
           <w:ilvl w:val="0"/>
@@ -1355,7 +1381,7 @@
         </w:pBdr>
         <w:shd w:fill="auto" w:val="clear"/>
         <w:spacing w:after="0" w:afterAutospacing="0" w:before="0" w:line="308.5714285714286" w:lineRule="auto"/>
-        <w:ind w:left="720" w:right="0" w:hanging="360"/>
+        <w:ind w:left="850.3937007874017" w:right="0" w:hanging="425.19685039370086"/>
         <w:jc w:val="left"/>
         <w:rPr>
           <w:b w:val="1"/>
@@ -1370,17 +1396,18 @@
           <w:szCs w:val="24"/>
           <w:rtl w:val="0"/>
         </w:rPr>
-        <w:t xml:space="preserve">Polotsk State University 2005-2010. “Faculty of Computer Science and Electronics. Modeling and computer design of radio electronic equipment”.</w:t>
-      </w:r>
-    </w:p>
-    <w:p>
-      <w:pPr>
+        <w:t xml:space="preserve">Polotsk State University 2005-2010. “Modeling and computer design of radio electronic equipment”.</w:t>
+      </w:r>
+    </w:p>
+    <w:p>
+      <w:pPr>
+        <w:pageBreakBefore w:val="0"/>
         <w:numPr>
           <w:ilvl w:val="0"/>
           <w:numId w:val="2"/>
         </w:numPr>
         <w:spacing w:after="0" w:before="0" w:line="308.5714285714286" w:lineRule="auto"/>
-        <w:ind w:left="720" w:hanging="360"/>
+        <w:ind w:left="850.3937007874017" w:hanging="425.19685039370086"/>
         <w:rPr>
           <w:b w:val="1"/>
           <w:sz w:val="24"/>
@@ -1394,12 +1421,33 @@
           <w:rtl w:val="0"/>
         </w:rPr>
         <w:t xml:space="preserve">Vitebsk State Polytechnic College 2001-2005. “Design and production of radio electronic equipment”</w:t>
+      </w:r>
+    </w:p>
+    <w:p>
+      <w:pPr>
+        <w:pageBreakBefore w:val="0"/>
+        <w:ind w:left="0" w:firstLine="0"/>
+        <w:rPr>
+          <w:sz w:val="24"/>
+          <w:szCs w:val="24"/>
+        </w:rPr>
+      </w:pPr>
+      <w:r>
+        <w:pict>
+          <v:rect style="width:0.0pt;height:1.5pt" o:hr="t" o:hrstd="t" o:hralign="center" fillcolor="#A0A0A0" stroked="f"/>
+        </w:pict>
+      </w:r>
+      <w:r>
+        <w:rPr>
+          <w:rtl w:val="0"/>
+        </w:rPr>
       </w:r>
     </w:p>
     <w:p>
       <w:pPr>
         <w:keepNext w:val="0"/>
         <w:keepLines w:val="0"/>
+        <w:pageBreakBefore w:val="0"/>
         <w:widowControl w:val="1"/>
         <w:pBdr>
           <w:top w:space="0" w:sz="0" w:val="nil"/>
@@ -1415,19 +1463,47 @@
         <w:rPr>
           <w:b w:val="1"/>
           <w:i w:val="1"/>
-          <w:sz w:val="36"/>
-          <w:szCs w:val="36"/>
+          <w:sz w:val="28"/>
+          <w:szCs w:val="28"/>
+        </w:rPr>
+      </w:pPr>
+      <w:r>
+        <w:rPr>
+          <w:rtl w:val="0"/>
+        </w:rPr>
+      </w:r>
+    </w:p>
+    <w:p>
+      <w:pPr>
+        <w:keepNext w:val="0"/>
+        <w:keepLines w:val="0"/>
+        <w:pageBreakBefore w:val="0"/>
+        <w:widowControl w:val="1"/>
+        <w:pBdr>
+          <w:top w:space="0" w:sz="0" w:val="nil"/>
+          <w:left w:space="0" w:sz="0" w:val="nil"/>
+          <w:bottom w:space="0" w:sz="0" w:val="nil"/>
+          <w:right w:space="0" w:sz="0" w:val="nil"/>
+          <w:between w:space="0" w:sz="0" w:val="nil"/>
+        </w:pBdr>
+        <w:shd w:fill="auto" w:val="clear"/>
+        <w:spacing w:after="0" w:before="0" w:line="276" w:lineRule="auto"/>
+        <w:ind w:left="0" w:right="0" w:firstLine="0"/>
+        <w:jc w:val="left"/>
+        <w:rPr>
+          <w:sz w:val="24"/>
+          <w:szCs w:val="24"/>
         </w:rPr>
       </w:pPr>
       <w:r>
         <w:rPr>
           <w:b w:val="1"/>
           <w:i w:val="1"/>
-          <w:sz w:val="28"/>
-          <w:szCs w:val="28"/>
-          <w:rtl w:val="0"/>
-        </w:rPr>
-        <w:t xml:space="preserve">hobby:</w:t>
+          <w:sz w:val="32"/>
+          <w:szCs w:val="32"/>
+          <w:rtl w:val="0"/>
+        </w:rPr>
+        <w:t xml:space="preserve">Hobby:</w:t>
       </w:r>
       <w:r>
         <w:rPr>
@@ -1445,7 +1521,7 @@
           <w:szCs w:val="24"/>
           <w:rtl w:val="0"/>
         </w:rPr>
-        <w:t xml:space="preserve">astronomy, psychology, physics, cryptocurrencies</w:t>
+        <w:t xml:space="preserve">astronomy, physics, cryptocurrencies, psychology.</w:t>
       </w:r>
       <w:r>
         <w:rPr>
@@ -1456,7 +1532,7 @@
     <w:sectPr>
       <w:type w:val="continuous"/>
       <w:pgSz w:h="16834" w:w="11909" w:orient="portrait"/>
-      <w:pgMar w:bottom="680.3149606299213" w:top="850.3937007874016" w:left="1440.0000000000002" w:right="691.6535433070867" w:header="720" w:footer="720"/>
+      <w:pgMar w:bottom="566.9291338582677" w:top="566.9291338582677" w:left="1440.0000000000002" w:right="691.6535433070867" w:header="720" w:footer="720"/>
     </w:sectPr>
   </w:body>
 </w:document>
@@ -1474,6 +1550,7 @@
         <w:ind w:left="720" w:hanging="360"/>
       </w:pPr>
       <w:rPr>
+        <w:color w:val="000000"/>
         <w:u w:val="none"/>
       </w:rPr>
     </w:lvl>
@@ -1953,6 +2030,7 @@
     <w:pPr>
       <w:keepNext w:val="1"/>
       <w:keepLines w:val="1"/>
+      <w:pageBreakBefore w:val="0"/>
       <w:spacing w:after="120" w:before="400" w:lineRule="auto"/>
     </w:pPr>
     <w:rPr>
@@ -1967,6 +2045,7 @@
     <w:pPr>
       <w:keepNext w:val="1"/>
       <w:keepLines w:val="1"/>
+      <w:pageBreakBefore w:val="0"/>
       <w:spacing w:after="120" w:before="360" w:lineRule="auto"/>
     </w:pPr>
     <w:rPr>
@@ -1982,6 +2061,7 @@
     <w:pPr>
       <w:keepNext w:val="1"/>
       <w:keepLines w:val="1"/>
+      <w:pageBreakBefore w:val="0"/>
       <w:spacing w:after="80" w:before="320" w:lineRule="auto"/>
     </w:pPr>
     <w:rPr>
@@ -1998,6 +2078,7 @@
     <w:pPr>
       <w:keepNext w:val="1"/>
       <w:keepLines w:val="1"/>
+      <w:pageBreakBefore w:val="0"/>
       <w:spacing w:after="80" w:before="280" w:lineRule="auto"/>
     </w:pPr>
     <w:rPr>
@@ -2013,6 +2094,7 @@
     <w:pPr>
       <w:keepNext w:val="1"/>
       <w:keepLines w:val="1"/>
+      <w:pageBreakBefore w:val="0"/>
       <w:spacing w:after="80" w:before="240" w:lineRule="auto"/>
     </w:pPr>
     <w:rPr>
@@ -2028,6 +2110,7 @@
     <w:pPr>
       <w:keepNext w:val="1"/>
       <w:keepLines w:val="1"/>
+      <w:pageBreakBefore w:val="0"/>
       <w:spacing w:after="80" w:before="240" w:lineRule="auto"/>
     </w:pPr>
     <w:rPr>
@@ -2044,6 +2127,7 @@
     <w:pPr>
       <w:keepNext w:val="1"/>
       <w:keepLines w:val="1"/>
+      <w:pageBreakBefore w:val="0"/>
       <w:spacing w:after="60" w:before="0" w:lineRule="auto"/>
     </w:pPr>
     <w:rPr>
@@ -2058,6 +2142,7 @@
     <w:pPr>
       <w:keepNext w:val="1"/>
       <w:keepLines w:val="1"/>
+      <w:pageBreakBefore w:val="0"/>
       <w:spacing w:after="320" w:before="0" w:lineRule="auto"/>
     </w:pPr>
     <w:rPr>

</xml_diff>

<commit_message>
back resume files and email return siniakoualiaksandr@gmail.com
</commit_message>
<xml_diff>
--- a/client/public/Resume_Siniakou_Alex.docx
+++ b/client/public/Resume_Siniakou_Alex.docx
@@ -284,16 +284,18 @@
         </w:rPr>
         <w:t xml:space="preserve">Email: </w:t>
       </w:r>
-      <w:r>
-        <w:rPr>
-          <w:color w:val="1155cc"/>
-          <w:sz w:val="24"/>
-          <w:szCs w:val="24"/>
-          <w:u w:val="single"/>
-          <w:rtl w:val="0"/>
-        </w:rPr>
-        <w:t xml:space="preserve">siniakoualex@gmail.com</w:t>
-      </w:r>
+      <w:hyperlink r:id="rId6">
+        <w:r>
+          <w:rPr>
+            <w:color w:val="1155cc"/>
+            <w:sz w:val="24"/>
+            <w:szCs w:val="24"/>
+            <w:u w:val="single"/>
+            <w:rtl w:val="0"/>
+          </w:rPr>
+          <w:t xml:space="preserve">siniakoualiaksandr@gmail.com</w:t>
+        </w:r>
+      </w:hyperlink>
       <w:r>
         <w:rPr>
           <w:rtl w:val="0"/>
@@ -331,17 +333,7 @@
         <w:t xml:space="preserve">Site:</w:t>
         <w:tab/>
       </w:r>
-      <w:r>
-        <w:rPr>
-          <w:color w:val="1155cc"/>
-          <w:sz w:val="24"/>
-          <w:szCs w:val="24"/>
-          <w:u w:val="single"/>
-          <w:rtl w:val="0"/>
-        </w:rPr>
-        <w:t xml:space="preserve">s</w:t>
-      </w:r>
-      <w:hyperlink r:id="rId6">
+      <w:hyperlink r:id="rId7">
         <w:r>
           <w:rPr>
             <w:color w:val="1155cc"/>
@@ -350,10 +342,10 @@
             <w:u w:val="single"/>
             <w:rtl w:val="0"/>
           </w:rPr>
-          <w:t xml:space="preserve">iniakoualex</w:t>
+          <w:t xml:space="preserve">Siniakoualex</w:t>
         </w:r>
       </w:hyperlink>
-      <w:hyperlink r:id="rId7">
+      <w:hyperlink r:id="rId8">
         <w:r>
           <w:rPr>
             <w:rFonts w:ascii="Georgia" w:cs="Georgia" w:eastAsia="Georgia" w:hAnsi="Georgia"/>
@@ -367,7 +359,7 @@
           <w:t xml:space="preserve">.</w:t>
         </w:r>
       </w:hyperlink>
-      <w:hyperlink r:id="rId8">
+      <w:hyperlink r:id="rId9">
         <w:r>
           <w:rPr>
             <w:color w:val="1155cc"/>
@@ -407,7 +399,7 @@
           <w:szCs w:val="24"/>
         </w:rPr>
       </w:pPr>
-      <w:hyperlink r:id="rId9">
+      <w:hyperlink r:id="rId10">
         <w:r>
           <w:rPr>
             <w:color w:val="1155cc"/>
@@ -499,7 +491,7 @@
                     <pic:cNvPicPr preferRelativeResize="0"/>
                   </pic:nvPicPr>
                   <pic:blipFill>
-                    <a:blip r:embed="rId10"/>
+                    <a:blip r:embed="rId11"/>
                     <a:srcRect b="0" l="0" r="0" t="0"/>
                     <a:stretch>
                       <a:fillRect/>
@@ -1109,7 +1101,7 @@
           <w:szCs w:val="24"/>
         </w:rPr>
       </w:pPr>
-      <w:hyperlink r:id="rId11">
+      <w:hyperlink r:id="rId12">
         <w:r>
           <w:rPr>
             <w:rFonts w:ascii="Georgia" w:cs="Georgia" w:eastAsia="Georgia" w:hAnsi="Georgia"/>
@@ -1120,7 +1112,7 @@
             <w:u w:val="single"/>
             <w:rtl w:val="0"/>
           </w:rPr>
-          <w:t xml:space="preserve"> siniakoualex.com</w:t>
+          <w:t xml:space="preserve"> Siniakoualex.com</w:t>
         </w:r>
       </w:hyperlink>
       <w:r>
@@ -1134,7 +1126,7 @@
         </w:rPr>
         <w:t xml:space="preserve"> ,  </w:t>
       </w:r>
-      <w:hyperlink r:id="rId12">
+      <w:hyperlink r:id="rId13">
         <w:r>
           <w:rPr>
             <w:rFonts w:ascii="Georgia" w:cs="Georgia" w:eastAsia="Georgia" w:hAnsi="Georgia"/>
@@ -1223,7 +1215,7 @@
         </w:rPr>
         <w:t xml:space="preserve"> </w:t>
       </w:r>
-      <w:hyperlink r:id="rId13">
+      <w:hyperlink r:id="rId14">
         <w:r>
           <w:rPr>
             <w:rFonts w:ascii="Georgia" w:cs="Georgia" w:eastAsia="Georgia" w:hAnsi="Georgia"/>
@@ -1248,7 +1240,7 @@
         </w:rPr>
         <w:t xml:space="preserve">, </w:t>
       </w:r>
-      <w:hyperlink r:id="rId14">
+      <w:hyperlink r:id="rId15">
         <w:r>
           <w:rPr>
             <w:rFonts w:ascii="Georgia" w:cs="Georgia" w:eastAsia="Georgia" w:hAnsi="Georgia"/>

</xml_diff>

<commit_message>
new Resume and foto resume
</commit_message>
<xml_diff>
--- a/client/public/Resume_Siniakou_Alex.docx
+++ b/client/public/Resume_Siniakou_Alex.docx
@@ -284,18 +284,16 @@
         </w:rPr>
         <w:t xml:space="preserve">Email: </w:t>
       </w:r>
-      <w:hyperlink r:id="rId6">
-        <w:r>
-          <w:rPr>
-            <w:color w:val="1155cc"/>
-            <w:sz w:val="24"/>
-            <w:szCs w:val="24"/>
-            <w:u w:val="single"/>
-            <w:rtl w:val="0"/>
-          </w:rPr>
-          <w:t xml:space="preserve">siniakoualiaksandr@gmail.com</w:t>
-        </w:r>
-      </w:hyperlink>
+      <w:r>
+        <w:rPr>
+          <w:color w:val="1155cc"/>
+          <w:sz w:val="24"/>
+          <w:szCs w:val="24"/>
+          <w:u w:val="single"/>
+          <w:rtl w:val="0"/>
+        </w:rPr>
+        <w:t xml:space="preserve">siniakoualex@gmail.com</w:t>
+      </w:r>
       <w:r>
         <w:rPr>
           <w:rtl w:val="0"/>
@@ -333,7 +331,17 @@
         <w:t xml:space="preserve">Site:</w:t>
         <w:tab/>
       </w:r>
-      <w:hyperlink r:id="rId7">
+      <w:r>
+        <w:rPr>
+          <w:color w:val="1155cc"/>
+          <w:sz w:val="24"/>
+          <w:szCs w:val="24"/>
+          <w:u w:val="single"/>
+          <w:rtl w:val="0"/>
+        </w:rPr>
+        <w:t xml:space="preserve">s</w:t>
+      </w:r>
+      <w:hyperlink r:id="rId6">
         <w:r>
           <w:rPr>
             <w:color w:val="1155cc"/>
@@ -342,10 +350,10 @@
             <w:u w:val="single"/>
             <w:rtl w:val="0"/>
           </w:rPr>
-          <w:t xml:space="preserve">Siniakoualex</w:t>
+          <w:t xml:space="preserve">iniakoualex</w:t>
         </w:r>
       </w:hyperlink>
-      <w:hyperlink r:id="rId8">
+      <w:hyperlink r:id="rId7">
         <w:r>
           <w:rPr>
             <w:rFonts w:ascii="Georgia" w:cs="Georgia" w:eastAsia="Georgia" w:hAnsi="Georgia"/>
@@ -359,7 +367,7 @@
           <w:t xml:space="preserve">.</w:t>
         </w:r>
       </w:hyperlink>
-      <w:hyperlink r:id="rId9">
+      <w:hyperlink r:id="rId8">
         <w:r>
           <w:rPr>
             <w:color w:val="1155cc"/>
@@ -399,7 +407,7 @@
           <w:szCs w:val="24"/>
         </w:rPr>
       </w:pPr>
-      <w:hyperlink r:id="rId10">
+      <w:hyperlink r:id="rId9">
         <w:r>
           <w:rPr>
             <w:color w:val="1155cc"/>
@@ -424,38 +432,6 @@
     <w:p>
       <w:pPr>
         <w:pageBreakBefore w:val="0"/>
-        <w:ind w:left="0" w:right="-360" w:firstLine="0"/>
-        <w:rPr>
-          <w:b w:val="1"/>
-          <w:sz w:val="24"/>
-          <w:szCs w:val="24"/>
-        </w:rPr>
-      </w:pPr>
-      <w:r>
-        <w:rPr>
-          <w:rtl w:val="0"/>
-        </w:rPr>
-      </w:r>
-    </w:p>
-    <w:p>
-      <w:pPr>
-        <w:pageBreakBefore w:val="0"/>
-        <w:ind w:right="-360"/>
-        <w:rPr>
-          <w:b w:val="1"/>
-          <w:sz w:val="24"/>
-          <w:szCs w:val="24"/>
-        </w:rPr>
-      </w:pPr>
-      <w:r>
-        <w:rPr>
-          <w:rtl w:val="0"/>
-        </w:rPr>
-      </w:r>
-    </w:p>
-    <w:p>
-      <w:pPr>
-        <w:pageBreakBefore w:val="0"/>
         <w:jc w:val="right"/>
         <w:rPr>
           <w:sz w:val="28"/>
@@ -480,18 +456,18 @@
         </w:rPr>
         <w:drawing>
           <wp:inline distB="114300" distT="114300" distL="114300" distR="114300">
-            <wp:extent cx="1482697" cy="1971010"/>
+            <wp:extent cx="1556608" cy="1954040"/>
             <wp:effectExtent b="0" l="0" r="0" t="0"/>
-            <wp:docPr id="1" name="image1.jpg"/>
+            <wp:docPr id="1" name="image1.png"/>
             <a:graphic>
               <a:graphicData uri="http://schemas.openxmlformats.org/drawingml/2006/picture">
                 <pic:pic>
                   <pic:nvPicPr>
-                    <pic:cNvPr id="0" name="image1.jpg"/>
+                    <pic:cNvPr id="0" name="image1.png"/>
                     <pic:cNvPicPr preferRelativeResize="0"/>
                   </pic:nvPicPr>
                   <pic:blipFill>
-                    <a:blip r:embed="rId11"/>
+                    <a:blip r:embed="rId10"/>
                     <a:srcRect b="0" l="0" r="0" t="0"/>
                     <a:stretch>
                       <a:fillRect/>
@@ -500,7 +476,7 @@
                   <pic:spPr>
                     <a:xfrm>
                       <a:off x="0" y="0"/>
-                      <a:ext cx="1482697" cy="1971010"/>
+                      <a:ext cx="1556608" cy="1954040"/>
                     </a:xfrm>
                     <a:prstGeom prst="rect"/>
                     <a:ln/>
@@ -641,7 +617,7 @@
           <w:szCs w:val="24"/>
           <w:rtl w:val="0"/>
         </w:rPr>
-        <w:t xml:space="preserve">REST API</w:t>
+        <w:t xml:space="preserve">REST API, ws</w:t>
       </w:r>
       <w:r>
         <w:rPr>
@@ -1066,30 +1042,25 @@
       <w:pPr>
         <w:pageBreakBefore w:val="0"/>
         <w:rPr>
-          <w:color w:val="ff0000"/>
-          <w:sz w:val="24"/>
-          <w:szCs w:val="24"/>
-        </w:rPr>
-      </w:pPr>
-      <w:r>
-        <w:rPr>
           <w:b w:val="1"/>
           <w:i w:val="1"/>
           <w:sz w:val="32"/>
           <w:szCs w:val="32"/>
+        </w:rPr>
+      </w:pPr>
+      <w:r>
+        <w:rPr>
+          <w:b w:val="1"/>
+          <w:i w:val="1"/>
+          <w:sz w:val="32"/>
+          <w:szCs w:val="32"/>
           <w:rtl w:val="0"/>
         </w:rPr>
         <w:t xml:space="preserve">Projects:</w:t>
       </w:r>
-      <w:r>
-        <w:rPr>
-          <w:rtl w:val="0"/>
-        </w:rPr>
-      </w:r>
-    </w:p>
-    <w:p>
-      <w:pPr>
-        <w:pageBreakBefore w:val="0"/>
+    </w:p>
+    <w:p>
+      <w:pPr>
         <w:numPr>
           <w:ilvl w:val="0"/>
           <w:numId w:val="3"/>
@@ -1101,7 +1072,7 @@
           <w:szCs w:val="24"/>
         </w:rPr>
       </w:pPr>
-      <w:hyperlink r:id="rId12">
+      <w:hyperlink r:id="rId11">
         <w:r>
           <w:rPr>
             <w:rFonts w:ascii="Georgia" w:cs="Georgia" w:eastAsia="Georgia" w:hAnsi="Georgia"/>
@@ -1112,21 +1083,22 @@
             <w:u w:val="single"/>
             <w:rtl w:val="0"/>
           </w:rPr>
-          <w:t xml:space="preserve"> Siniakoualex.com</w:t>
+          <w:t xml:space="preserve">"CriptoArbitr"</w:t>
         </w:r>
       </w:hyperlink>
       <w:r>
         <w:rPr>
           <w:rFonts w:ascii="Georgia" w:cs="Georgia" w:eastAsia="Georgia" w:hAnsi="Georgia"/>
           <w:i w:val="1"/>
-          <w:color w:val="333333"/>
-          <w:sz w:val="24"/>
-          <w:szCs w:val="24"/>
-          <w:rtl w:val="0"/>
-        </w:rPr>
-        <w:t xml:space="preserve"> ,  </w:t>
-      </w:r>
-      <w:hyperlink r:id="rId13">
+          <w:color w:val="1155cc"/>
+          <w:sz w:val="24"/>
+          <w:szCs w:val="24"/>
+          <w:u w:val="single"/>
+          <w:rtl w:val="0"/>
+        </w:rPr>
+        <w:t xml:space="preserve"> , </w:t>
+      </w:r>
+      <w:hyperlink r:id="rId12">
         <w:r>
           <w:rPr>
             <w:rFonts w:ascii="Georgia" w:cs="Georgia" w:eastAsia="Georgia" w:hAnsi="Georgia"/>
@@ -1157,22 +1129,143 @@
           <w:szCs w:val="24"/>
           <w:rtl w:val="0"/>
         </w:rPr>
-        <w:t xml:space="preserve">Portfolio website.</w:t>
-      </w:r>
-      <w:r>
-        <w:rPr>
-          <w:rtl w:val="0"/>
-        </w:rPr>
-      </w:r>
-    </w:p>
-    <w:p>
-      <w:pPr>
-        <w:pageBreakBefore w:val="0"/>
+        <w:t xml:space="preserve">Research of the possibilities of making a profit on the difference in rates between the two crypto-exchanges.</w:t>
+      </w:r>
+      <w:r>
+        <w:rPr>
+          <w:rtl w:val="0"/>
+        </w:rPr>
+      </w:r>
+    </w:p>
+    <w:p>
+      <w:pPr>
         <w:ind w:left="850.3937007874017" w:firstLine="0"/>
+        <w:rPr>
+          <w:sz w:val="24"/>
+          <w:szCs w:val="24"/>
+        </w:rPr>
+      </w:pPr>
+      <w:r>
+        <w:rPr>
+          <w:sz w:val="24"/>
+          <w:szCs w:val="24"/>
+          <w:rtl w:val="0"/>
+        </w:rPr>
+        <w:t xml:space="preserve">Node.js, Express, npm, React, materializecss, </w:t>
+      </w:r>
+      <w:r>
+        <w:rPr>
+          <w:sz w:val="24"/>
+          <w:szCs w:val="24"/>
+          <w:rtl w:val="0"/>
+        </w:rPr>
+        <w:t xml:space="preserve">react-chartjs-2</w:t>
+      </w:r>
+      <w:r>
+        <w:rPr>
+          <w:sz w:val="24"/>
+          <w:szCs w:val="24"/>
+          <w:rtl w:val="0"/>
+        </w:rPr>
+        <w:t xml:space="preserve">, Nginx, pm2, GitHub, </w:t>
+      </w:r>
+      <w:r>
+        <w:rPr>
+          <w:sz w:val="24"/>
+          <w:szCs w:val="24"/>
+          <w:rtl w:val="0"/>
+        </w:rPr>
+        <w:t xml:space="preserve">ws, reconnecting-websocket, mocha</w:t>
+      </w:r>
+      <w:r>
+        <w:rPr>
+          <w:rtl w:val="0"/>
+        </w:rPr>
+      </w:r>
+    </w:p>
+    <w:p>
+      <w:pPr>
+        <w:pageBreakBefore w:val="0"/>
+        <w:numPr>
+          <w:ilvl w:val="0"/>
+          <w:numId w:val="3"/>
+        </w:numPr>
+        <w:spacing w:after="0" w:before="0" w:line="308.5714285714286" w:lineRule="auto"/>
+        <w:ind w:left="850.3937007874017" w:hanging="425.19685039370086"/>
+        <w:rPr>
+          <w:sz w:val="24"/>
+          <w:szCs w:val="24"/>
+        </w:rPr>
+      </w:pPr>
+      <w:hyperlink r:id="rId13">
+        <w:r>
+          <w:rPr>
+            <w:rFonts w:ascii="Georgia" w:cs="Georgia" w:eastAsia="Georgia" w:hAnsi="Georgia"/>
+            <w:i w:val="1"/>
+            <w:color w:val="1155cc"/>
+            <w:sz w:val="24"/>
+            <w:szCs w:val="24"/>
+            <w:u w:val="single"/>
+            <w:rtl w:val="0"/>
+          </w:rPr>
+          <w:t xml:space="preserve"> siniakoualex.com</w:t>
+        </w:r>
+      </w:hyperlink>
+      <w:r>
         <w:rPr>
           <w:rFonts w:ascii="Georgia" w:cs="Georgia" w:eastAsia="Georgia" w:hAnsi="Georgia"/>
           <w:i w:val="1"/>
           <w:color w:val="333333"/>
+          <w:sz w:val="24"/>
+          <w:szCs w:val="24"/>
+          <w:rtl w:val="0"/>
+        </w:rPr>
+        <w:t xml:space="preserve"> ,  </w:t>
+      </w:r>
+      <w:hyperlink r:id="rId14">
+        <w:r>
+          <w:rPr>
+            <w:rFonts w:ascii="Georgia" w:cs="Georgia" w:eastAsia="Georgia" w:hAnsi="Georgia"/>
+            <w:i w:val="1"/>
+            <w:color w:val="1155cc"/>
+            <w:sz w:val="24"/>
+            <w:szCs w:val="24"/>
+            <w:u w:val="single"/>
+            <w:rtl w:val="0"/>
+          </w:rPr>
+          <w:t xml:space="preserve">GitHub</w:t>
+        </w:r>
+      </w:hyperlink>
+      <w:r>
+        <w:rPr>
+          <w:rFonts w:ascii="Georgia" w:cs="Georgia" w:eastAsia="Georgia" w:hAnsi="Georgia"/>
+          <w:i w:val="1"/>
+          <w:color w:val="333333"/>
+          <w:sz w:val="24"/>
+          <w:szCs w:val="24"/>
+          <w:rtl w:val="0"/>
+        </w:rPr>
+        <w:t xml:space="preserve"> . </w:t>
+      </w:r>
+      <w:r>
+        <w:rPr>
+          <w:sz w:val="24"/>
+          <w:szCs w:val="24"/>
+          <w:rtl w:val="0"/>
+        </w:rPr>
+        <w:t xml:space="preserve">Portfolio website.</w:t>
+      </w:r>
+      <w:r>
+        <w:rPr>
+          <w:rtl w:val="0"/>
+        </w:rPr>
+      </w:r>
+    </w:p>
+    <w:p>
+      <w:pPr>
+        <w:pageBreakBefore w:val="0"/>
+        <w:ind w:left="850.3937007874017" w:firstLine="0"/>
+        <w:rPr>
           <w:sz w:val="24"/>
           <w:szCs w:val="24"/>
         </w:rPr>
@@ -1215,7 +1308,7 @@
         </w:rPr>
         <w:t xml:space="preserve"> </w:t>
       </w:r>
-      <w:hyperlink r:id="rId14">
+      <w:hyperlink r:id="rId15">
         <w:r>
           <w:rPr>
             <w:rFonts w:ascii="Georgia" w:cs="Georgia" w:eastAsia="Georgia" w:hAnsi="Georgia"/>
@@ -1240,7 +1333,7 @@
         </w:rPr>
         <w:t xml:space="preserve">, </w:t>
       </w:r>
-      <w:hyperlink r:id="rId15">
+      <w:hyperlink r:id="rId16">
         <w:r>
           <w:rPr>
             <w:rFonts w:ascii="Georgia" w:cs="Georgia" w:eastAsia="Georgia" w:hAnsi="Georgia"/>

</xml_diff>

<commit_message>
new resume add Linkedin
</commit_message>
<xml_diff>
--- a/client/public/Resume_Siniakou_Alex.docx
+++ b/client/public/Resume_Siniakou_Alex.docx
@@ -15,7 +15,7 @@
         </w:rPr>
         <w:sectPr>
           <w:pgSz w:h="16834" w:w="11909" w:orient="portrait"/>
-          <w:pgMar w:bottom="453.5433070866142" w:top="992.1259842519685" w:left="1440.0000000000002" w:right="691.6535433070867" w:header="720" w:footer="720"/>
+          <w:pgMar w:bottom="453.5433070866142" w:top="708.6614173228347" w:left="1440.0000000000002" w:right="691.6535433070867" w:header="720" w:footer="720"/>
           <w:pgNumType w:start="1"/>
           <w:cols w:equalWidth="0" w:num="2">
             <w:col w:space="720" w:w="4526.92"/>
@@ -234,25 +234,17 @@
         <w:spacing w:after="0" w:before="0" w:line="276" w:lineRule="auto"/>
         <w:ind w:left="0" w:right="-360" w:firstLine="0"/>
         <w:rPr>
-          <w:sz w:val="28"/>
-          <w:szCs w:val="28"/>
-        </w:rPr>
-      </w:pPr>
-      <w:r>
-        <w:rPr>
-          <w:sz w:val="24"/>
-          <w:szCs w:val="24"/>
-          <w:rtl w:val="0"/>
-        </w:rPr>
-        <w:t xml:space="preserve">Phone:</w:t>
-      </w:r>
-      <w:r>
-        <w:rPr>
-          <w:sz w:val="28"/>
-          <w:szCs w:val="28"/>
-          <w:rtl w:val="0"/>
-        </w:rPr>
-        <w:t xml:space="preserve">+375292991308</w:t>
+          <w:sz w:val="24"/>
+          <w:szCs w:val="24"/>
+        </w:rPr>
+      </w:pPr>
+      <w:r>
+        <w:rPr>
+          <w:sz w:val="24"/>
+          <w:szCs w:val="24"/>
+          <w:rtl w:val="0"/>
+        </w:rPr>
+        <w:t xml:space="preserve">Phone:     +375292991308</w:t>
       </w:r>
     </w:p>
     <w:p>
@@ -282,7 +274,7 @@
           <w:szCs w:val="24"/>
           <w:rtl w:val="0"/>
         </w:rPr>
-        <w:t xml:space="preserve">Email: </w:t>
+        <w:t xml:space="preserve">Email:       </w:t>
       </w:r>
       <w:r>
         <w:rPr>
@@ -328,8 +320,7 @@
           <w:szCs w:val="24"/>
           <w:rtl w:val="0"/>
         </w:rPr>
-        <w:t xml:space="preserve">Site:</w:t>
-        <w:tab/>
+        <w:t xml:space="preserve">Site:          </w:t>
       </w:r>
       <w:r>
         <w:rPr>
@@ -407,6 +398,14 @@
           <w:szCs w:val="24"/>
         </w:rPr>
       </w:pPr>
+      <w:r>
+        <w:rPr>
+          <w:sz w:val="24"/>
+          <w:szCs w:val="24"/>
+          <w:rtl w:val="0"/>
+        </w:rPr>
+        <w:t xml:space="preserve">      </w:t>
+      </w:r>
       <w:hyperlink r:id="rId9">
         <w:r>
           <w:rPr>
@@ -427,6 +426,95 @@
           <w:rtl w:val="0"/>
         </w:rPr>
         <w:t xml:space="preserve"> </w:t>
+      </w:r>
+    </w:p>
+    <w:p>
+      <w:pPr>
+        <w:keepNext w:val="0"/>
+        <w:keepLines w:val="0"/>
+        <w:pageBreakBefore w:val="0"/>
+        <w:widowControl w:val="1"/>
+        <w:pBdr>
+          <w:top w:space="0" w:sz="0" w:val="nil"/>
+          <w:left w:space="0" w:sz="0" w:val="nil"/>
+          <w:bottom w:space="0" w:sz="0" w:val="nil"/>
+          <w:right w:space="0" w:sz="0" w:val="nil"/>
+          <w:between w:space="0" w:sz="0" w:val="nil"/>
+        </w:pBdr>
+        <w:shd w:fill="auto" w:val="clear"/>
+        <w:spacing w:after="0" w:before="0" w:line="276" w:lineRule="auto"/>
+        <w:ind w:left="0" w:right="-360" w:firstLine="0"/>
+        <w:jc w:val="left"/>
+        <w:rPr>
+          <w:color w:val="1155cc"/>
+          <w:sz w:val="24"/>
+          <w:szCs w:val="24"/>
+          <w:u w:val="single"/>
+        </w:rPr>
+      </w:pPr>
+      <w:r>
+        <w:rPr>
+          <w:sz w:val="24"/>
+          <w:szCs w:val="24"/>
+          <w:rtl w:val="0"/>
+        </w:rPr>
+        <w:t xml:space="preserve">LinkedIn:</w:t>
+      </w:r>
+      <w:r>
+        <w:rPr>
+          <w:b w:val="1"/>
+          <w:sz w:val="24"/>
+          <w:szCs w:val="24"/>
+          <w:rtl w:val="0"/>
+        </w:rPr>
+        <w:t xml:space="preserve">  </w:t>
+      </w:r>
+      <w:hyperlink r:id="rId10">
+        <w:r>
+          <w:rPr>
+            <w:color w:val="1155cc"/>
+            <w:sz w:val="24"/>
+            <w:szCs w:val="24"/>
+            <w:u w:val="single"/>
+            <w:rtl w:val="0"/>
+          </w:rPr>
+          <w:t xml:space="preserve">linkedin.com/in/siniakoualex</w:t>
+        </w:r>
+      </w:hyperlink>
+      <w:r>
+        <w:rPr>
+          <w:rtl w:val="0"/>
+        </w:rPr>
+      </w:r>
+    </w:p>
+    <w:p>
+      <w:pPr>
+        <w:keepNext w:val="0"/>
+        <w:keepLines w:val="0"/>
+        <w:pageBreakBefore w:val="0"/>
+        <w:widowControl w:val="1"/>
+        <w:pBdr>
+          <w:top w:space="0" w:sz="0" w:val="nil"/>
+          <w:left w:space="0" w:sz="0" w:val="nil"/>
+          <w:bottom w:space="0" w:sz="0" w:val="nil"/>
+          <w:right w:space="0" w:sz="0" w:val="nil"/>
+          <w:between w:space="0" w:sz="0" w:val="nil"/>
+        </w:pBdr>
+        <w:shd w:fill="auto" w:val="clear"/>
+        <w:spacing w:after="0" w:before="0" w:line="276" w:lineRule="auto"/>
+        <w:ind w:left="0" w:right="-360" w:firstLine="0"/>
+        <w:jc w:val="left"/>
+        <w:rPr>
+          <w:color w:val="1155cc"/>
+          <w:sz w:val="24"/>
+          <w:szCs w:val="24"/>
+          <w:u w:val="single"/>
+        </w:rPr>
+      </w:pPr>
+      <w:r>
+        <w:rPr>
+          <w:rtl w:val="0"/>
+        </w:rPr>
       </w:r>
     </w:p>
     <w:p>
@@ -467,7 +555,7 @@
                     <pic:cNvPicPr preferRelativeResize="0"/>
                   </pic:nvPicPr>
                   <pic:blipFill>
-                    <a:blip r:embed="rId10"/>
+                    <a:blip r:embed="rId11"/>
                     <a:srcRect b="0" l="0" r="0" t="0"/>
                     <a:stretch>
                       <a:fillRect/>
@@ -1108,7 +1196,7 @@
           <w:szCs w:val="24"/>
         </w:rPr>
       </w:pPr>
-      <w:hyperlink r:id="rId11">
+      <w:hyperlink r:id="rId12">
         <w:r>
           <w:rPr>
             <w:rFonts w:ascii="Georgia" w:cs="Georgia" w:eastAsia="Georgia" w:hAnsi="Georgia"/>
@@ -1134,7 +1222,7 @@
         </w:rPr>
         <w:t xml:space="preserve"> , </w:t>
       </w:r>
-      <w:hyperlink r:id="rId12">
+      <w:hyperlink r:id="rId13">
         <w:r>
           <w:rPr>
             <w:rFonts w:ascii="Georgia" w:cs="Georgia" w:eastAsia="Georgia" w:hAnsi="Georgia"/>
@@ -1233,7 +1321,7 @@
           <w:szCs w:val="24"/>
         </w:rPr>
       </w:pPr>
-      <w:hyperlink r:id="rId13">
+      <w:hyperlink r:id="rId14">
         <w:r>
           <w:rPr>
             <w:rFonts w:ascii="Georgia" w:cs="Georgia" w:eastAsia="Georgia" w:hAnsi="Georgia"/>
@@ -1258,7 +1346,7 @@
         </w:rPr>
         <w:t xml:space="preserve"> ,  </w:t>
       </w:r>
-      <w:hyperlink r:id="rId14">
+      <w:hyperlink r:id="rId15">
         <w:r>
           <w:rPr>
             <w:rFonts w:ascii="Georgia" w:cs="Georgia" w:eastAsia="Georgia" w:hAnsi="Georgia"/>
@@ -1344,7 +1432,7 @@
         </w:rPr>
         <w:t xml:space="preserve"> </w:t>
       </w:r>
-      <w:hyperlink r:id="rId15">
+      <w:hyperlink r:id="rId16">
         <w:r>
           <w:rPr>
             <w:rFonts w:ascii="Georgia" w:cs="Georgia" w:eastAsia="Georgia" w:hAnsi="Georgia"/>
@@ -1369,7 +1457,7 @@
         </w:rPr>
         <w:t xml:space="preserve">, </w:t>
       </w:r>
-      <w:hyperlink r:id="rId16">
+      <w:hyperlink r:id="rId17">
         <w:r>
           <w:rPr>
             <w:rFonts w:ascii="Georgia" w:cs="Georgia" w:eastAsia="Georgia" w:hAnsi="Georgia"/>

</xml_diff>